<commit_message>
add comments to Renato's text
</commit_message>
<xml_diff>
--- a/Docs/Paper/sbesc2015_Trindade Ismail Cordeiro.docx
+++ b/Docs/Paper/sbesc2015_Trindade Ismail Cordeiro.docx
@@ -1329,27 +1329,14 @@
       <w:r>
         <w:t></w:t>
       </w:r>
-      <w:r>
-        <w:fldChar w:fldCharType="begin"/>
-      </w:r>
-      <w:r>
-        <w:instrText xml:space="preserve"> SEQ "equation" \n \* MERGEFORMAT </w:instrText>
-      </w:r>
-      <w:r>
-        <w:fldChar w:fldCharType="separate"/>
-      </w:r>
-      <w:r>
-        <w:rPr>
-          <w:noProof/>
-        </w:rPr>
-        <w:t>1</w:t>
-      </w:r>
-      <w:r>
-        <w:rPr>
-          <w:noProof/>
-        </w:rPr>
-        <w:fldChar w:fldCharType="end"/>
-      </w:r>
+      <w:fldSimple w:instr=" SEQ &quot;equation&quot; \n \* MERGEFORMAT ">
+        <w:r>
+          <w:rPr>
+            <w:noProof/>
+          </w:rPr>
+          <w:t>1</w:t>
+        </w:r>
+      </w:fldSimple>
       <w:r>
         <w:t></w:t>
       </w:r>
@@ -2140,13 +2127,7 @@
         <w:rPr>
           <w:color w:val="FF0000"/>
         </w:rPr>
-        <w:t>API</w:t>
-      </w:r>
-      <w:r>
-        <w:rPr>
-          <w:color w:val="FF0000"/>
-        </w:rPr>
-        <w:t xml:space="preserve"> </w:t>
+        <w:t xml:space="preserve">API </w:t>
       </w:r>
       <w:r>
         <w:rPr>
@@ -3976,27 +3957,50 @@
         <w:rPr>
           <w:color w:val="FF0000"/>
         </w:rPr>
-        <w:t>The original parallelization was made by continuously forking the instances of the ESBMC</w:t>
-      </w:r>
-      <w:r>
-        <w:rPr>
-          <w:color w:val="FF0000"/>
-        </w:rPr>
-        <w:t xml:space="preserve"> until the first violation is fou</w:t>
-      </w:r>
-      <w:bookmarkStart w:id="8" w:name="_GoBack"/>
-      <w:bookmarkEnd w:id="8"/>
-      <w:r>
-        <w:rPr>
-          <w:color w:val="FF0000"/>
-        </w:rPr>
-        <w:t xml:space="preserve">nd. Since OpenMP only returns from a parallelized loop when every forked thread finishes, some processor could remain idle for some time. </w:t>
+        <w:t xml:space="preserve">The original parallelization </w:t>
+      </w:r>
+      <w:r>
+        <w:rPr>
+          <w:color w:val="FF0000"/>
+        </w:rPr>
+        <w:t xml:space="preserve">of ESBMC </w:t>
+      </w:r>
+      <w:r>
+        <w:rPr>
+          <w:color w:val="FF0000"/>
+        </w:rPr>
+        <w:t>was made by continuously forking the inst</w:t>
+      </w:r>
+      <w:r>
+        <w:rPr>
+          <w:color w:val="FF0000"/>
+        </w:rPr>
+        <w:t xml:space="preserve">ances </w:t>
+      </w:r>
+      <w:r>
+        <w:rPr>
+          <w:color w:val="FF0000"/>
+        </w:rPr>
+        <w:t>until the first violation is fou</w:t>
+      </w:r>
+      <w:r>
+        <w:rPr>
+          <w:color w:val="FF0000"/>
+        </w:rPr>
+        <w:t xml:space="preserve">nd. Since OpenMP only returns from a parallelized loop when every forked thread finishes, some processor could remain idle for some </w:t>
+      </w:r>
+      <w:r>
+        <w:rPr>
+          <w:color w:val="FF0000"/>
+        </w:rPr>
+        <w:t>period of time.</w:t>
       </w:r>
     </w:p>
     <w:p>
       <w:pPr>
         <w:jc w:val="both"/>
       </w:pPr>
+      <w:commentRangeStart w:id="8"/>
       <w:r>
         <w:rPr>
           <w:noProof/>
@@ -4045,6 +4049,13 @@
           </wp:inline>
         </w:drawing>
       </w:r>
+      <w:commentRangeEnd w:id="8"/>
+      <w:r>
+        <w:rPr>
+          <w:rStyle w:val="Refdecomentrio"/>
+        </w:rPr>
+        <w:commentReference w:id="8"/>
+      </w:r>
     </w:p>
     <w:p>
       <w:pPr>
@@ -4064,7 +4075,81 @@
         <w:rPr>
           <w:color w:val="FF0000"/>
         </w:rPr>
-        <w:t xml:space="preserve">So the first approach was to remove the Idle time from the parallel loops by creating workers inside the threads to always execute the next step until a violation is find. At first though it seemed to be a great improvement but as ESBMC executes almost the same time the steps, there was almost no optimization. </w:t>
+        <w:t>As a consequence,</w:t>
+      </w:r>
+      <w:r>
+        <w:rPr>
+          <w:color w:val="FF0000"/>
+        </w:rPr>
+        <w:t xml:space="preserve"> the first approach </w:t>
+      </w:r>
+      <w:r>
+        <w:rPr>
+          <w:color w:val="FF0000"/>
+        </w:rPr>
+        <w:t>aims</w:t>
+      </w:r>
+      <w:r>
+        <w:rPr>
+          <w:color w:val="FF0000"/>
+        </w:rPr>
+        <w:t xml:space="preserve"> to remove the Idle time from the parallel loops</w:t>
+      </w:r>
+      <w:r>
+        <w:rPr>
+          <w:color w:val="FF0000"/>
+        </w:rPr>
+        <w:t>,</w:t>
+      </w:r>
+      <w:r>
+        <w:rPr>
+          <w:color w:val="FF0000"/>
+        </w:rPr>
+        <w:t xml:space="preserve"> by creating workers inside the threads to always execute the n</w:t>
+      </w:r>
+      <w:r>
+        <w:rPr>
+          <w:color w:val="FF0000"/>
+        </w:rPr>
+        <w:t>ext step until a violation is fou</w:t>
+      </w:r>
+      <w:r>
+        <w:rPr>
+          <w:color w:val="FF0000"/>
+        </w:rPr>
+        <w:t xml:space="preserve">nd. </w:t>
+      </w:r>
+      <w:commentRangeStart w:id="9"/>
+      <w:r>
+        <w:rPr>
+          <w:color w:val="FF0000"/>
+        </w:rPr>
+        <w:t>Initially,</w:t>
+      </w:r>
+      <w:r>
+        <w:rPr>
+          <w:color w:val="FF0000"/>
+        </w:rPr>
+        <w:t xml:space="preserve"> it seemed to be a great improvement</w:t>
+      </w:r>
+      <w:r>
+        <w:rPr>
+          <w:color w:val="FF0000"/>
+        </w:rPr>
+        <w:t>,</w:t>
+      </w:r>
+      <w:r>
+        <w:rPr>
+          <w:color w:val="FF0000"/>
+        </w:rPr>
+        <w:t xml:space="preserve"> but as ESBMC executes almost the same time the steps, there was almost no optimization. </w:t>
+      </w:r>
+      <w:commentRangeEnd w:id="9"/>
+      <w:r>
+        <w:rPr>
+          <w:rStyle w:val="Refdecomentrio"/>
+        </w:rPr>
+        <w:commentReference w:id="9"/>
       </w:r>
     </w:p>
     <w:p>
@@ -4079,7 +4164,167 @@
         <w:rPr>
           <w:color w:val="FF0000"/>
         </w:rPr>
-        <w:t xml:space="preserve">The most optimized approach used was to use a parallelized binary search to reduce the complexity of the tasks. So was made a controller to return the best step to execute in order to reduce the domain as maximum as possible. This is done by dividing the domain in chunks and than returning the middle of the biggest chunk existent, and creating two new chunks. </w:t>
+        <w:t xml:space="preserve">The most optimized approach </w:t>
+      </w:r>
+      <w:r>
+        <w:rPr>
+          <w:color w:val="FF0000"/>
+        </w:rPr>
+        <w:t>applies</w:t>
+      </w:r>
+      <w:r>
+        <w:rPr>
+          <w:color w:val="FF0000"/>
+        </w:rPr>
+        <w:t xml:space="preserve"> a parallelized binary search</w:t>
+      </w:r>
+      <w:r>
+        <w:rPr>
+          <w:color w:val="FF0000"/>
+        </w:rPr>
+        <w:t xml:space="preserve"> to reduce the </w:t>
+      </w:r>
+      <w:r>
+        <w:rPr>
+          <w:color w:val="FF0000"/>
+        </w:rPr>
+        <w:t>tasks</w:t>
+      </w:r>
+      <w:r>
+        <w:rPr>
+          <w:color w:val="FF0000"/>
+        </w:rPr>
+        <w:t xml:space="preserve"> complexity</w:t>
+      </w:r>
+      <w:r>
+        <w:rPr>
+          <w:color w:val="FF0000"/>
+        </w:rPr>
+        <w:t xml:space="preserve">. </w:t>
+      </w:r>
+      <w:r>
+        <w:rPr>
+          <w:color w:val="FF0000"/>
+        </w:rPr>
+        <w:t>As a result,</w:t>
+      </w:r>
+      <w:r>
+        <w:rPr>
+          <w:color w:val="FF0000"/>
+        </w:rPr>
+        <w:t xml:space="preserve"> controller </w:t>
+      </w:r>
+      <w:r>
+        <w:rPr>
+          <w:color w:val="FF0000"/>
+        </w:rPr>
+        <w:t xml:space="preserve">is designed </w:t>
+      </w:r>
+      <w:r>
+        <w:rPr>
+          <w:color w:val="FF0000"/>
+        </w:rPr>
+        <w:t>to return the best step to execute</w:t>
+      </w:r>
+      <w:r>
+        <w:rPr>
+          <w:color w:val="FF0000"/>
+        </w:rPr>
+        <w:t>,</w:t>
+      </w:r>
+      <w:r>
+        <w:rPr>
+          <w:color w:val="FF0000"/>
+        </w:rPr>
+        <w:t xml:space="preserve"> in order to reduce </w:t>
+      </w:r>
+      <w:commentRangeStart w:id="10"/>
+      <w:r>
+        <w:rPr>
+          <w:color w:val="FF0000"/>
+        </w:rPr>
+        <w:t>the domain as maximum as possible</w:t>
+      </w:r>
+      <w:commentRangeEnd w:id="10"/>
+      <w:r>
+        <w:rPr>
+          <w:rStyle w:val="Refdecomentrio"/>
+        </w:rPr>
+        <w:commentReference w:id="10"/>
+      </w:r>
+      <w:r>
+        <w:rPr>
+          <w:color w:val="FF0000"/>
+        </w:rPr>
+        <w:t xml:space="preserve">. This is </w:t>
+      </w:r>
+      <w:r>
+        <w:rPr>
+          <w:color w:val="FF0000"/>
+        </w:rPr>
+        <w:t>accomplished</w:t>
+      </w:r>
+      <w:r>
+        <w:rPr>
+          <w:color w:val="FF0000"/>
+        </w:rPr>
+        <w:t xml:space="preserve"> by </w:t>
+      </w:r>
+      <w:r>
+        <w:rPr>
+          <w:color w:val="FF0000"/>
+        </w:rPr>
+        <w:t>splitting</w:t>
+      </w:r>
+      <w:r>
+        <w:rPr>
+          <w:color w:val="FF0000"/>
+        </w:rPr>
+        <w:t xml:space="preserve"> the domain in</w:t>
+      </w:r>
+      <w:r>
+        <w:rPr>
+          <w:color w:val="FF0000"/>
+        </w:rPr>
+        <w:t>to chunks and the</w:t>
+      </w:r>
+      <w:r>
+        <w:rPr>
+          <w:color w:val="FF0000"/>
+        </w:rPr>
+        <w:t xml:space="preserve">n returning the middle of the biggest </w:t>
+      </w:r>
+      <w:r>
+        <w:rPr>
+          <w:color w:val="FF0000"/>
+        </w:rPr>
+        <w:t xml:space="preserve">existing </w:t>
+      </w:r>
+      <w:commentRangeStart w:id="11"/>
+      <w:r>
+        <w:rPr>
+          <w:color w:val="FF0000"/>
+        </w:rPr>
+        <w:t>chunk</w:t>
+      </w:r>
+      <w:commentRangeEnd w:id="11"/>
+      <w:r>
+        <w:rPr>
+          <w:rStyle w:val="Refdecomentrio"/>
+        </w:rPr>
+        <w:commentReference w:id="11"/>
+      </w:r>
+      <w:r>
+        <w:rPr>
+          <w:color w:val="FF0000"/>
+        </w:rPr>
+        <w:t xml:space="preserve">, </w:t>
+      </w:r>
+      <w:r>
+        <w:rPr>
+          <w:color w:val="FF0000"/>
+        </w:rPr>
+        <w:t>which thus creates two new chunks.</w:t>
       </w:r>
     </w:p>
     <w:p>
@@ -4157,7 +4402,160 @@
         <w:rPr>
           <w:color w:val="FF0000"/>
         </w:rPr>
-        <w:t>To exemplify, given a problem of domain 1 to 20, first we create an initial chunk  1 – 20. When the next available core asks for a step to execute, the controller gets the biggest chunk which in this case is 1 – 20, divide it by 2, creates two new chunks and return the middle of the original chunk. So it would be 2 new chunks 1 – 9 and 11 – 20, and the returned step will be 10. Additional checks are needed to avoid the creation of empty or invalid chunks.</w:t>
+        <w:t>As example</w:t>
+      </w:r>
+      <w:r>
+        <w:rPr>
+          <w:color w:val="FF0000"/>
+        </w:rPr>
+        <w:t>, given a problem of domain 1 to 20, first</w:t>
+      </w:r>
+      <w:r>
+        <w:rPr>
+          <w:color w:val="FF0000"/>
+        </w:rPr>
+        <w:t xml:space="preserve">ly we create an initial chunk from </w:t>
+      </w:r>
+      <w:r>
+        <w:rPr>
+          <w:color w:val="FF0000"/>
+        </w:rPr>
+        <w:t xml:space="preserve">1 </w:t>
+      </w:r>
+      <w:r>
+        <w:rPr>
+          <w:color w:val="FF0000"/>
+        </w:rPr>
+        <w:t>to</w:t>
+      </w:r>
+      <w:r>
+        <w:rPr>
+          <w:color w:val="FF0000"/>
+        </w:rPr>
+        <w:t xml:space="preserve"> 20. When the next available core asks for a step to execute, the controller gets the biggest chunk</w:t>
+      </w:r>
+      <w:r>
+        <w:rPr>
+          <w:color w:val="FF0000"/>
+        </w:rPr>
+        <w:t>,</w:t>
+      </w:r>
+      <w:r>
+        <w:rPr>
+          <w:color w:val="FF0000"/>
+        </w:rPr>
+        <w:t xml:space="preserve"> which in this case is 1 – 20, divide it by 2, creates two new chunks and return the middle of the original chunk. </w:t>
+      </w:r>
+      <w:r>
+        <w:rPr>
+          <w:color w:val="FF0000"/>
+        </w:rPr>
+        <w:t>Therefore,</w:t>
+      </w:r>
+      <w:r>
+        <w:rPr>
+          <w:color w:val="FF0000"/>
+        </w:rPr>
+        <w:t xml:space="preserve"> </w:t>
+      </w:r>
+      <w:r>
+        <w:rPr>
+          <w:color w:val="FF0000"/>
+        </w:rPr>
+        <w:t>there would be</w:t>
+      </w:r>
+      <w:r>
+        <w:rPr>
+          <w:color w:val="FF0000"/>
+        </w:rPr>
+        <w:t xml:space="preserve"> 2 new chunks</w:t>
+      </w:r>
+      <w:r>
+        <w:rPr>
+          <w:color w:val="FF0000"/>
+        </w:rPr>
+        <w:t>, one</w:t>
+      </w:r>
+      <w:r>
+        <w:rPr>
+          <w:color w:val="FF0000"/>
+        </w:rPr>
+        <w:t xml:space="preserve"> </w:t>
+      </w:r>
+      <w:r>
+        <w:rPr>
+          <w:color w:val="FF0000"/>
+        </w:rPr>
+        <w:t xml:space="preserve">from </w:t>
+      </w:r>
+      <w:r>
+        <w:rPr>
+          <w:color w:val="FF0000"/>
+        </w:rPr>
+        <w:t xml:space="preserve">1 </w:t>
+      </w:r>
+      <w:r>
+        <w:rPr>
+          <w:color w:val="FF0000"/>
+        </w:rPr>
+        <w:t>to</w:t>
+      </w:r>
+      <w:r>
+        <w:rPr>
+          <w:color w:val="FF0000"/>
+        </w:rPr>
+        <w:t xml:space="preserve"> 9 and </w:t>
+      </w:r>
+      <w:r>
+        <w:rPr>
+          <w:color w:val="FF0000"/>
+        </w:rPr>
+        <w:t xml:space="preserve">another one from </w:t>
+      </w:r>
+      <w:r>
+        <w:rPr>
+          <w:color w:val="FF0000"/>
+        </w:rPr>
+        <w:t xml:space="preserve">11 </w:t>
+      </w:r>
+      <w:r>
+        <w:rPr>
+          <w:color w:val="FF0000"/>
+        </w:rPr>
+        <w:t>to</w:t>
+      </w:r>
+      <w:r>
+        <w:rPr>
+          <w:color w:val="FF0000"/>
+        </w:rPr>
+        <w:t xml:space="preserve"> 20, and the returned step w</w:t>
+      </w:r>
+      <w:r>
+        <w:rPr>
+          <w:color w:val="FF0000"/>
+        </w:rPr>
+        <w:t>ould</w:t>
+      </w:r>
+      <w:r>
+        <w:rPr>
+          <w:color w:val="FF0000"/>
+        </w:rPr>
+        <w:t xml:space="preserve"> be 10. </w:t>
+      </w:r>
+      <w:commentRangeStart w:id="12"/>
+      <w:r>
+        <w:rPr>
+          <w:color w:val="FF0000"/>
+        </w:rPr>
+        <w:lastRenderedPageBreak/>
+        <w:t>Additional checks are needed to avoid the creation of empty or invalid chunks.</w:t>
+      </w:r>
+      <w:commentRangeEnd w:id="12"/>
+      <w:r>
+        <w:rPr>
+          <w:rStyle w:val="Refdecomentrio"/>
+        </w:rPr>
+        <w:commentReference w:id="12"/>
       </w:r>
     </w:p>
     <w:p>
@@ -4225,11 +4623,6 @@
     </w:p>
     <w:p>
       <w:pPr>
-        <w:jc w:val="both"/>
-      </w:pPr>
-    </w:p>
-    <w:p>
-      <w:pPr>
         <w:ind w:firstLine="288"/>
         <w:jc w:val="both"/>
         <w:rPr>
@@ -4240,7 +4633,111 @@
         <w:rPr>
           <w:color w:val="FF0000"/>
         </w:rPr>
-        <w:t xml:space="preserve">Additionally, since there will be a gap between the steps, produced by the customized binary search algorithm, it is possible that a lot of steps will not be needed to execute. For instance, on the example above, if a step 10 return false, it is obvious that every step after 10 will also be a violation. On the other hand, if the same step was successful, we can assume that every step before 10 will also be a valid. </w:t>
+        <w:t xml:space="preserve">Additionally, since there will be a gap between the steps, produced by the customized binary search algorithm, it is possible that </w:t>
+      </w:r>
+      <w:r>
+        <w:rPr>
+          <w:color w:val="FF0000"/>
+        </w:rPr>
+        <w:t>several</w:t>
+      </w:r>
+      <w:r>
+        <w:rPr>
+          <w:color w:val="FF0000"/>
+        </w:rPr>
+        <w:t xml:space="preserve"> steps will not be execute</w:t>
+      </w:r>
+      <w:r>
+        <w:rPr>
+          <w:color w:val="FF0000"/>
+        </w:rPr>
+        <w:t>d</w:t>
+      </w:r>
+      <w:r>
+        <w:rPr>
+          <w:color w:val="FF0000"/>
+        </w:rPr>
+        <w:t xml:space="preserve">. For instance, </w:t>
+      </w:r>
+      <w:r>
+        <w:rPr>
+          <w:color w:val="FF0000"/>
+        </w:rPr>
+        <w:t>in</w:t>
+      </w:r>
+      <w:r>
+        <w:rPr>
+          <w:color w:val="FF0000"/>
+        </w:rPr>
+        <w:t xml:space="preserve"> the example above, if a step 10 return false, </w:t>
+      </w:r>
+      <w:r>
+        <w:rPr>
+          <w:color w:val="FF0000"/>
+        </w:rPr>
+        <w:t>then we can conclude</w:t>
+      </w:r>
+      <w:r>
+        <w:rPr>
+          <w:color w:val="FF0000"/>
+        </w:rPr>
+        <w:t xml:space="preserve"> th</w:t>
+      </w:r>
+      <w:r>
+        <w:rPr>
+          <w:color w:val="FF0000"/>
+        </w:rPr>
+        <w:t>at every step after 10 will</w:t>
+      </w:r>
+      <w:r>
+        <w:rPr>
+          <w:color w:val="FF0000"/>
+        </w:rPr>
+        <w:t xml:space="preserve"> be </w:t>
+      </w:r>
+      <w:r>
+        <w:rPr>
+          <w:color w:val="FF0000"/>
+        </w:rPr>
+        <w:t>false as well</w:t>
+      </w:r>
+      <w:r>
+        <w:rPr>
+          <w:color w:val="FF0000"/>
+        </w:rPr>
+        <w:t xml:space="preserve">. </w:t>
+      </w:r>
+      <w:commentRangeStart w:id="13"/>
+      <w:r>
+        <w:rPr>
+          <w:color w:val="FF0000"/>
+        </w:rPr>
+        <w:t>However</w:t>
+      </w:r>
+      <w:r>
+        <w:rPr>
+          <w:color w:val="FF0000"/>
+        </w:rPr>
+        <w:t xml:space="preserve">, if the same step </w:t>
+      </w:r>
+      <w:r>
+        <w:rPr>
+          <w:color w:val="FF0000"/>
+        </w:rPr>
+        <w:t>is</w:t>
+      </w:r>
+      <w:r>
+        <w:rPr>
+          <w:color w:val="FF0000"/>
+        </w:rPr>
+        <w:t xml:space="preserve"> successful, we can assume that every step before 10 will also be a valid. </w:t>
+      </w:r>
+      <w:commentRangeEnd w:id="13"/>
+      <w:r>
+        <w:rPr>
+          <w:rStyle w:val="Refdecomentrio"/>
+        </w:rPr>
+        <w:commentReference w:id="13"/>
       </w:r>
     </w:p>
     <w:p>
@@ -4263,7 +4760,99 @@
         <w:rPr>
           <w:color w:val="FF0000"/>
         </w:rPr>
-        <w:t>That said, was implemented in the controller a method to discard unnecessary steps by removing or shrinking existing chunks. It made a very big impact in the calculation time. However a step can be running and not be needed anymore, in this case the binary algorithm kills the forked  process and starts a new one.</w:t>
+        <w:t>As a result</w:t>
+      </w:r>
+      <w:r>
+        <w:rPr>
+          <w:color w:val="FF0000"/>
+        </w:rPr>
+        <w:t xml:space="preserve">, </w:t>
+      </w:r>
+      <w:r>
+        <w:rPr>
+          <w:color w:val="FF0000"/>
+        </w:rPr>
+        <w:t xml:space="preserve">a method to </w:t>
+      </w:r>
+      <w:r>
+        <w:rPr>
+          <w:color w:val="FF0000"/>
+        </w:rPr>
+        <w:t>remove</w:t>
+      </w:r>
+      <w:r>
+        <w:rPr>
+          <w:color w:val="FF0000"/>
+        </w:rPr>
+        <w:t xml:space="preserve"> unnecessary steps</w:t>
+      </w:r>
+      <w:r>
+        <w:rPr>
+          <w:color w:val="FF0000"/>
+        </w:rPr>
+        <w:t xml:space="preserve"> </w:t>
+      </w:r>
+      <w:r>
+        <w:rPr>
+          <w:color w:val="FF0000"/>
+        </w:rPr>
+        <w:t>is</w:t>
+      </w:r>
+      <w:r>
+        <w:rPr>
+          <w:color w:val="FF0000"/>
+        </w:rPr>
+        <w:t xml:space="preserve"> implemented in the controller by removing or shrinking existing chunks. </w:t>
+      </w:r>
+      <w:r>
+        <w:rPr>
+          <w:color w:val="FF0000"/>
+        </w:rPr>
+        <w:t xml:space="preserve">This approach led to </w:t>
+      </w:r>
+      <w:r>
+        <w:rPr>
+          <w:color w:val="FF0000"/>
+        </w:rPr>
+        <w:t xml:space="preserve">a very big impact in the </w:t>
+      </w:r>
+      <w:r>
+        <w:rPr>
+          <w:color w:val="FF0000"/>
+        </w:rPr>
+        <w:t>verification</w:t>
+      </w:r>
+      <w:r>
+        <w:rPr>
+          <w:color w:val="FF0000"/>
+        </w:rPr>
+        <w:t xml:space="preserve"> time. </w:t>
+      </w:r>
+      <w:commentRangeStart w:id="14"/>
+      <w:r>
+        <w:rPr>
+          <w:color w:val="FF0000"/>
+        </w:rPr>
+        <w:t>However</w:t>
+      </w:r>
+      <w:r>
+        <w:rPr>
+          <w:color w:val="FF0000"/>
+        </w:rPr>
+        <w:t>,</w:t>
+      </w:r>
+      <w:r>
+        <w:rPr>
+          <w:color w:val="FF0000"/>
+        </w:rPr>
+        <w:t xml:space="preserve"> a step can be running and not be needed anymore, in this case the binary algorithm kills the forked  process and starts a new one.</w:t>
+      </w:r>
+      <w:commentRangeEnd w:id="14"/>
+      <w:r>
+        <w:rPr>
+          <w:rStyle w:val="Refdecomentrio"/>
+        </w:rPr>
+        <w:commentReference w:id="14"/>
       </w:r>
     </w:p>
     <w:p>
@@ -4283,6 +4872,7 @@
           <w:color w:val="FF0000"/>
         </w:rPr>
       </w:pPr>
+      <w:commentRangeStart w:id="15"/>
       <w:r>
         <w:rPr>
           <w:color w:val="FF0000"/>
@@ -5197,6 +5787,13 @@
         </w:rPr>
         <w:t>}</w:t>
       </w:r>
+      <w:commentRangeEnd w:id="15"/>
+      <w:r>
+        <w:rPr>
+          <w:rStyle w:val="Refdecomentrio"/>
+        </w:rPr>
+        <w:commentReference w:id="15"/>
+      </w:r>
     </w:p>
     <w:p>
       <w:pPr>
@@ -5225,12 +5822,34 @@
           <w:lang w:eastAsia="pt-BR"/>
         </w:rPr>
       </w:pPr>
+      <w:commentRangeStart w:id="16"/>
       <w:r>
         <w:rPr>
           <w:color w:val="FF0000"/>
           <w:lang w:eastAsia="pt-BR"/>
         </w:rPr>
-        <w:t xml:space="preserve">     The execution is made by executing the procedure described pseudocode before and then starting the process of the ESBMC to execute the returned step.</w:t>
+        <w:t xml:space="preserve">     The execution is </w:t>
+      </w:r>
+      <w:r>
+        <w:rPr>
+          <w:color w:val="FF0000"/>
+          <w:lang w:eastAsia="pt-BR"/>
+        </w:rPr>
+        <w:t>carried out</w:t>
+      </w:r>
+      <w:r>
+        <w:rPr>
+          <w:color w:val="FF0000"/>
+          <w:lang w:eastAsia="pt-BR"/>
+        </w:rPr>
+        <w:t xml:space="preserve"> by executing the procedure described pseudocode before and then starting the process of the ESBMC to execute the returned step.</w:t>
+      </w:r>
+      <w:commentRangeEnd w:id="16"/>
+      <w:r>
+        <w:rPr>
+          <w:rStyle w:val="Refdecomentrio"/>
+        </w:rPr>
+        <w:commentReference w:id="16"/>
       </w:r>
     </w:p>
     <w:p>
@@ -5265,7 +5884,84 @@
           <w:color w:val="FF0000"/>
           <w:lang w:eastAsia="pt-BR"/>
         </w:rPr>
-        <w:t>While the step is being executed the algorithm query the controller to check if this step is still needed. If not, the ESBMC instance is killed and the worker is free to start another step</w:t>
+        <w:t>While the step is being executed</w:t>
+      </w:r>
+      <w:r>
+        <w:rPr>
+          <w:color w:val="FF0000"/>
+          <w:lang w:eastAsia="pt-BR"/>
+        </w:rPr>
+        <w:t>,</w:t>
+      </w:r>
+      <w:r>
+        <w:rPr>
+          <w:color w:val="FF0000"/>
+          <w:lang w:eastAsia="pt-BR"/>
+        </w:rPr>
+        <w:t xml:space="preserve"> </w:t>
+      </w:r>
+      <w:r>
+        <w:rPr>
+          <w:color w:val="FF0000"/>
+          <w:lang w:eastAsia="pt-BR"/>
+        </w:rPr>
+        <w:t>controller</w:t>
+      </w:r>
+      <w:r>
+        <w:rPr>
+          <w:color w:val="FF0000"/>
+          <w:lang w:eastAsia="pt-BR"/>
+        </w:rPr>
+        <w:t xml:space="preserve"> check</w:t>
+      </w:r>
+      <w:r>
+        <w:rPr>
+          <w:color w:val="FF0000"/>
+          <w:lang w:eastAsia="pt-BR"/>
+        </w:rPr>
+        <w:t>s</w:t>
+      </w:r>
+      <w:r>
+        <w:rPr>
+          <w:color w:val="FF0000"/>
+          <w:lang w:eastAsia="pt-BR"/>
+        </w:rPr>
+        <w:t xml:space="preserve"> </w:t>
+      </w:r>
+      <w:r>
+        <w:rPr>
+          <w:color w:val="FF0000"/>
+          <w:lang w:eastAsia="pt-BR"/>
+        </w:rPr>
+        <w:t>whether</w:t>
+      </w:r>
+      <w:r>
+        <w:rPr>
+          <w:color w:val="FF0000"/>
+          <w:lang w:eastAsia="pt-BR"/>
+        </w:rPr>
+        <w:t xml:space="preserve"> this step is still needed. If not, the</w:t>
+      </w:r>
+      <w:r>
+        <w:rPr>
+          <w:color w:val="FF0000"/>
+          <w:lang w:eastAsia="pt-BR"/>
+        </w:rPr>
+        <w:t>n</w:t>
+      </w:r>
+      <w:r>
+        <w:rPr>
+          <w:color w:val="FF0000"/>
+          <w:lang w:eastAsia="pt-BR"/>
+        </w:rPr>
+        <w:t xml:space="preserve"> ESBMC instance is killed and the worker is free to start another step</w:t>
+      </w:r>
+      <w:r>
+        <w:rPr>
+          <w:color w:val="FF0000"/>
+          <w:lang w:eastAsia="pt-BR"/>
+        </w:rPr>
+        <w:t>.</w:t>
       </w:r>
     </w:p>
     <w:p>
@@ -5351,6 +6047,7 @@
           <w:lang w:eastAsia="pt-BR"/>
         </w:rPr>
       </w:pPr>
+      <w:commentRangeStart w:id="17"/>
       <w:r>
         <w:rPr>
           <w:color w:val="FF0000"/>
@@ -5569,6 +6266,13 @@
         </w:rPr>
         <w:t>}</w:t>
       </w:r>
+      <w:commentRangeEnd w:id="17"/>
+      <w:r>
+        <w:rPr>
+          <w:rStyle w:val="Refdecomentrio"/>
+        </w:rPr>
+        <w:commentReference w:id="17"/>
+      </w:r>
     </w:p>
     <w:p>
       <w:pPr>
@@ -5693,11 +6397,11 @@
       <w:pPr>
         <w:pStyle w:val="Ttulo2"/>
       </w:pPr>
-      <w:bookmarkStart w:id="9" w:name="_Ref423791562"/>
+      <w:bookmarkStart w:id="19" w:name="_Ref423791562"/>
       <w:r>
         <w:t>Formal Model</w:t>
       </w:r>
-      <w:bookmarkEnd w:id="9"/>
+      <w:bookmarkEnd w:id="19"/>
     </w:p>
     <w:p>
       <w:pPr>
@@ -7019,27 +7723,14 @@
       <w:r>
         <w:t></w:t>
       </w:r>
-      <w:r>
-        <w:fldChar w:fldCharType="begin"/>
-      </w:r>
-      <w:r>
-        <w:instrText xml:space="preserve"> SEQ "equation" \n \* MERGEFORMAT </w:instrText>
-      </w:r>
-      <w:r>
-        <w:fldChar w:fldCharType="separate"/>
-      </w:r>
-      <w:r>
-        <w:rPr>
-          <w:noProof/>
-        </w:rPr>
-        <w:t>2</w:t>
-      </w:r>
-      <w:r>
-        <w:rPr>
-          <w:noProof/>
-        </w:rPr>
-        <w:fldChar w:fldCharType="end"/>
-      </w:r>
+      <w:fldSimple w:instr=" SEQ &quot;equation&quot; \n \* MERGEFORMAT ">
+        <w:r>
+          <w:rPr>
+            <w:noProof/>
+          </w:rPr>
+          <w:t>2</w:t>
+        </w:r>
+      </w:fldSimple>
       <w:r>
         <w:t></w:t>
       </w:r>
@@ -7383,27 +8074,14 @@
       <w:r>
         <w:t></w:t>
       </w:r>
-      <w:r>
-        <w:fldChar w:fldCharType="begin"/>
-      </w:r>
-      <w:r>
-        <w:instrText xml:space="preserve"> SEQ "equation" \n \* MERGEFORMAT </w:instrText>
-      </w:r>
-      <w:r>
-        <w:fldChar w:fldCharType="separate"/>
-      </w:r>
-      <w:r>
-        <w:rPr>
-          <w:noProof/>
-        </w:rPr>
-        <w:t>3</w:t>
-      </w:r>
-      <w:r>
-        <w:rPr>
-          <w:noProof/>
-        </w:rPr>
-        <w:fldChar w:fldCharType="end"/>
-      </w:r>
+      <w:fldSimple w:instr=" SEQ &quot;equation&quot; \n \* MERGEFORMAT ">
+        <w:r>
+          <w:rPr>
+            <w:noProof/>
+          </w:rPr>
+          <w:t>3</w:t>
+        </w:r>
+      </w:fldSimple>
       <w:r>
         <w:t></w:t>
       </w:r>
@@ -7749,7 +8427,7 @@
       <w:pPr>
         <w:pStyle w:val="Ttulo1"/>
       </w:pPr>
-      <w:bookmarkStart w:id="10" w:name="_Ref417297311"/>
+      <w:bookmarkStart w:id="20" w:name="_Ref417297311"/>
       <w:r>
         <w:t xml:space="preserve">Partitioning problem using </w:t>
       </w:r>
@@ -7762,7 +8440,7 @@
       <w:r>
         <w:t>Algorithm</w:t>
       </w:r>
-      <w:bookmarkEnd w:id="10"/>
+      <w:bookmarkEnd w:id="20"/>
       <w:r>
         <w:t>s</w:t>
       </w:r>
@@ -7929,7 +8607,7 @@
       <w:pPr>
         <w:pStyle w:val="Ttulo1"/>
       </w:pPr>
-      <w:bookmarkStart w:id="11" w:name="_Ref417297362"/>
+      <w:bookmarkStart w:id="21" w:name="_Ref417297362"/>
       <w:r>
         <w:t xml:space="preserve">Analysis of </w:t>
       </w:r>
@@ -7939,7 +8617,7 @@
       <w:r>
         <w:t>partitioning problem using ESBMC</w:t>
       </w:r>
-      <w:bookmarkEnd w:id="11"/>
+      <w:bookmarkEnd w:id="21"/>
     </w:p>
     <w:p>
       <w:pPr>
@@ -9364,11 +10042,11 @@
       <w:pPr>
         <w:pStyle w:val="Ttulo1"/>
       </w:pPr>
-      <w:commentRangeStart w:id="12"/>
+      <w:commentRangeStart w:id="22"/>
       <w:r>
         <w:t>Experimental Evaluation</w:t>
       </w:r>
-      <w:commentRangeEnd w:id="12"/>
+      <w:commentRangeEnd w:id="22"/>
       <w:r>
         <w:rPr>
           <w:rStyle w:val="Refdecomentrio"/>
@@ -9376,7 +10054,7 @@
           <w:smallCaps w:val="0"/>
           <w:noProof w:val="0"/>
         </w:rPr>
-        <w:commentReference w:id="12"/>
+        <w:commentReference w:id="22"/>
       </w:r>
     </w:p>
     <w:p>
@@ -9689,11 +10367,11 @@
       <w:pPr>
         <w:pStyle w:val="tablehead"/>
       </w:pPr>
-      <w:bookmarkStart w:id="13" w:name="_Ref423791427"/>
+      <w:bookmarkStart w:id="23" w:name="_Ref423791427"/>
       <w:r>
         <w:t>Description of Benchmarks</w:t>
       </w:r>
-      <w:bookmarkEnd w:id="13"/>
+      <w:bookmarkEnd w:id="23"/>
     </w:p>
     <w:tbl>
       <w:tblPr>
@@ -10708,14 +11386,14 @@
       <w:pPr>
         <w:pStyle w:val="tablehead"/>
       </w:pPr>
-      <w:bookmarkStart w:id="14" w:name="_Ref423791452"/>
+      <w:bookmarkStart w:id="24" w:name="_Ref423791452"/>
       <w:r>
         <w:t>Results</w:t>
       </w:r>
       <w:r>
         <w:t xml:space="preserve"> of the benchmarks</w:t>
       </w:r>
-      <w:bookmarkEnd w:id="14"/>
+      <w:bookmarkEnd w:id="24"/>
     </w:p>
     <w:tbl>
       <w:tblPr>
@@ -17744,13 +18422,13 @@
       <w:pPr>
         <w:pStyle w:val="Ttulo1"/>
       </w:pPr>
-      <w:bookmarkStart w:id="15" w:name="_Ref417297398"/>
-      <w:commentRangeStart w:id="16"/>
+      <w:bookmarkStart w:id="25" w:name="_Ref417297398"/>
+      <w:commentRangeStart w:id="26"/>
       <w:r>
         <w:t>Conclusions</w:t>
       </w:r>
-      <w:bookmarkEnd w:id="15"/>
-      <w:commentRangeEnd w:id="16"/>
+      <w:bookmarkEnd w:id="25"/>
+      <w:commentRangeEnd w:id="26"/>
       <w:r>
         <w:rPr>
           <w:rStyle w:val="Refdecomentrio"/>
@@ -17758,7 +18436,7 @@
           <w:smallCaps w:val="0"/>
           <w:noProof w:val="0"/>
         </w:rPr>
-        <w:commentReference w:id="16"/>
+        <w:commentReference w:id="26"/>
       </w:r>
     </w:p>
     <w:p>
@@ -18011,8 +18689,8 @@
       <w:pPr>
         <w:pStyle w:val="references"/>
       </w:pPr>
-      <w:bookmarkStart w:id="17" w:name="_Ref417295989"/>
-      <w:bookmarkStart w:id="18" w:name="_Ref417299567"/>
+      <w:bookmarkStart w:id="27" w:name="_Ref417295989"/>
+      <w:bookmarkStart w:id="28" w:name="_Ref417299567"/>
       <w:r>
         <w:t>Arató,</w:t>
       </w:r>
@@ -18082,18 +18760,18 @@
       <w:r>
         <w:t>2003</w:t>
       </w:r>
-      <w:bookmarkEnd w:id="17"/>
+      <w:bookmarkEnd w:id="27"/>
       <w:r>
         <w:t>)</w:t>
       </w:r>
-      <w:bookmarkEnd w:id="18"/>
+      <w:bookmarkEnd w:id="28"/>
     </w:p>
     <w:p>
       <w:pPr>
         <w:pStyle w:val="references"/>
       </w:pPr>
-      <w:bookmarkStart w:id="19" w:name="_Ref417296034"/>
-      <w:bookmarkStart w:id="20" w:name="_Ref417299584"/>
+      <w:bookmarkStart w:id="29" w:name="_Ref417296034"/>
+      <w:bookmarkStart w:id="30" w:name="_Ref417299584"/>
       <w:r>
         <w:t xml:space="preserve">Mann, </w:t>
       </w:r>
@@ -18157,18 +18835,18 @@
       <w:r>
         <w:t>2007</w:t>
       </w:r>
-      <w:bookmarkEnd w:id="19"/>
+      <w:bookmarkEnd w:id="29"/>
       <w:r>
         <w:t>)</w:t>
       </w:r>
-      <w:bookmarkEnd w:id="20"/>
+      <w:bookmarkEnd w:id="30"/>
     </w:p>
     <w:p>
       <w:pPr>
         <w:pStyle w:val="references"/>
       </w:pPr>
-      <w:bookmarkStart w:id="21" w:name="_Ref417296160"/>
-      <w:bookmarkStart w:id="22" w:name="_Ref423708087"/>
+      <w:bookmarkStart w:id="31" w:name="_Ref417296160"/>
+      <w:bookmarkStart w:id="32" w:name="_Ref423708087"/>
       <w:r>
         <w:t>Baier,</w:t>
       </w:r>
@@ -18196,18 +18874,18 @@
       <w:r>
         <w:t>2008</w:t>
       </w:r>
-      <w:bookmarkEnd w:id="21"/>
+      <w:bookmarkEnd w:id="31"/>
       <w:r>
         <w:t>)</w:t>
       </w:r>
-      <w:bookmarkEnd w:id="22"/>
+      <w:bookmarkEnd w:id="32"/>
     </w:p>
     <w:p>
       <w:pPr>
         <w:pStyle w:val="references"/>
       </w:pPr>
-      <w:bookmarkStart w:id="23" w:name="_Ref417296211"/>
-      <w:bookmarkStart w:id="24" w:name="_Ref423708067"/>
+      <w:bookmarkStart w:id="33" w:name="_Ref417296211"/>
+      <w:bookmarkStart w:id="34" w:name="_Ref423708067"/>
       <w:r>
         <w:t xml:space="preserve">Clarke, </w:t>
       </w:r>
@@ -18271,28 +18949,28 @@
       <w:r>
         <w:t>2009</w:t>
       </w:r>
-      <w:bookmarkEnd w:id="23"/>
+      <w:bookmarkEnd w:id="33"/>
       <w:r>
         <w:t>)</w:t>
       </w:r>
-      <w:bookmarkEnd w:id="24"/>
+      <w:bookmarkEnd w:id="34"/>
     </w:p>
     <w:p>
       <w:pPr>
         <w:pStyle w:val="references"/>
       </w:pPr>
-      <w:bookmarkStart w:id="25" w:name="_Ref417317665"/>
+      <w:bookmarkStart w:id="35" w:name="_Ref417317665"/>
       <w:r>
         <w:t>Trindade, A., Cordeiro. L.: Applying SMT-based verification to hardware/software partitioning in embedded systems. In: Design Automation for Embedded Systems. Springer, New York (2015)</w:t>
       </w:r>
-      <w:bookmarkEnd w:id="25"/>
+      <w:bookmarkEnd w:id="35"/>
     </w:p>
     <w:p>
       <w:pPr>
         <w:pStyle w:val="references"/>
       </w:pPr>
-      <w:bookmarkStart w:id="26" w:name="_Ref424052497"/>
-      <w:bookmarkStart w:id="27" w:name="_Ref417299180"/>
+      <w:bookmarkStart w:id="36" w:name="_Ref424052497"/>
+      <w:bookmarkStart w:id="37" w:name="_Ref417299180"/>
       <w:r>
         <w:rPr>
           <w:rFonts w:eastAsia="MS Mincho"/>
@@ -18330,20 +19008,20 @@
         </w:rPr>
         <w:t>.</w:t>
       </w:r>
-      <w:bookmarkEnd w:id="26"/>
+      <w:bookmarkEnd w:id="36"/>
     </w:p>
     <w:p>
       <w:pPr>
         <w:pStyle w:val="references"/>
       </w:pPr>
-      <w:bookmarkStart w:id="28" w:name="_Ref424054532"/>
+      <w:bookmarkStart w:id="38" w:name="_Ref424054532"/>
       <w:r>
         <w:t>Wu, M., Wu, W., Tai, N., Zhao, H., Fan, J., Yuan, N.: Research on OpenMP model of the parallel programming technology for homogeneous multicore DSP. In: International Conference on Software Engineering and Service Science (ICSESS), pp. 921,924, IEEE (2014</w:t>
       </w:r>
       <w:r>
         <w:t>)</w:t>
       </w:r>
-      <w:bookmarkEnd w:id="28"/>
+      <w:bookmarkEnd w:id="38"/>
     </w:p>
     <w:p>
       <w:pPr>
@@ -18366,7 +19044,7 @@
       <w:pPr>
         <w:pStyle w:val="references"/>
       </w:pPr>
-      <w:bookmarkStart w:id="29" w:name="_Ref424052627"/>
+      <w:bookmarkStart w:id="39" w:name="_Ref424052627"/>
       <w:r>
         <w:t>Rao</w:t>
       </w:r>
@@ -18406,18 +19084,18 @@
       <w:r>
         <w:t>2009</w:t>
       </w:r>
-      <w:bookmarkEnd w:id="27"/>
+      <w:bookmarkEnd w:id="37"/>
       <w:r>
         <w:t>)</w:t>
       </w:r>
-      <w:bookmarkEnd w:id="29"/>
+      <w:bookmarkEnd w:id="39"/>
     </w:p>
     <w:p>
       <w:pPr>
         <w:pStyle w:val="references"/>
       </w:pPr>
-      <w:bookmarkStart w:id="30" w:name="_Ref417299234"/>
-      <w:bookmarkStart w:id="31" w:name="_Ref424052733"/>
+      <w:bookmarkStart w:id="40" w:name="_Ref417299234"/>
+      <w:bookmarkStart w:id="41" w:name="_Ref424052733"/>
       <w:r>
         <w:t>Biere</w:t>
       </w:r>
@@ -18451,18 +19129,18 @@
       <w:r>
         <w:t>2009</w:t>
       </w:r>
-      <w:bookmarkEnd w:id="30"/>
+      <w:bookmarkEnd w:id="40"/>
       <w:r>
         <w:t>)</w:t>
       </w:r>
-      <w:bookmarkEnd w:id="31"/>
+      <w:bookmarkEnd w:id="41"/>
     </w:p>
     <w:p>
       <w:pPr>
         <w:pStyle w:val="references"/>
       </w:pPr>
-      <w:bookmarkStart w:id="32" w:name="_Ref417299348"/>
-      <w:bookmarkStart w:id="33" w:name="_Ref424053645"/>
+      <w:bookmarkStart w:id="42" w:name="_Ref417299348"/>
+      <w:bookmarkStart w:id="43" w:name="_Ref424053645"/>
       <w:r>
         <w:t>Clarke,</w:t>
       </w:r>
@@ -18502,17 +19180,17 @@
       <w:r>
         <w:t>2004</w:t>
       </w:r>
-      <w:bookmarkEnd w:id="32"/>
+      <w:bookmarkEnd w:id="42"/>
       <w:r>
         <w:t>)</w:t>
       </w:r>
-      <w:bookmarkEnd w:id="33"/>
+      <w:bookmarkEnd w:id="43"/>
     </w:p>
     <w:p>
       <w:pPr>
         <w:pStyle w:val="references"/>
       </w:pPr>
-      <w:bookmarkStart w:id="34" w:name="_Ref417299456"/>
+      <w:bookmarkStart w:id="44" w:name="_Ref417299456"/>
       <w:r>
         <w:t xml:space="preserve">Armando, </w:t>
       </w:r>
@@ -18549,14 +19227,14 @@
       <w:r>
         <w:t>International Journal on Software Tools for Technology Transfer, Vol. 11, n. 1, pp. 69-83 (2009)</w:t>
       </w:r>
-      <w:bookmarkEnd w:id="34"/>
+      <w:bookmarkEnd w:id="44"/>
     </w:p>
     <w:p>
       <w:pPr>
         <w:pStyle w:val="references"/>
       </w:pPr>
-      <w:bookmarkStart w:id="35" w:name="_Ref417299466"/>
-      <w:bookmarkStart w:id="36" w:name="_Ref424053665"/>
+      <w:bookmarkStart w:id="45" w:name="_Ref417299466"/>
+      <w:bookmarkStart w:id="46" w:name="_Ref424053665"/>
       <w:r>
         <w:t>Ganai</w:t>
       </w:r>
@@ -18590,18 +19268,18 @@
       <w:r>
         <w:t>2006</w:t>
       </w:r>
-      <w:bookmarkEnd w:id="35"/>
+      <w:bookmarkEnd w:id="45"/>
       <w:r>
         <w:t>)</w:t>
       </w:r>
-      <w:bookmarkEnd w:id="36"/>
+      <w:bookmarkEnd w:id="46"/>
     </w:p>
     <w:p>
       <w:pPr>
         <w:pStyle w:val="references"/>
       </w:pPr>
-      <w:bookmarkStart w:id="37" w:name="_Ref417299482"/>
-      <w:bookmarkStart w:id="38" w:name="_Ref417318873"/>
+      <w:bookmarkStart w:id="47" w:name="_Ref417299482"/>
+      <w:bookmarkStart w:id="48" w:name="_Ref417318873"/>
       <w:r>
         <w:t xml:space="preserve">Cordeiro, </w:t>
       </w:r>
@@ -18647,18 +19325,18 @@
       <w:r>
         <w:t>2012</w:t>
       </w:r>
-      <w:bookmarkEnd w:id="37"/>
+      <w:bookmarkEnd w:id="47"/>
       <w:r>
         <w:t>)</w:t>
       </w:r>
-      <w:bookmarkEnd w:id="38"/>
+      <w:bookmarkEnd w:id="48"/>
     </w:p>
     <w:p>
       <w:pPr>
         <w:pStyle w:val="references"/>
       </w:pPr>
-      <w:bookmarkStart w:id="39" w:name="_Ref417299509"/>
-      <w:bookmarkStart w:id="40" w:name="_Ref424053691"/>
+      <w:bookmarkStart w:id="49" w:name="_Ref417299509"/>
+      <w:bookmarkStart w:id="50" w:name="_Ref424053691"/>
       <w:r>
         <w:t>Cordeiro</w:t>
       </w:r>
@@ -18707,18 +19385,18 @@
       <w:r>
         <w:t>2011</w:t>
       </w:r>
-      <w:bookmarkEnd w:id="39"/>
+      <w:bookmarkEnd w:id="49"/>
       <w:r>
         <w:t>)</w:t>
       </w:r>
-      <w:bookmarkEnd w:id="40"/>
+      <w:bookmarkEnd w:id="50"/>
     </w:p>
     <w:p>
       <w:pPr>
         <w:pStyle w:val="references"/>
       </w:pPr>
-      <w:bookmarkStart w:id="41" w:name="_Ref417299525"/>
-      <w:bookmarkStart w:id="42" w:name="_Ref424053705"/>
+      <w:bookmarkStart w:id="51" w:name="_Ref417299525"/>
+      <w:bookmarkStart w:id="52" w:name="_Ref424053705"/>
       <w:r>
         <w:t>Ramalho,</w:t>
       </w:r>
@@ -18752,18 +19430,18 @@
       <w:r>
         <w:t>2013</w:t>
       </w:r>
-      <w:bookmarkEnd w:id="41"/>
+      <w:bookmarkEnd w:id="51"/>
       <w:r>
         <w:t>)</w:t>
       </w:r>
-      <w:bookmarkEnd w:id="42"/>
+      <w:bookmarkEnd w:id="52"/>
     </w:p>
     <w:p>
       <w:pPr>
         <w:pStyle w:val="references"/>
       </w:pPr>
-      <w:bookmarkStart w:id="43" w:name="_Ref417299677"/>
-      <w:bookmarkStart w:id="44" w:name="_Ref424054382"/>
+      <w:bookmarkStart w:id="53" w:name="_Ref417299677"/>
+      <w:bookmarkStart w:id="54" w:name="_Ref424054382"/>
       <w:r>
         <w:t>Teich</w:t>
       </w:r>
@@ -18797,17 +19475,17 @@
       <w:r>
         <w:t>2012</w:t>
       </w:r>
-      <w:bookmarkEnd w:id="43"/>
+      <w:bookmarkEnd w:id="53"/>
       <w:r>
         <w:t>)</w:t>
       </w:r>
-      <w:bookmarkEnd w:id="44"/>
+      <w:bookmarkEnd w:id="54"/>
     </w:p>
     <w:p>
       <w:pPr>
         <w:pStyle w:val="references"/>
       </w:pPr>
-      <w:bookmarkStart w:id="45" w:name="_Ref417300238"/>
+      <w:bookmarkStart w:id="55" w:name="_Ref417300238"/>
       <w:r>
         <w:t>The MathWorks, Inc:</w:t>
       </w:r>
@@ -18820,13 +19498,13 @@
       <w:r>
         <w:t>(2013)</w:t>
       </w:r>
-      <w:bookmarkEnd w:id="45"/>
+      <w:bookmarkEnd w:id="55"/>
     </w:p>
     <w:p>
       <w:pPr>
         <w:pStyle w:val="references"/>
       </w:pPr>
-      <w:bookmarkStart w:id="46" w:name="_Ref417300249"/>
+      <w:bookmarkStart w:id="56" w:name="_Ref417300249"/>
       <w:r>
         <w:lastRenderedPageBreak/>
         <w:t>Tranquillo</w:t>
@@ -18843,7 +19521,7 @@
       <w:r>
         <w:t>2011</w:t>
       </w:r>
-      <w:bookmarkEnd w:id="46"/>
+      <w:bookmarkEnd w:id="56"/>
       <w:r>
         <w:t>)</w:t>
       </w:r>
@@ -18852,7 +19530,7 @@
       <w:pPr>
         <w:pStyle w:val="references"/>
       </w:pPr>
-      <w:bookmarkStart w:id="47" w:name="_Ref417300256"/>
+      <w:bookmarkStart w:id="57" w:name="_Ref417300256"/>
       <w:r>
         <w:t>Hong</w:t>
       </w:r>
@@ -18892,7 +19570,7 @@
       <w:r>
         <w:t>2010</w:t>
       </w:r>
-      <w:bookmarkEnd w:id="47"/>
+      <w:bookmarkEnd w:id="57"/>
       <w:r>
         <w:t>)</w:t>
       </w:r>
@@ -18901,8 +19579,8 @@
       <w:pPr>
         <w:pStyle w:val="references"/>
       </w:pPr>
-      <w:bookmarkStart w:id="48" w:name="_Ref417300483"/>
-      <w:bookmarkStart w:id="49" w:name="_Ref417318038"/>
+      <w:bookmarkStart w:id="58" w:name="_Ref417300483"/>
+      <w:bookmarkStart w:id="59" w:name="_Ref417318038"/>
       <w:r>
         <w:t>Guthaus,</w:t>
       </w:r>
@@ -18966,18 +19644,18 @@
       <w:r>
         <w:t>2001</w:t>
       </w:r>
-      <w:bookmarkEnd w:id="48"/>
+      <w:bookmarkEnd w:id="58"/>
       <w:r>
         <w:t>)</w:t>
       </w:r>
-      <w:bookmarkEnd w:id="49"/>
+      <w:bookmarkEnd w:id="59"/>
     </w:p>
     <w:p>
       <w:pPr>
         <w:pStyle w:val="references"/>
       </w:pPr>
-      <w:bookmarkStart w:id="50" w:name="_Ref417307801"/>
-      <w:bookmarkStart w:id="51" w:name="_Ref424035086"/>
+      <w:bookmarkStart w:id="60" w:name="_Ref417307801"/>
+      <w:bookmarkStart w:id="61" w:name="_Ref424035086"/>
       <w:r>
         <w:t xml:space="preserve">Arató, </w:t>
       </w:r>
@@ -19035,27 +19713,27 @@
       <w:r>
         <w:t>2005</w:t>
       </w:r>
-      <w:bookmarkEnd w:id="50"/>
+      <w:bookmarkEnd w:id="60"/>
       <w:r>
         <w:t>)</w:t>
       </w:r>
-      <w:bookmarkEnd w:id="51"/>
+      <w:bookmarkEnd w:id="61"/>
     </w:p>
     <w:p>
       <w:pPr>
         <w:pStyle w:val="references"/>
       </w:pPr>
-      <w:bookmarkStart w:id="52" w:name="_Ref418454040"/>
+      <w:bookmarkStart w:id="62" w:name="_Ref418454040"/>
       <w:r>
         <w:t>Dagum, L., Menon, R.: OpenMP: an industry-standard API for shared-memory programming. In: Computational Science &amp; Engineering, vol. 5, issue 1, pp. 46-55, IEEE (1998)</w:t>
       </w:r>
-      <w:bookmarkEnd w:id="52"/>
+      <w:bookmarkEnd w:id="62"/>
     </w:p>
     <w:p>
       <w:pPr>
         <w:pStyle w:val="references"/>
       </w:pPr>
-      <w:bookmarkStart w:id="53" w:name="_Ref418453930"/>
+      <w:bookmarkStart w:id="63" w:name="_Ref418453930"/>
       <w:r>
         <w:t xml:space="preserve">De Moura, L., Bjørner, N.: Z3: An Efficient SMT Solver. In: </w:t>
       </w:r>
@@ -19077,7 +19755,7 @@
       <w:r>
         <w:t>, LNCS 4963, pp. 337–340, Springer (2008)</w:t>
       </w:r>
-      <w:bookmarkEnd w:id="53"/>
+      <w:bookmarkEnd w:id="63"/>
       <w:r>
         <w:t> </w:t>
       </w:r>
@@ -19086,7 +19764,7 @@
       <w:pPr>
         <w:pStyle w:val="references"/>
       </w:pPr>
-      <w:bookmarkStart w:id="54" w:name="_Ref418453971"/>
+      <w:bookmarkStart w:id="64" w:name="_Ref418453971"/>
       <w:r>
         <w:t xml:space="preserve">Brummayer, R., Biere, A.: Boolector: An Efficient SMT Solver for Bit-Vectors and Arrays. In: </w:t>
       </w:r>
@@ -19108,13 +19786,13 @@
       <w:r>
         <w:t>, LNCS 5505, pp. 174–177, Springer (2009)</w:t>
       </w:r>
-      <w:bookmarkEnd w:id="54"/>
+      <w:bookmarkEnd w:id="64"/>
     </w:p>
     <w:p>
       <w:pPr>
         <w:pStyle w:val="references"/>
       </w:pPr>
-      <w:bookmarkStart w:id="55" w:name="_Ref418453987"/>
+      <w:bookmarkStart w:id="65" w:name="_Ref418453987"/>
       <w:r>
         <w:t xml:space="preserve">Barrett, C., Conway, C. Deters, M., Hadarean, L., Jovanovic, D., King, T., Reynolds, A., Tinelli, C.: CVC4. In: </w:t>
       </w:r>
@@ -19133,13 +19811,13 @@
       <w:r>
         <w:t>, LNCS 6806, pp. 171-177, Springer (2011)</w:t>
       </w:r>
-      <w:bookmarkEnd w:id="55"/>
+      <w:bookmarkEnd w:id="65"/>
     </w:p>
     <w:p>
       <w:pPr>
         <w:pStyle w:val="references"/>
       </w:pPr>
-      <w:bookmarkStart w:id="56" w:name="_Ref418454009"/>
+      <w:bookmarkStart w:id="66" w:name="_Ref418454009"/>
       <w:r>
         <w:t>Bozzano, M., Bruttomesso, R., Cimatti, A., Junttila, T., Rossum, P., Schulz, S., Sebastiani, R.: MathSAT: Tight integration of SAT and mathematical decision procedures. In:</w:t>
       </w:r>
@@ -19149,33 +19827,33 @@
       <w:r>
         <w:t>, Springer (2005)</w:t>
       </w:r>
-      <w:bookmarkEnd w:id="56"/>
+      <w:bookmarkEnd w:id="66"/>
     </w:p>
     <w:p>
       <w:pPr>
         <w:pStyle w:val="references"/>
       </w:pPr>
-      <w:bookmarkStart w:id="57" w:name="_Ref418454019"/>
+      <w:bookmarkStart w:id="67" w:name="_Ref418454019"/>
       <w:r>
         <w:t>Dutertre, B.: Yices 2.2. In: Computer-Aided Verification (CAV), LNCS 8559, pp. 737–744, Springer (2014)</w:t>
       </w:r>
-      <w:bookmarkEnd w:id="57"/>
+      <w:bookmarkEnd w:id="67"/>
     </w:p>
     <w:p>
       <w:pPr>
         <w:pStyle w:val="references"/>
       </w:pPr>
-      <w:bookmarkStart w:id="58" w:name="_Ref418454510"/>
+      <w:bookmarkStart w:id="68" w:name="_Ref418454510"/>
       <w:r>
         <w:t>Holzmann, G.J., Joshi, R., Groce, A.: Swarm Verification Techniques. In: IEEE Transactions on Software Engineering, vol. 37, issue 6, pp. 845, 857, IEEE (2011)</w:t>
       </w:r>
-      <w:bookmarkEnd w:id="58"/>
+      <w:bookmarkEnd w:id="68"/>
     </w:p>
     <w:p>
       <w:pPr>
         <w:pStyle w:val="references"/>
       </w:pPr>
-      <w:bookmarkStart w:id="59" w:name="_Ref418454562"/>
+      <w:bookmarkStart w:id="69" w:name="_Ref418454562"/>
       <w:r>
         <w:t>Holzmann, G.: Parallelizing the spin model checker. In: </w:t>
       </w:r>
@@ -19194,13 +19872,13 @@
       <w:r>
         <w:t>pp. 155-171, Springer (2012)</w:t>
       </w:r>
-      <w:bookmarkEnd w:id="59"/>
+      <w:bookmarkEnd w:id="69"/>
     </w:p>
     <w:p>
       <w:pPr>
         <w:pStyle w:val="references"/>
       </w:pPr>
-      <w:bookmarkStart w:id="60" w:name="_Ref418520982"/>
+      <w:bookmarkStart w:id="70" w:name="_Ref418520982"/>
       <w:r>
         <w:t xml:space="preserve">Wintersteiger, </w:t>
       </w:r>
@@ -19249,7 +19927,7 @@
       <w:r>
         <w:t>, Springer (2009)</w:t>
       </w:r>
-      <w:bookmarkEnd w:id="60"/>
+      <w:bookmarkEnd w:id="70"/>
     </w:p>
     <w:p>
       <w:pPr>
@@ -19258,7 +19936,7 @@
           <w:rFonts w:eastAsia="MS Mincho"/>
         </w:rPr>
       </w:pPr>
-      <w:bookmarkStart w:id="61" w:name="_Ref418521013"/>
+      <w:bookmarkStart w:id="71" w:name="_Ref418521013"/>
       <w:r>
         <w:t xml:space="preserve">Bjørner, </w:t>
       </w:r>
@@ -19306,12 +19984,12 @@
       <w:pPr>
         <w:pStyle w:val="references"/>
       </w:pPr>
-      <w:bookmarkStart w:id="62" w:name="_Ref424054265"/>
+      <w:bookmarkStart w:id="72" w:name="_Ref424054265"/>
       <w:r>
         <w:t>Qawasmeh, A., Malik, A., Chapman, B.: OpenMP task scheduling analysis via OpenMP runtime API and tool visualization. In: Parallel &amp; Distributed processing symposium work-shop (IPDPSW), 2014 IEEE International, pp. 1049-1058, IEEE (201</w:t>
       </w:r>
-      <w:bookmarkEnd w:id="61"/>
-      <w:bookmarkEnd w:id="62"/>
+      <w:bookmarkEnd w:id="71"/>
+      <w:bookmarkEnd w:id="72"/>
       <w:r>
         <w:t>4)</w:t>
       </w:r>
@@ -19344,20 +20022,20 @@
         </w:rPr>
         <w:t xml:space="preserve">[34] </w:t>
       </w:r>
-      <w:commentRangeStart w:id="63"/>
+      <w:commentRangeStart w:id="73"/>
       <w:r>
         <w:rPr>
           <w:color w:val="FF0000"/>
         </w:rPr>
         <w:t>Nikolaj Bjørner, Anh-Dung Phan, and Lars Fleckenstein : νZ - An Optimizing SMT Solver. Tools and Algorithms for the Construction and Analysis of Systems: TACAS 2015, LNCS 9035, PP. 194-199 2015.</w:t>
       </w:r>
-      <w:commentRangeEnd w:id="63"/>
+      <w:commentRangeEnd w:id="73"/>
       <w:r>
         <w:rPr>
           <w:rStyle w:val="Refdecomentrio"/>
           <w:noProof w:val="0"/>
         </w:rPr>
-        <w:commentReference w:id="63"/>
+        <w:commentReference w:id="73"/>
       </w:r>
     </w:p>
     <w:p>
@@ -19526,13 +20204,7 @@
         <w:rPr>
           <w:noProof/>
         </w:rPr>
-        <w:t>Esta frase está</w:t>
-      </w:r>
-      <w:r>
-        <w:rPr>
-          <w:noProof/>
-        </w:rPr>
-        <w:t xml:space="preserve"> sem concordância.</w:t>
+        <w:t>Esta frase está sem concordância.</w:t>
       </w:r>
     </w:p>
   </w:comment>
@@ -19599,7 +20271,7 @@
       </w:r>
     </w:p>
   </w:comment>
-  <w:comment w:id="12" w:author="Lucas Cordeiro" w:date="2015-08-12T04:51:00Z" w:initials="LC">
+  <w:comment w:id="8" w:author="Lucas Cordeiro" w:date="2015-08-12T11:17:00Z" w:initials="LC">
     <w:p>
       <w:pPr>
         <w:pStyle w:val="Textodecomentrio"/>
@@ -19614,11 +20286,251 @@
         <w:rPr>
           <w:noProof/>
         </w:rPr>
+        <w:t>M</w:t>
+      </w:r>
+      <w:r>
+        <w:rPr>
+          <w:noProof/>
+        </w:rPr>
+        <w:t>elhorar as figuras com o CorelDraw</w:t>
+      </w:r>
+    </w:p>
+  </w:comment>
+  <w:comment w:id="9" w:author="Lucas Cordeiro" w:date="2015-08-12T11:18:00Z" w:initials="LC">
+    <w:p>
+      <w:pPr>
+        <w:pStyle w:val="Textodecomentrio"/>
+      </w:pPr>
+      <w:r>
+        <w:rPr>
+          <w:rStyle w:val="Refdecomentrio"/>
+        </w:rPr>
+        <w:annotationRef/>
+      </w:r>
+      <w:r>
+        <w:rPr>
+          <w:noProof/>
+        </w:rPr>
+        <w:t>Esta frase está sem concordância.</w:t>
+      </w:r>
+    </w:p>
+  </w:comment>
+  <w:comment w:id="10" w:author="Lucas Cordeiro" w:date="2015-08-12T11:20:00Z" w:initials="LC">
+    <w:p>
+      <w:pPr>
+        <w:pStyle w:val="Textodecomentrio"/>
+      </w:pPr>
+      <w:r>
+        <w:rPr>
+          <w:rStyle w:val="Refdecomentrio"/>
+        </w:rPr>
+        <w:annotationRef/>
+      </w:r>
+      <w:r>
+        <w:rPr>
+          <w:noProof/>
+        </w:rPr>
+        <w:t>Qual é o domínio?</w:t>
+      </w:r>
+    </w:p>
+  </w:comment>
+  <w:comment w:id="11" w:author="Lucas Cordeiro" w:date="2015-08-12T11:21:00Z" w:initials="LC">
+    <w:p>
+      <w:pPr>
+        <w:pStyle w:val="Textodecomentrio"/>
+      </w:pPr>
+      <w:r>
+        <w:rPr>
+          <w:rStyle w:val="Refdecomentrio"/>
+        </w:rPr>
+        <w:annotationRef/>
+      </w:r>
+      <w:r>
+        <w:rPr>
+          <w:noProof/>
+        </w:rPr>
+        <w:t>O que seria o chunk</w:t>
+      </w:r>
+      <w:r>
+        <w:rPr>
+          <w:noProof/>
+        </w:rPr>
+        <w:t xml:space="preserve"> (</w:t>
+      </w:r>
+      <w:r>
+        <w:rPr>
+          <w:noProof/>
+        </w:rPr>
+        <w:t>pedaço</w:t>
+      </w:r>
+      <w:r>
+        <w:rPr>
+          <w:noProof/>
+        </w:rPr>
+        <w:t>)</w:t>
+      </w:r>
+      <w:r>
+        <w:rPr>
+          <w:noProof/>
+        </w:rPr>
+        <w:t>? Tente ser mais formal.</w:t>
+      </w:r>
+    </w:p>
+  </w:comment>
+  <w:comment w:id="12" w:author="Lucas Cordeiro" w:date="2015-08-12T11:23:00Z" w:initials="LC">
+    <w:p>
+      <w:pPr>
+        <w:pStyle w:val="Textodecomentrio"/>
+      </w:pPr>
+      <w:r>
+        <w:rPr>
+          <w:rStyle w:val="Refdecomentrio"/>
+        </w:rPr>
+        <w:annotationRef/>
+      </w:r>
+      <w:r>
+        <w:rPr>
+          <w:noProof/>
+        </w:rPr>
+        <w:t>Quais são estas checagens adicionais?</w:t>
+      </w:r>
+    </w:p>
+  </w:comment>
+  <w:comment w:id="13" w:author="Lucas Cordeiro" w:date="2015-08-12T11:25:00Z" w:initials="LC">
+    <w:p>
+      <w:pPr>
+        <w:pStyle w:val="Textodecomentrio"/>
+      </w:pPr>
+      <w:r>
+        <w:rPr>
+          <w:rStyle w:val="Refdecomentrio"/>
+        </w:rPr>
+        <w:annotationRef/>
+      </w:r>
+      <w:r>
+        <w:rPr>
+          <w:noProof/>
+        </w:rPr>
+        <w:t>Qual é o mesmo passo (</w:t>
+      </w:r>
+      <w:r>
+        <w:rPr>
+          <w:noProof/>
+        </w:rPr>
+        <w:t>if the same step</w:t>
+      </w:r>
+      <w:r>
+        <w:rPr>
+          <w:noProof/>
+        </w:rPr>
+        <w:t>)</w:t>
+      </w:r>
+      <w:r>
+        <w:rPr>
+          <w:noProof/>
+        </w:rPr>
+        <w:t>?</w:t>
+      </w:r>
+    </w:p>
+  </w:comment>
+  <w:comment w:id="14" w:author="Lucas Cordeiro" w:date="2015-08-12T11:26:00Z" w:initials="LC">
+    <w:p>
+      <w:pPr>
+        <w:pStyle w:val="Textodecomentrio"/>
+      </w:pPr>
+      <w:r>
+        <w:rPr>
+          <w:rStyle w:val="Refdecomentrio"/>
+        </w:rPr>
+        <w:annotationRef/>
+      </w:r>
+      <w:r>
+        <w:rPr>
+          <w:noProof/>
+        </w:rPr>
+        <w:t>Esta frase está sem concordância. Tente quebrá-la em frases menores.</w:t>
+      </w:r>
+    </w:p>
+  </w:comment>
+  <w:comment w:id="15" w:author="Lucas Cordeiro" w:date="2015-08-12T11:27:00Z" w:initials="LC">
+    <w:p>
+      <w:pPr>
+        <w:pStyle w:val="Textodecomentrio"/>
+      </w:pPr>
+      <w:r>
+        <w:rPr>
+          <w:rStyle w:val="Refdecomentrio"/>
+        </w:rPr>
+        <w:annotationRef/>
+      </w:r>
+      <w:r>
+        <w:rPr>
+          <w:noProof/>
+        </w:rPr>
+        <w:t>Precisas explicar o código no texto.</w:t>
+      </w:r>
+    </w:p>
+  </w:comment>
+  <w:comment w:id="16" w:author="Lucas Cordeiro" w:date="2015-08-12T11:27:00Z" w:initials="LC">
+    <w:p>
+      <w:pPr>
+        <w:pStyle w:val="Textodecomentrio"/>
+      </w:pPr>
+      <w:r>
+        <w:rPr>
+          <w:rStyle w:val="Refdecomentrio"/>
+        </w:rPr>
+        <w:annotationRef/>
+      </w:r>
+      <w:r>
+        <w:rPr>
+          <w:noProof/>
+        </w:rPr>
+        <w:t>Esta frase está sem concordância.</w:t>
+      </w:r>
+    </w:p>
+  </w:comment>
+  <w:comment w:id="17" w:author="Lucas Cordeiro" w:date="2015-08-12T11:28:00Z" w:initials="LC">
+    <w:p>
+      <w:pPr>
+        <w:pStyle w:val="Textodecomentrio"/>
+      </w:pPr>
+      <w:r>
+        <w:rPr>
+          <w:rStyle w:val="Refdecomentrio"/>
+        </w:rPr>
+        <w:annotationRef/>
+      </w:r>
+      <w:r>
+        <w:rPr>
+          <w:noProof/>
+        </w:rPr>
+        <w:t>Por quê esse trecho de código está separado.</w:t>
+      </w:r>
+      <w:bookmarkStart w:id="18" w:name="_GoBack"/>
+      <w:bookmarkEnd w:id="18"/>
+    </w:p>
+  </w:comment>
+  <w:comment w:id="22" w:author="Lucas Cordeiro" w:date="2015-08-12T04:51:00Z" w:initials="LC">
+    <w:p>
+      <w:pPr>
+        <w:pStyle w:val="Textodecomentrio"/>
+      </w:pPr>
+      <w:r>
+        <w:rPr>
+          <w:rStyle w:val="Refdecomentrio"/>
+        </w:rPr>
+        <w:annotationRef/>
+      </w:r>
+      <w:r>
+        <w:rPr>
+          <w:noProof/>
+        </w:rPr>
         <w:t>Descrever os resultados experimentais das outras outras abordagens.</w:t>
       </w:r>
     </w:p>
   </w:comment>
-  <w:comment w:id="16" w:author="Lucas Cordeiro" w:date="2015-08-12T04:55:00Z" w:initials="LC">
+  <w:comment w:id="26" w:author="Lucas Cordeiro" w:date="2015-08-12T04:55:00Z" w:initials="LC">
     <w:p>
       <w:pPr>
         <w:pStyle w:val="Textodecomentrio"/>
@@ -19637,7 +20549,7 @@
       </w:r>
     </w:p>
   </w:comment>
-  <w:comment w:id="63" w:author="Lucas Cordeiro" w:date="2015-08-12T04:55:00Z" w:initials="LC">
+  <w:comment w:id="73" w:author="Lucas Cordeiro" w:date="2015-08-12T04:55:00Z" w:initials="LC">
     <w:p>
       <w:pPr>
         <w:pStyle w:val="Textodecomentrio"/>
@@ -19669,6 +20581,16 @@
   <w15:commentEx w15:paraId="7B7329C5" w15:done="0"/>
   <w15:commentEx w15:paraId="27030DED" w15:done="0"/>
   <w15:commentEx w15:paraId="409CEEBA" w15:done="0"/>
+  <w15:commentEx w15:paraId="1DE8FAED" w15:done="0"/>
+  <w15:commentEx w15:paraId="7AB9735F" w15:done="0"/>
+  <w15:commentEx w15:paraId="4E894CDB" w15:done="0"/>
+  <w15:commentEx w15:paraId="6E76AC69" w15:done="0"/>
+  <w15:commentEx w15:paraId="495C4AD7" w15:done="0"/>
+  <w15:commentEx w15:paraId="671AF462" w15:done="0"/>
+  <w15:commentEx w15:paraId="237CAA6B" w15:done="0"/>
+  <w15:commentEx w15:paraId="0BF9E4E8" w15:done="0"/>
+  <w15:commentEx w15:paraId="3409DFA4" w15:done="0"/>
+  <w15:commentEx w15:paraId="505BB9D1" w15:done="0"/>
   <w15:commentEx w15:paraId="5A705BCA" w15:done="0"/>
   <w15:commentEx w15:paraId="764C793C" w15:done="0"/>
   <w15:commentEx w15:paraId="052D88CB" w15:done="0"/>
@@ -23034,7 +23956,7 @@
 </file>
 
 <file path=customXml/itemProps1.xml><?xml version="1.0" encoding="utf-8"?>
-<ds:datastoreItem xmlns:ds="http://schemas.openxmlformats.org/officeDocument/2006/customXml" ds:itemID="{D6A603A8-323C-462A-B81E-826636752FBB}">
+<ds:datastoreItem xmlns:ds="http://schemas.openxmlformats.org/officeDocument/2006/customXml" ds:itemID="{4A99F164-00B7-4AF2-8131-3EB3D0A3C162}">
   <ds:schemaRefs>
     <ds:schemaRef ds:uri="http://schemas.openxmlformats.org/officeDocument/2006/bibliography"/>
   </ds:schemaRefs>

</xml_diff>

<commit_message>
Modified Paper to fix reported issues
</commit_message>
<xml_diff>
--- a/Docs/Paper/sbesc2015_Trindade Ismail Cordeiro.docx
+++ b/Docs/Paper/sbesc2015_Trindade Ismail Cordeiro.docx
@@ -1,6 +1,6 @@
 
 <file path=word/document.xml><?xml version="1.0" encoding="utf-8"?>
-<w:document xmlns:wpc="http://schemas.microsoft.com/office/word/2010/wordprocessingCanvas" xmlns:mc="http://schemas.openxmlformats.org/markup-compatibility/2006" xmlns:o="urn:schemas-microsoft-com:office:office" xmlns:r="http://schemas.openxmlformats.org/officeDocument/2006/relationships" xmlns:m="http://schemas.openxmlformats.org/officeDocument/2006/math" xmlns:v="urn:schemas-microsoft-com:vml" xmlns:wp14="http://schemas.microsoft.com/office/word/2010/wordprocessingDrawing" xmlns:wp="http://schemas.openxmlformats.org/drawingml/2006/wordprocessingDrawing" xmlns:w10="urn:schemas-microsoft-com:office:word" xmlns:w="http://schemas.openxmlformats.org/wordprocessingml/2006/main" xmlns:w14="http://schemas.microsoft.com/office/word/2010/wordml" xmlns:w15="http://schemas.microsoft.com/office/word/2012/wordml" xmlns:wpg="http://schemas.microsoft.com/office/word/2010/wordprocessingGroup" xmlns:wpi="http://schemas.microsoft.com/office/word/2010/wordprocessingInk" xmlns:wne="http://schemas.microsoft.com/office/word/2006/wordml" xmlns:wps="http://schemas.microsoft.com/office/word/2010/wordprocessingShape" mc:Ignorable="w14 w15 wp14">
+<w:document xmlns:wpc="http://schemas.microsoft.com/office/word/2010/wordprocessingCanvas" xmlns:mc="http://schemas.openxmlformats.org/markup-compatibility/2006" xmlns:o="urn:schemas-microsoft-com:office:office" xmlns:r="http://schemas.openxmlformats.org/officeDocument/2006/relationships" xmlns:m="http://schemas.openxmlformats.org/officeDocument/2006/math" xmlns:v="urn:schemas-microsoft-com:vml" xmlns:wp14="http://schemas.microsoft.com/office/word/2010/wordprocessingDrawing" xmlns:wp="http://schemas.openxmlformats.org/drawingml/2006/wordprocessingDrawing" xmlns:w10="urn:schemas-microsoft-com:office:word" xmlns:w="http://schemas.openxmlformats.org/wordprocessingml/2006/main" xmlns:w14="http://schemas.microsoft.com/office/word/2010/wordml" xmlns:wpg="http://schemas.microsoft.com/office/word/2010/wordprocessingGroup" xmlns:wpi="http://schemas.microsoft.com/office/word/2010/wordprocessingInk" xmlns:wne="http://schemas.microsoft.com/office/word/2006/wordml" xmlns:wps="http://schemas.microsoft.com/office/word/2010/wordprocessingShape" mc:Ignorable="w14 wp14">
   <w:body>
     <w:p>
       <w:pPr>
@@ -392,7 +392,7 @@
     </w:p>
     <w:p>
       <w:pPr>
-        <w:pStyle w:val="Ttulo1"/>
+        <w:pStyle w:val="Heading1"/>
       </w:pPr>
       <w:commentRangeStart w:id="0"/>
       <w:r>
@@ -401,7 +401,7 @@
       <w:commentRangeEnd w:id="0"/>
       <w:r>
         <w:rPr>
-          <w:rStyle w:val="Refdecomentrio"/>
+          <w:rStyle w:val="CommentReference"/>
           <w:rFonts w:eastAsia="Times New Roman"/>
           <w:smallCaps w:val="0"/>
           <w:noProof w:val="0"/>
@@ -411,7 +411,7 @@
     </w:p>
     <w:p>
       <w:pPr>
-        <w:pStyle w:val="Corpodetexto"/>
+        <w:pStyle w:val="BodyText"/>
       </w:pPr>
       <w:r>
         <w:t xml:space="preserve">Nowadays, </w:t>
@@ -554,7 +554,7 @@
     </w:p>
     <w:p>
       <w:pPr>
-        <w:pStyle w:val="Corpodetexto"/>
+        <w:pStyle w:val="BodyText"/>
       </w:pPr>
       <w:r>
         <w:t xml:space="preserve">In any </w:t>
@@ -640,7 +640,7 @@
     </w:p>
     <w:p>
       <w:pPr>
-        <w:pStyle w:val="Corpodetexto"/>
+        <w:pStyle w:val="BodyText"/>
       </w:pPr>
       <w:r>
         <w:lastRenderedPageBreak/>
@@ -817,7 +817,7 @@
     </w:p>
     <w:p>
       <w:pPr>
-        <w:pStyle w:val="Corpodetexto"/>
+        <w:pStyle w:val="BodyText"/>
       </w:pPr>
       <w:r>
         <w:t>Here, w</w:t>
@@ -963,7 +963,7 @@
     </w:p>
     <w:p>
       <w:pPr>
-        <w:pStyle w:val="Corpodetexto"/>
+        <w:pStyle w:val="BodyText"/>
       </w:pPr>
       <w:r>
         <w:t xml:space="preserve">This paper </w:t>
@@ -1070,7 +1070,7 @@
     </w:p>
     <w:p>
       <w:pPr>
-        <w:pStyle w:val="Ttulo1"/>
+        <w:pStyle w:val="Heading1"/>
       </w:pPr>
       <w:r>
         <w:t>Background</w:t>
@@ -1078,7 +1078,7 @@
     </w:p>
     <w:p>
       <w:pPr>
-        <w:pStyle w:val="Ttulo2"/>
+        <w:pStyle w:val="Heading2"/>
       </w:pPr>
       <w:r>
         <w:t>Optimization</w:t>
@@ -1086,7 +1086,7 @@
     </w:p>
     <w:p>
       <w:pPr>
-        <w:pStyle w:val="Corpodetexto"/>
+        <w:pStyle w:val="BodyText"/>
       </w:pPr>
       <w:r>
         <w:t xml:space="preserve">Optimization is the act of obtaining the best result (i.e., the optimal solution) under given circumstances </w:t>
@@ -1134,7 +1134,7 @@
     </w:p>
     <w:p>
       <w:pPr>
-        <w:pStyle w:val="Corpodetexto"/>
+        <w:pStyle w:val="BodyText"/>
       </w:pPr>
       <w:r>
         <w:t xml:space="preserve">There is no single method available for solving all optimization problems efficiently </w:t>
@@ -1343,7 +1343,7 @@
     </w:p>
     <w:p>
       <w:pPr>
-        <w:pStyle w:val="Corpodetexto"/>
+        <w:pStyle w:val="BodyText"/>
       </w:pPr>
       <w:r>
         <w:t>In some cases, the time to find a solution using ILP is impractical. Even with the use of powerful computers, a problem can take hours running before an optimal solution is reached. If the optimization problem is complex, some heuristics</w:t>
@@ -1381,7 +1381,7 @@
     </w:p>
     <w:p>
       <w:pPr>
-        <w:pStyle w:val="Ttulo2"/>
+        <w:pStyle w:val="Heading2"/>
       </w:pPr>
       <w:commentRangeStart w:id="1"/>
       <w:r>
@@ -1390,7 +1390,7 @@
       <w:commentRangeEnd w:id="1"/>
       <w:r>
         <w:rPr>
-          <w:rStyle w:val="Refdecomentrio"/>
+          <w:rStyle w:val="CommentReference"/>
           <w:rFonts w:eastAsia="Times New Roman"/>
           <w:i w:val="0"/>
           <w:iCs w:val="0"/>
@@ -1477,7 +1477,7 @@
       <w:commentRangeEnd w:id="2"/>
       <w:r>
         <w:rPr>
-          <w:rStyle w:val="Refdecomentrio"/>
+          <w:rStyle w:val="CommentReference"/>
         </w:rPr>
         <w:commentReference w:id="2"/>
       </w:r>
@@ -1608,7 +1608,7 @@
       <w:commentRangeEnd w:id="3"/>
       <w:r>
         <w:rPr>
-          <w:rStyle w:val="Refdecomentrio"/>
+          <w:rStyle w:val="CommentReference"/>
         </w:rPr>
         <w:commentReference w:id="3"/>
       </w:r>
@@ -1712,7 +1712,7 @@
       <w:commentRangeEnd w:id="4"/>
       <w:r>
         <w:rPr>
-          <w:rStyle w:val="Refdecomentrio"/>
+          <w:rStyle w:val="CommentReference"/>
         </w:rPr>
         <w:commentReference w:id="4"/>
       </w:r>
@@ -1728,7 +1728,7 @@
     </w:p>
     <w:p>
       <w:pPr>
-        <w:pStyle w:val="PargrafodaLista"/>
+        <w:pStyle w:val="ListParagraph"/>
         <w:numPr>
           <w:ilvl w:val="0"/>
           <w:numId w:val="18"/>
@@ -1754,7 +1754,7 @@
       <w:commentRangeEnd w:id="5"/>
       <w:r>
         <w:rPr>
-          <w:rStyle w:val="Refdecomentrio"/>
+          <w:rStyle w:val="CommentReference"/>
         </w:rPr>
         <w:commentReference w:id="5"/>
       </w:r>
@@ -1767,7 +1767,7 @@
     </w:p>
     <w:p>
       <w:pPr>
-        <w:pStyle w:val="PargrafodaLista"/>
+        <w:pStyle w:val="ListParagraph"/>
         <w:numPr>
           <w:ilvl w:val="0"/>
           <w:numId w:val="18"/>
@@ -1793,7 +1793,7 @@
       <w:commentRangeEnd w:id="6"/>
       <w:r>
         <w:rPr>
-          <w:rStyle w:val="Refdecomentrio"/>
+          <w:rStyle w:val="CommentReference"/>
         </w:rPr>
         <w:commentReference w:id="6"/>
       </w:r>
@@ -1806,7 +1806,7 @@
     </w:p>
     <w:p>
       <w:pPr>
-        <w:pStyle w:val="PargrafodaLista"/>
+        <w:pStyle w:val="ListParagraph"/>
         <w:numPr>
           <w:ilvl w:val="0"/>
           <w:numId w:val="18"/>
@@ -1879,7 +1879,7 @@
       <w:commentRangeEnd w:id="7"/>
       <w:r>
         <w:rPr>
-          <w:rStyle w:val="Refdecomentrio"/>
+          <w:rStyle w:val="CommentReference"/>
         </w:rPr>
         <w:commentReference w:id="7"/>
       </w:r>
@@ -2066,7 +2066,7 @@
     </w:p>
     <w:p>
       <w:pPr>
-        <w:pStyle w:val="Legenda"/>
+        <w:pStyle w:val="Caption"/>
         <w:jc w:val="both"/>
         <w:rPr>
           <w:b w:val="0"/>
@@ -2651,7 +2651,7 @@
     </w:p>
     <w:p>
       <w:pPr>
-        <w:pStyle w:val="Ttulo2"/>
+        <w:pStyle w:val="Heading2"/>
       </w:pPr>
       <w:r>
         <w:t>Bounded Model Checking with ESBMC</w:t>
@@ -2659,7 +2659,7 @@
     </w:p>
     <w:p>
       <w:pPr>
-        <w:pStyle w:val="Corpodetexto"/>
+        <w:pStyle w:val="BodyText"/>
       </w:pPr>
       <w:r>
         <w:t>Model checking refers to algorithms for exploring the state space of a transition system to determine if it obeys a speciﬁcati</w:t>
@@ -2730,7 +2730,7 @@
     </w:p>
     <w:p>
       <w:pPr>
-        <w:pStyle w:val="Corpodetexto"/>
+        <w:pStyle w:val="BodyText"/>
       </w:pPr>
       <w:r>
         <w:t xml:space="preserve">Among the recent techniques, there is one that combines model checking with satisﬁability solving. This technique, known as bounded model checking (BMC), does a very fast exploration of the state space, and for some types of </w:t>
@@ -2771,7 +2771,7 @@
     </w:p>
     <w:p>
       <w:pPr>
-        <w:pStyle w:val="Corpodetexto"/>
+        <w:pStyle w:val="BodyText"/>
       </w:pPr>
       <w:r>
         <w:t xml:space="preserve">The basic idea of BMC is to check the negation of a given property at a given depth: given a transition system </w:t>
@@ -2949,7 +2949,7 @@
     </w:p>
     <w:p>
       <w:pPr>
-        <w:pStyle w:val="Corpodetexto"/>
+        <w:pStyle w:val="BodyText"/>
       </w:pPr>
       <w:r>
         <w:t xml:space="preserve">According to </w:t>
@@ -3047,7 +3047,7 @@
     </w:p>
     <w:p>
       <w:pPr>
-        <w:pStyle w:val="Corpodetexto"/>
+        <w:pStyle w:val="BodyText"/>
       </w:pPr>
       <w:r>
         <w:t xml:space="preserve">There are two directives in C/C++ that </w:t>
@@ -3088,7 +3088,7 @@
     </w:p>
     <w:p>
       <w:pPr>
-        <w:pStyle w:val="Ttulo2"/>
+        <w:pStyle w:val="Heading2"/>
       </w:pPr>
       <w:r>
         <w:t>Multi-core ESBMC with OpenMP</w:t>
@@ -3096,7 +3096,7 @@
     </w:p>
     <w:p>
       <w:pPr>
-        <w:pStyle w:val="Corpodetexto"/>
+        <w:pStyle w:val="BodyText"/>
       </w:pPr>
       <w:r>
         <w:t xml:space="preserve">Nowadays, although the </w:t>
@@ -3137,7 +3137,7 @@
     </w:p>
     <w:p>
       <w:pPr>
-        <w:pStyle w:val="Corpodetexto"/>
+        <w:pStyle w:val="BodyText"/>
       </w:pPr>
       <w:r>
         <w:t>Fig.1 shows the ESBMC architecture, which consists of the C</w:t>
@@ -3283,7 +3283,7 @@
     </w:p>
     <w:p>
       <w:pPr>
-        <w:pStyle w:val="Corpodetexto"/>
+        <w:pStyle w:val="BodyText"/>
       </w:pPr>
       <w:r>
         <w:t xml:space="preserve">The main factor for ESBMC to use only a single-core relies on its back-end (i.e., SMT Solver). Currently, the SMT solvers supported by ESBMC are: Z3 </w:t>
@@ -3396,7 +3396,7 @@
     </w:p>
     <w:p>
       <w:pPr>
-        <w:pStyle w:val="Corpodetexto"/>
+        <w:pStyle w:val="BodyText"/>
       </w:pPr>
       <w:r>
         <w:rPr>
@@ -3463,7 +3463,7 @@
     </w:p>
     <w:p>
       <w:pPr>
-        <w:pStyle w:val="Corpodetexto"/>
+        <w:pStyle w:val="BodyText"/>
       </w:pPr>
       <w:r>
         <w:t xml:space="preserve">To </w:t>
@@ -3549,7 +3549,7 @@
     </w:p>
     <w:p>
       <w:pPr>
-        <w:pStyle w:val="Corpodetexto"/>
+        <w:pStyle w:val="BodyText"/>
       </w:pPr>
       <w:r>
         <w:t>OpenMP is a standard Application Pro</w:t>
@@ -3618,7 +3618,7 @@
     </w:p>
     <w:p>
       <w:pPr>
-        <w:pStyle w:val="Corpodetexto"/>
+        <w:pStyle w:val="BodyText"/>
         <w:ind w:firstLine="0"/>
         <w:jc w:val="left"/>
       </w:pPr>
@@ -3687,7 +3687,7 @@
     </w:p>
     <w:p>
       <w:pPr>
-        <w:pStyle w:val="Corpodetexto"/>
+        <w:pStyle w:val="BodyText"/>
       </w:pPr>
       <w:r>
         <w:t>Multi-core ESBMC obtains the problem specification</w:t>
@@ -3933,7 +3933,7 @@
     </w:p>
     <w:p>
       <w:pPr>
-        <w:pStyle w:val="Ttulo2"/>
+        <w:pStyle w:val="Heading2"/>
         <w:rPr>
           <w:color w:val="FF0000"/>
         </w:rPr>
@@ -4052,7 +4052,7 @@
       <w:commentRangeEnd w:id="8"/>
       <w:r>
         <w:rPr>
-          <w:rStyle w:val="Refdecomentrio"/>
+          <w:rStyle w:val="CommentReference"/>
         </w:rPr>
         <w:commentReference w:id="8"/>
       </w:r>
@@ -4142,12 +4142,36 @@
         <w:rPr>
           <w:color w:val="FF0000"/>
         </w:rPr>
-        <w:t xml:space="preserve"> but as ESBMC executes almost the same time the steps, there was almost no optimization. </w:t>
+        <w:t xml:space="preserve"> but as ESBMC executes</w:t>
+      </w:r>
+      <w:r>
+        <w:rPr>
+          <w:color w:val="FF0000"/>
+        </w:rPr>
+        <w:t xml:space="preserve"> the sequential steps in almost the same time</w:t>
+      </w:r>
+      <w:r>
+        <w:rPr>
+          <w:color w:val="FF0000"/>
+        </w:rPr>
+        <w:t xml:space="preserve">, </w:t>
+      </w:r>
+      <w:r>
+        <w:rPr>
+          <w:color w:val="FF0000"/>
+        </w:rPr>
+        <w:t xml:space="preserve">the processor doesn`t remain iddle that much time and </w:t>
+      </w:r>
+      <w:r>
+        <w:rPr>
+          <w:color w:val="FF0000"/>
+        </w:rPr>
+        <w:t xml:space="preserve">there was almost no optimization. </w:t>
       </w:r>
       <w:commentRangeEnd w:id="9"/>
       <w:r>
         <w:rPr>
-          <w:rStyle w:val="Refdecomentrio"/>
+          <w:rStyle w:val="CommentReference"/>
         </w:rPr>
         <w:commentReference w:id="9"/>
       </w:r>
@@ -4212,7 +4236,19 @@
         <w:rPr>
           <w:color w:val="FF0000"/>
         </w:rPr>
-        <w:t xml:space="preserve"> controller </w:t>
+        <w:t xml:space="preserve"> </w:t>
+      </w:r>
+      <w:r>
+        <w:rPr>
+          <w:color w:val="FF0000"/>
+        </w:rPr>
+        <w:t xml:space="preserve">the </w:t>
+      </w:r>
+      <w:r>
+        <w:rPr>
+          <w:color w:val="FF0000"/>
+        </w:rPr>
+        <w:t xml:space="preserve">controller </w:t>
       </w:r>
       <w:r>
         <w:rPr>
@@ -4224,31 +4260,31 @@
         <w:rPr>
           <w:color w:val="FF0000"/>
         </w:rPr>
-        <w:t>to return the best step to execute</w:t>
-      </w:r>
-      <w:r>
-        <w:rPr>
-          <w:color w:val="FF0000"/>
-        </w:rPr>
-        <w:t>,</w:t>
-      </w:r>
-      <w:r>
-        <w:rPr>
-          <w:color w:val="FF0000"/>
-        </w:rPr>
-        <w:t xml:space="preserve"> in order to reduce </w:t>
+        <w:t xml:space="preserve">to return the best step to execute in order to reduce </w:t>
       </w:r>
       <w:commentRangeStart w:id="10"/>
       <w:r>
         <w:rPr>
           <w:color w:val="FF0000"/>
         </w:rPr>
-        <w:t>the domain as maximum as possible</w:t>
+        <w:t xml:space="preserve">the </w:t>
+      </w:r>
+      <w:r>
+        <w:rPr>
+          <w:color w:val="FF0000"/>
+        </w:rPr>
+        <w:t>steps number</w:t>
+      </w:r>
+      <w:r>
+        <w:rPr>
+          <w:color w:val="FF0000"/>
+        </w:rPr>
+        <w:t xml:space="preserve"> as maximum as possible</w:t>
       </w:r>
       <w:commentRangeEnd w:id="10"/>
       <w:r>
         <w:rPr>
-          <w:rStyle w:val="Refdecomentrio"/>
+          <w:rStyle w:val="CommentReference"/>
         </w:rPr>
         <w:commentReference w:id="10"/>
       </w:r>
@@ -4286,7 +4322,19 @@
         <w:rPr>
           <w:color w:val="FF0000"/>
         </w:rPr>
-        <w:t>to chunks and the</w:t>
+        <w:t xml:space="preserve">to </w:t>
+      </w:r>
+      <w:r>
+        <w:rPr>
+          <w:color w:val="FF0000"/>
+        </w:rPr>
+        <w:t>intervals</w:t>
+      </w:r>
+      <w:r>
+        <w:rPr>
+          <w:color w:val="FF0000"/>
+        </w:rPr>
+        <w:t xml:space="preserve"> and the</w:t>
       </w:r>
       <w:r>
         <w:rPr>
@@ -4305,12 +4353,12 @@
         <w:rPr>
           <w:color w:val="FF0000"/>
         </w:rPr>
-        <w:t>chunk</w:t>
+        <w:t>interval</w:t>
       </w:r>
       <w:commentRangeEnd w:id="11"/>
       <w:r>
         <w:rPr>
-          <w:rStyle w:val="Refdecomentrio"/>
+          <w:rStyle w:val="CommentReference"/>
         </w:rPr>
         <w:commentReference w:id="11"/>
       </w:r>
@@ -4324,7 +4372,19 @@
         <w:rPr>
           <w:color w:val="FF0000"/>
         </w:rPr>
-        <w:t>which thus creates two new chunks.</w:t>
+        <w:t xml:space="preserve">which thus creates two new </w:t>
+      </w:r>
+      <w:r>
+        <w:rPr>
+          <w:color w:val="FF0000"/>
+        </w:rPr>
+        <w:t>intervals</w:t>
+      </w:r>
+      <w:r>
+        <w:rPr>
+          <w:color w:val="FF0000"/>
+        </w:rPr>
+        <w:t>.</w:t>
       </w:r>
     </w:p>
     <w:p>
@@ -4414,7 +4474,19 @@
         <w:rPr>
           <w:color w:val="FF0000"/>
         </w:rPr>
-        <w:t xml:space="preserve">ly we create an initial chunk from </w:t>
+        <w:t xml:space="preserve">ly we create an initial </w:t>
+      </w:r>
+      <w:r>
+        <w:rPr>
+          <w:color w:val="FF0000"/>
+        </w:rPr>
+        <w:t>interval</w:t>
+      </w:r>
+      <w:r>
+        <w:rPr>
+          <w:color w:val="FF0000"/>
+        </w:rPr>
+        <w:t xml:space="preserve"> from </w:t>
       </w:r>
       <w:r>
         <w:rPr>
@@ -4432,7 +4504,13 @@
         <w:rPr>
           <w:color w:val="FF0000"/>
         </w:rPr>
-        <w:t xml:space="preserve"> 20. When the next available core asks for a step to execute, the controller gets the biggest chunk</w:t>
+        <w:t xml:space="preserve"> 20. When the next available core asks for a step to execute, the controller gets the biggest </w:t>
+      </w:r>
+      <w:r>
+        <w:rPr>
+          <w:color w:val="FF0000"/>
+        </w:rPr>
+        <w:t>interval</w:t>
       </w:r>
       <w:r>
         <w:rPr>
@@ -4444,7 +4522,31 @@
         <w:rPr>
           <w:color w:val="FF0000"/>
         </w:rPr>
-        <w:t xml:space="preserve"> which in this case is 1 – 20, divide it by 2, creates two new chunks and return the middle of the original chunk. </w:t>
+        <w:t xml:space="preserve"> which in this case is 1 – 20, divide it by 2, creates two new </w:t>
+      </w:r>
+      <w:r>
+        <w:rPr>
+          <w:color w:val="FF0000"/>
+        </w:rPr>
+        <w:t>intervals</w:t>
+      </w:r>
+      <w:r>
+        <w:rPr>
+          <w:color w:val="FF0000"/>
+        </w:rPr>
+        <w:t xml:space="preserve"> and return the middle of the original </w:t>
+      </w:r>
+      <w:r>
+        <w:rPr>
+          <w:color w:val="FF0000"/>
+        </w:rPr>
+        <w:t>interval</w:t>
+      </w:r>
+      <w:r>
+        <w:rPr>
+          <w:color w:val="FF0000"/>
+        </w:rPr>
+        <w:t xml:space="preserve">. </w:t>
       </w:r>
       <w:r>
         <w:rPr>
@@ -4468,7 +4570,13 @@
         <w:rPr>
           <w:color w:val="FF0000"/>
         </w:rPr>
-        <w:t xml:space="preserve"> 2 new chunks</w:t>
+        <w:t xml:space="preserve"> 2 new </w:t>
+      </w:r>
+      <w:r>
+        <w:rPr>
+          <w:color w:val="FF0000"/>
+        </w:rPr>
+        <w:t>intervals</w:t>
       </w:r>
       <w:r>
         <w:rPr>
@@ -4542,18 +4650,54 @@
         </w:rPr>
         <w:t xml:space="preserve"> be 10. </w:t>
       </w:r>
+      <w:r>
+        <w:rPr>
+          <w:color w:val="FF0000"/>
+        </w:rPr>
+        <w:lastRenderedPageBreak/>
+        <w:t>The controller also checks when an</w:t>
+      </w:r>
+      <w:r>
+        <w:rPr>
+          <w:color w:val="FF0000"/>
+        </w:rPr>
+        <w:t xml:space="preserve"> interval has </w:t>
+      </w:r>
+      <w:r>
+        <w:rPr>
+          <w:color w:val="FF0000"/>
+        </w:rPr>
+        <w:t xml:space="preserve">less than two elements </w:t>
+      </w:r>
       <w:commentRangeStart w:id="12"/>
       <w:r>
         <w:rPr>
           <w:color w:val="FF0000"/>
         </w:rPr>
-        <w:lastRenderedPageBreak/>
-        <w:t>Additional checks are needed to avoid the creation of empty or invalid chunks.</w:t>
+        <w:t xml:space="preserve">to avoid the creation of empty or invalid </w:t>
+      </w:r>
+      <w:r>
+        <w:rPr>
+          <w:color w:val="FF0000"/>
+        </w:rPr>
+        <w:t>intervals</w:t>
+      </w:r>
+      <w:r>
+        <w:rPr>
+          <w:color w:val="FF0000"/>
+        </w:rPr>
+        <w:t>.</w:t>
       </w:r>
       <w:commentRangeEnd w:id="12"/>
       <w:r>
         <w:rPr>
-          <w:rStyle w:val="Refdecomentrio"/>
+          <w:color w:val="FF0000"/>
+        </w:rPr>
+        <w:t xml:space="preserve"> </w:t>
+      </w:r>
+      <w:r>
+        <w:rPr>
+          <w:rStyle w:val="CommentReference"/>
         </w:rPr>
         <w:commentReference w:id="12"/>
       </w:r>
@@ -4718,7 +4862,19 @@
         <w:rPr>
           <w:color w:val="FF0000"/>
         </w:rPr>
-        <w:t xml:space="preserve">, if the same step </w:t>
+        <w:t>, if the same step</w:t>
+      </w:r>
+      <w:r>
+        <w:rPr>
+          <w:color w:val="FF0000"/>
+        </w:rPr>
+        <w:t xml:space="preserve"> 10</w:t>
+      </w:r>
+      <w:r>
+        <w:rPr>
+          <w:color w:val="FF0000"/>
+        </w:rPr>
+        <w:t xml:space="preserve"> </w:t>
       </w:r>
       <w:r>
         <w:rPr>
@@ -4735,7 +4891,7 @@
       <w:commentRangeEnd w:id="13"/>
       <w:r>
         <w:rPr>
-          <w:rStyle w:val="Refdecomentrio"/>
+          <w:rStyle w:val="CommentReference"/>
         </w:rPr>
         <w:commentReference w:id="13"/>
       </w:r>
@@ -4784,7 +4940,68 @@
         <w:rPr>
           <w:color w:val="FF0000"/>
         </w:rPr>
-        <w:t xml:space="preserve"> unnecessary steps</w:t>
+        <w:t xml:space="preserve"> unnecessary steps </w:t>
+      </w:r>
+      <w:r>
+        <w:rPr>
+          <w:color w:val="FF0000"/>
+        </w:rPr>
+        <w:t>is</w:t>
+      </w:r>
+      <w:r>
+        <w:rPr>
+          <w:color w:val="FF0000"/>
+        </w:rPr>
+        <w:t xml:space="preserve"> implemented in the controller by removing or shrinking existing </w:t>
+      </w:r>
+      <w:r>
+        <w:rPr>
+          <w:color w:val="FF0000"/>
+        </w:rPr>
+        <w:t>intervals</w:t>
+      </w:r>
+      <w:r>
+        <w:rPr>
+          <w:color w:val="FF0000"/>
+        </w:rPr>
+        <w:t xml:space="preserve">. </w:t>
+      </w:r>
+      <w:r>
+        <w:rPr>
+          <w:color w:val="FF0000"/>
+        </w:rPr>
+        <w:t xml:space="preserve">This approach led to </w:t>
+      </w:r>
+      <w:r>
+        <w:rPr>
+          <w:color w:val="FF0000"/>
+        </w:rPr>
+        <w:t xml:space="preserve">a very big impact in the </w:t>
+      </w:r>
+      <w:r>
+        <w:rPr>
+          <w:color w:val="FF0000"/>
+        </w:rPr>
+        <w:t>verification</w:t>
+      </w:r>
+      <w:r>
+        <w:rPr>
+          <w:color w:val="FF0000"/>
+        </w:rPr>
+        <w:t xml:space="preserve"> time. </w:t>
+      </w:r>
+      <w:commentRangeStart w:id="14"/>
+      <w:r>
+        <w:rPr>
+          <w:color w:val="FF0000"/>
+        </w:rPr>
+        <w:t>However</w:t>
+      </w:r>
+      <w:r>
+        <w:rPr>
+          <w:color w:val="FF0000"/>
+        </w:rPr>
+        <w:t>,</w:t>
       </w:r>
       <w:r>
         <w:rPr>
@@ -4796,61 +5013,54 @@
         <w:rPr>
           <w:color w:val="FF0000"/>
         </w:rPr>
+        <w:t>if a</w:t>
+      </w:r>
+      <w:r>
+        <w:rPr>
+          <w:color w:val="FF0000"/>
+        </w:rPr>
+        <w:t xml:space="preserve"> step </w:t>
+      </w:r>
+      <w:r>
+        <w:rPr>
+          <w:color w:val="FF0000"/>
+        </w:rPr>
         <w:t>is</w:t>
       </w:r>
       <w:r>
         <w:rPr>
           <w:color w:val="FF0000"/>
         </w:rPr>
-        <w:t xml:space="preserve"> implemented in the controller by removing or shrinking existing chunks. </w:t>
-      </w:r>
-      <w:r>
-        <w:rPr>
-          <w:color w:val="FF0000"/>
-        </w:rPr>
-        <w:t xml:space="preserve">This approach led to </w:t>
-      </w:r>
-      <w:r>
-        <w:rPr>
-          <w:color w:val="FF0000"/>
-        </w:rPr>
-        <w:t xml:space="preserve">a very big impact in the </w:t>
-      </w:r>
-      <w:r>
-        <w:rPr>
-          <w:color w:val="FF0000"/>
-        </w:rPr>
-        <w:t>verification</w:t>
-      </w:r>
-      <w:r>
-        <w:rPr>
-          <w:color w:val="FF0000"/>
-        </w:rPr>
-        <w:t xml:space="preserve"> time. </w:t>
-      </w:r>
-      <w:commentRangeStart w:id="14"/>
-      <w:r>
-        <w:rPr>
-          <w:color w:val="FF0000"/>
-        </w:rPr>
-        <w:t>However</w:t>
-      </w:r>
-      <w:r>
-        <w:rPr>
-          <w:color w:val="FF0000"/>
-        </w:rPr>
-        <w:t>,</w:t>
-      </w:r>
-      <w:r>
-        <w:rPr>
-          <w:color w:val="FF0000"/>
-        </w:rPr>
-        <w:t xml:space="preserve"> a step can be running and not be needed anymore, in this case the binary algorithm kills the forked  process and starts a new one.</w:t>
+        <w:t xml:space="preserve"> running and </w:t>
+      </w:r>
+      <w:r>
+        <w:rPr>
+          <w:color w:val="FF0000"/>
+        </w:rPr>
+        <w:t xml:space="preserve">is </w:t>
+      </w:r>
+      <w:r>
+        <w:rPr>
+          <w:color w:val="FF0000"/>
+        </w:rPr>
+        <w:t>not needed anymore</w:t>
+      </w:r>
+      <w:r>
+        <w:rPr>
+          <w:color w:val="FF0000"/>
+        </w:rPr>
+        <w:t>, the worker</w:t>
+      </w:r>
+      <w:r>
+        <w:rPr>
+          <w:color w:val="FF0000"/>
+        </w:rPr>
+        <w:t xml:space="preserve"> kills the forked  process and starts a new one.</w:t>
       </w:r>
       <w:commentRangeEnd w:id="14"/>
       <w:r>
         <w:rPr>
-          <w:rStyle w:val="Refdecomentrio"/>
+          <w:rStyle w:val="CommentReference"/>
         </w:rPr>
         <w:commentReference w:id="14"/>
       </w:r>
@@ -5790,7 +6000,7 @@
       <w:commentRangeEnd w:id="15"/>
       <w:r>
         <w:rPr>
-          <w:rStyle w:val="Refdecomentrio"/>
+          <w:rStyle w:val="CommentReference"/>
         </w:rPr>
         <w:commentReference w:id="15"/>
       </w:r>
@@ -5828,26 +6038,26 @@
           <w:color w:val="FF0000"/>
           <w:lang w:eastAsia="pt-BR"/>
         </w:rPr>
-        <w:t xml:space="preserve">     The execution is </w:t>
+        <w:t xml:space="preserve">     </w:t>
       </w:r>
       <w:r>
         <w:rPr>
           <w:color w:val="FF0000"/>
           <w:lang w:eastAsia="pt-BR"/>
         </w:rPr>
-        <w:t>carried out</w:t>
+        <w:t>The algorithm above describes how the customized binary search calculate and return the step to be executed. This behavior was explained earlier</w:t>
       </w:r>
       <w:r>
         <w:rPr>
           <w:color w:val="FF0000"/>
           <w:lang w:eastAsia="pt-BR"/>
         </w:rPr>
-        <w:t xml:space="preserve"> by executing the procedure described pseudocode before and then starting the process of the ESBMC to execute the returned step.</w:t>
+        <w:t>.</w:t>
       </w:r>
       <w:commentRangeEnd w:id="16"/>
       <w:r>
         <w:rPr>
-          <w:rStyle w:val="Refdecomentrio"/>
+          <w:rStyle w:val="CommentReference"/>
         </w:rPr>
         <w:commentReference w:id="16"/>
       </w:r>
@@ -5879,90 +6089,6 @@
           <w:lang w:eastAsia="pt-BR"/>
         </w:rPr>
       </w:pPr>
-      <w:r>
-        <w:rPr>
-          <w:color w:val="FF0000"/>
-          <w:lang w:eastAsia="pt-BR"/>
-        </w:rPr>
-        <w:t>While the step is being executed</w:t>
-      </w:r>
-      <w:r>
-        <w:rPr>
-          <w:color w:val="FF0000"/>
-          <w:lang w:eastAsia="pt-BR"/>
-        </w:rPr>
-        <w:t>,</w:t>
-      </w:r>
-      <w:r>
-        <w:rPr>
-          <w:color w:val="FF0000"/>
-          <w:lang w:eastAsia="pt-BR"/>
-        </w:rPr>
-        <w:t xml:space="preserve"> </w:t>
-      </w:r>
-      <w:r>
-        <w:rPr>
-          <w:color w:val="FF0000"/>
-          <w:lang w:eastAsia="pt-BR"/>
-        </w:rPr>
-        <w:t>controller</w:t>
-      </w:r>
-      <w:r>
-        <w:rPr>
-          <w:color w:val="FF0000"/>
-          <w:lang w:eastAsia="pt-BR"/>
-        </w:rPr>
-        <w:t xml:space="preserve"> check</w:t>
-      </w:r>
-      <w:r>
-        <w:rPr>
-          <w:color w:val="FF0000"/>
-          <w:lang w:eastAsia="pt-BR"/>
-        </w:rPr>
-        <w:t>s</w:t>
-      </w:r>
-      <w:r>
-        <w:rPr>
-          <w:color w:val="FF0000"/>
-          <w:lang w:eastAsia="pt-BR"/>
-        </w:rPr>
-        <w:t xml:space="preserve"> </w:t>
-      </w:r>
-      <w:r>
-        <w:rPr>
-          <w:color w:val="FF0000"/>
-          <w:lang w:eastAsia="pt-BR"/>
-        </w:rPr>
-        <w:t>whether</w:t>
-      </w:r>
-      <w:r>
-        <w:rPr>
-          <w:color w:val="FF0000"/>
-          <w:lang w:eastAsia="pt-BR"/>
-        </w:rPr>
-        <w:t xml:space="preserve"> this step is still needed. If not, the</w:t>
-      </w:r>
-      <w:r>
-        <w:rPr>
-          <w:color w:val="FF0000"/>
-          <w:lang w:eastAsia="pt-BR"/>
-        </w:rPr>
-        <w:t>n</w:t>
-      </w:r>
-      <w:r>
-        <w:rPr>
-          <w:color w:val="FF0000"/>
-          <w:lang w:eastAsia="pt-BR"/>
-        </w:rPr>
-        <w:t xml:space="preserve"> ESBMC instance is killed and the worker is free to start another step</w:t>
-      </w:r>
-      <w:r>
-        <w:rPr>
-          <w:color w:val="FF0000"/>
-          <w:lang w:eastAsia="pt-BR"/>
-        </w:rPr>
-        <w:t>.</w:t>
-      </w:r>
     </w:p>
     <w:p>
       <w:pPr>
@@ -5991,6 +6117,14 @@
           <w:lang w:eastAsia="pt-BR"/>
         </w:rPr>
       </w:pPr>
+      <w:commentRangeStart w:id="17"/>
+      <w:r>
+        <w:rPr>
+          <w:color w:val="FF0000"/>
+          <w:lang w:eastAsia="pt-BR"/>
+        </w:rPr>
+        <w:t>step = controller.GetNextStep();</w:t>
+      </w:r>
     </w:p>
     <w:p>
       <w:pPr>
@@ -6019,6 +6153,13 @@
           <w:lang w:eastAsia="pt-BR"/>
         </w:rPr>
       </w:pPr>
+      <w:r>
+        <w:rPr>
+          <w:color w:val="FF0000"/>
+          <w:lang w:eastAsia="pt-BR"/>
+        </w:rPr>
+        <w:t>int pid = ExecuteStep(step);</w:t>
+      </w:r>
     </w:p>
     <w:p>
       <w:pPr>
@@ -6047,14 +6188,12 @@
           <w:lang w:eastAsia="pt-BR"/>
         </w:rPr>
       </w:pPr>
-      <w:commentRangeStart w:id="17"/>
       <w:r>
         <w:rPr>
           <w:color w:val="FF0000"/>
           <w:lang w:eastAsia="pt-BR"/>
         </w:rPr>
-        <w:lastRenderedPageBreak/>
-        <w:t>step = controller.GetNextStep();</w:t>
+        <w:t>while(isRunning(pid))</w:t>
       </w:r>
     </w:p>
     <w:p>
@@ -6089,7 +6228,7 @@
           <w:color w:val="FF0000"/>
           <w:lang w:eastAsia="pt-BR"/>
         </w:rPr>
-        <w:t>int pid = ExecuteStep(step);</w:t>
+        <w:t>{</w:t>
       </w:r>
     </w:p>
     <w:p>
@@ -6124,7 +6263,8 @@
           <w:color w:val="FF0000"/>
           <w:lang w:eastAsia="pt-BR"/>
         </w:rPr>
-        <w:t>while(isRunning(pid))</w:t>
+        <w:lastRenderedPageBreak/>
+        <w:t xml:space="preserve">     if(!controller.isNeeded(step))</w:t>
       </w:r>
     </w:p>
     <w:p>
@@ -6159,7 +6299,7 @@
           <w:color w:val="FF0000"/>
           <w:lang w:eastAsia="pt-BR"/>
         </w:rPr>
-        <w:t>{</w:t>
+        <w:t xml:space="preserve">     kill(pid);</w:t>
       </w:r>
     </w:p>
     <w:p>
@@ -6194,7 +6334,14 @@
           <w:color w:val="FF0000"/>
           <w:lang w:eastAsia="pt-BR"/>
         </w:rPr>
-        <w:t xml:space="preserve">     if(!controller.isNeeded(step))</w:t>
+        <w:t>}</w:t>
+      </w:r>
+      <w:commentRangeEnd w:id="17"/>
+      <w:r>
+        <w:rPr>
+          <w:rStyle w:val="CommentReference"/>
+        </w:rPr>
+        <w:commentReference w:id="17"/>
       </w:r>
     </w:p>
     <w:p>
@@ -6224,13 +6371,6 @@
           <w:lang w:eastAsia="pt-BR"/>
         </w:rPr>
       </w:pPr>
-      <w:r>
-        <w:rPr>
-          <w:color w:val="FF0000"/>
-          <w:lang w:eastAsia="pt-BR"/>
-        </w:rPr>
-        <w:t xml:space="preserve">     kill(pid);</w:t>
-      </w:r>
     </w:p>
     <w:p>
       <w:pPr>
@@ -6259,23 +6399,151 @@
           <w:lang w:eastAsia="pt-BR"/>
         </w:rPr>
       </w:pPr>
-      <w:r>
-        <w:rPr>
-          <w:color w:val="FF0000"/>
-          <w:lang w:eastAsia="pt-BR"/>
-        </w:rPr>
-        <w:t>}</w:t>
-      </w:r>
-      <w:commentRangeEnd w:id="17"/>
-      <w:r>
-        <w:rPr>
-          <w:rStyle w:val="Refdecomentrio"/>
-        </w:rPr>
-        <w:commentReference w:id="17"/>
-      </w:r>
     </w:p>
     <w:p>
       <w:pPr>
+        <w:shd w:val="clear" w:color="auto" w:fill="FFFFFF"/>
+        <w:tabs>
+          <w:tab w:val="left" w:pos="916"/>
+          <w:tab w:val="left" w:pos="1832"/>
+          <w:tab w:val="left" w:pos="2748"/>
+          <w:tab w:val="left" w:pos="3664"/>
+          <w:tab w:val="left" w:pos="4580"/>
+          <w:tab w:val="left" w:pos="5496"/>
+          <w:tab w:val="left" w:pos="6412"/>
+          <w:tab w:val="left" w:pos="7328"/>
+          <w:tab w:val="left" w:pos="8244"/>
+          <w:tab w:val="left" w:pos="9160"/>
+          <w:tab w:val="left" w:pos="10076"/>
+          <w:tab w:val="left" w:pos="10992"/>
+          <w:tab w:val="left" w:pos="11908"/>
+          <w:tab w:val="left" w:pos="12824"/>
+          <w:tab w:val="left" w:pos="13740"/>
+          <w:tab w:val="left" w:pos="14656"/>
+        </w:tabs>
+        <w:jc w:val="both"/>
+        <w:rPr>
+          <w:color w:val="FF0000"/>
+          <w:lang w:eastAsia="pt-BR"/>
+        </w:rPr>
+      </w:pPr>
+      <w:r>
+        <w:rPr>
+          <w:color w:val="FF0000"/>
+          <w:lang w:eastAsia="pt-BR"/>
+        </w:rPr>
+        <w:t xml:space="preserve">The algorithm above describes how the worker starts the ESBMC instance and monitor it. </w:t>
+      </w:r>
+      <w:r>
+        <w:rPr>
+          <w:color w:val="FF0000"/>
+          <w:lang w:eastAsia="pt-BR"/>
+        </w:rPr>
+        <w:t>While the step is being executed</w:t>
+      </w:r>
+      <w:r>
+        <w:rPr>
+          <w:color w:val="FF0000"/>
+          <w:lang w:eastAsia="pt-BR"/>
+        </w:rPr>
+        <w:t>,</w:t>
+      </w:r>
+      <w:r>
+        <w:rPr>
+          <w:color w:val="FF0000"/>
+          <w:lang w:eastAsia="pt-BR"/>
+        </w:rPr>
+        <w:t xml:space="preserve"> the</w:t>
+      </w:r>
+      <w:r>
+        <w:rPr>
+          <w:color w:val="FF0000"/>
+          <w:lang w:eastAsia="pt-BR"/>
+        </w:rPr>
+        <w:t xml:space="preserve"> </w:t>
+      </w:r>
+      <w:r>
+        <w:rPr>
+          <w:color w:val="FF0000"/>
+          <w:lang w:eastAsia="pt-BR"/>
+        </w:rPr>
+        <w:t>controller</w:t>
+      </w:r>
+      <w:r>
+        <w:rPr>
+          <w:color w:val="FF0000"/>
+          <w:lang w:eastAsia="pt-BR"/>
+        </w:rPr>
+        <w:t xml:space="preserve"> check</w:t>
+      </w:r>
+      <w:r>
+        <w:rPr>
+          <w:color w:val="FF0000"/>
+          <w:lang w:eastAsia="pt-BR"/>
+        </w:rPr>
+        <w:t>s</w:t>
+      </w:r>
+      <w:r>
+        <w:rPr>
+          <w:color w:val="FF0000"/>
+          <w:lang w:eastAsia="pt-BR"/>
+        </w:rPr>
+        <w:t xml:space="preserve"> </w:t>
+      </w:r>
+      <w:r>
+        <w:rPr>
+          <w:color w:val="FF0000"/>
+          <w:lang w:eastAsia="pt-BR"/>
+        </w:rPr>
+        <w:t>whether</w:t>
+      </w:r>
+      <w:r>
+        <w:rPr>
+          <w:color w:val="FF0000"/>
+          <w:lang w:eastAsia="pt-BR"/>
+        </w:rPr>
+        <w:t xml:space="preserve"> th</w:t>
+      </w:r>
+      <w:r>
+        <w:rPr>
+          <w:color w:val="FF0000"/>
+          <w:lang w:eastAsia="pt-BR"/>
+        </w:rPr>
+        <w:t>is step is still needed. If not</w:t>
+      </w:r>
+      <w:r>
+        <w:rPr>
+          <w:color w:val="FF0000"/>
+          <w:lang w:eastAsia="pt-BR"/>
+        </w:rPr>
+        <w:t xml:space="preserve"> </w:t>
+      </w:r>
+      <w:r>
+        <w:rPr>
+          <w:color w:val="FF0000"/>
+          <w:lang w:eastAsia="pt-BR"/>
+        </w:rPr>
+        <w:t xml:space="preserve">the </w:t>
+      </w:r>
+      <w:r>
+        <w:rPr>
+          <w:color w:val="FF0000"/>
+          <w:lang w:eastAsia="pt-BR"/>
+        </w:rPr>
+        <w:t>ESBMC instance is killed and the worker is free to start another step</w:t>
+      </w:r>
+      <w:r>
+        <w:rPr>
+          <w:color w:val="FF0000"/>
+          <w:lang w:eastAsia="pt-BR"/>
+        </w:rPr>
+        <w:t>.</w:t>
+      </w:r>
+      <w:bookmarkStart w:id="18" w:name="_GoBack"/>
+      <w:bookmarkEnd w:id="18"/>
+    </w:p>
+    <w:p>
+      <w:pPr>
         <w:ind w:firstLine="288"/>
         <w:jc w:val="both"/>
         <w:rPr>
@@ -6285,7 +6553,7 @@
     </w:p>
     <w:p>
       <w:pPr>
-        <w:pStyle w:val="Ttulo1"/>
+        <w:pStyle w:val="Heading1"/>
       </w:pPr>
       <w:r>
         <w:t>Mathematical modeling</w:t>
@@ -6293,7 +6561,7 @@
     </w:p>
     <w:p>
       <w:pPr>
-        <w:pStyle w:val="Corpodetexto"/>
+        <w:pStyle w:val="BodyText"/>
       </w:pPr>
       <w:r>
         <w:t xml:space="preserve">The mathematical modeling was taken from </w:t>
@@ -6337,7 +6605,7 @@
     </w:p>
     <w:p>
       <w:pPr>
-        <w:pStyle w:val="Ttulo2"/>
+        <w:pStyle w:val="Heading2"/>
       </w:pPr>
       <w:r>
         <w:t>Informal Model (or Assumptions)</w:t>
@@ -6345,7 +6613,7 @@
     </w:p>
     <w:p>
       <w:pPr>
-        <w:pStyle w:val="Corpodetexto"/>
+        <w:pStyle w:val="BodyText"/>
       </w:pPr>
       <w:r>
         <w:t xml:space="preserve">The informal model </w:t>
@@ -6395,7 +6663,7 @@
     </w:p>
     <w:p>
       <w:pPr>
-        <w:pStyle w:val="Ttulo2"/>
+        <w:pStyle w:val="Heading2"/>
       </w:pPr>
       <w:bookmarkStart w:id="19" w:name="_Ref423791562"/>
       <w:r>
@@ -6405,7 +6673,7 @@
     </w:p>
     <w:p>
       <w:pPr>
-        <w:pStyle w:val="Corpodetexto"/>
+        <w:pStyle w:val="BodyText"/>
       </w:pPr>
       <w:r>
         <w:t>T</w:t>
@@ -6885,7 +7153,7 @@
     </w:p>
     <w:p>
       <w:pPr>
-        <w:pStyle w:val="Corpodetexto"/>
+        <w:pStyle w:val="BodyText"/>
       </w:pPr>
       <w:r>
         <w:t xml:space="preserve">Based on </w:t>
@@ -7740,6 +8008,7 @@
         <w:pStyle w:val="equation"/>
       </w:pPr>
       <w:r>
+        <w:lastRenderedPageBreak/>
         <w:tab/>
       </w:r>
       <m:oMath>
@@ -8088,10 +8357,9 @@
     </w:p>
     <w:p>
       <w:pPr>
-        <w:pStyle w:val="Corpodetexto"/>
-      </w:pPr>
-      <w:r>
-        <w:lastRenderedPageBreak/>
+        <w:pStyle w:val="BodyText"/>
+      </w:pPr>
+      <w:r>
         <w:t>T</w:t>
       </w:r>
       <w:r>
@@ -8425,7 +8693,7 @@
     </w:p>
     <w:p>
       <w:pPr>
-        <w:pStyle w:val="Ttulo1"/>
+        <w:pStyle w:val="Heading1"/>
       </w:pPr>
       <w:bookmarkStart w:id="20" w:name="_Ref417297311"/>
       <w:r>
@@ -8447,7 +8715,7 @@
     </w:p>
     <w:p>
       <w:pPr>
-        <w:pStyle w:val="Corpodetexto"/>
+        <w:pStyle w:val="BodyText"/>
         <w:rPr>
           <w:sz w:val="16"/>
         </w:rPr>
@@ -8605,7 +8873,7 @@
     </w:p>
     <w:p>
       <w:pPr>
-        <w:pStyle w:val="Ttulo1"/>
+        <w:pStyle w:val="Heading1"/>
       </w:pPr>
       <w:bookmarkStart w:id="21" w:name="_Ref417297362"/>
       <w:r>
@@ -8621,7 +8889,7 @@
     </w:p>
     <w:p>
       <w:pPr>
-        <w:pStyle w:val="Corpodetexto"/>
+        <w:pStyle w:val="BodyText"/>
       </w:pPr>
       <w:r>
         <w:t>ESBMC pseudocode</w:t>
@@ -8665,7 +8933,7 @@
     </w:p>
     <w:p>
       <w:pPr>
-        <w:pStyle w:val="Corpodetexto"/>
+        <w:pStyle w:val="BodyText"/>
       </w:pPr>
       <w:r>
         <w:t>T</w:t>
@@ -8767,7 +9035,7 @@
     </w:p>
     <w:p>
       <w:pPr>
-        <w:pStyle w:val="Corpodetexto"/>
+        <w:pStyle w:val="BodyText"/>
       </w:pPr>
       <w:r>
         <w:t>I</w:t>
@@ -8833,7 +9101,7 @@
     </w:p>
     <w:p>
       <w:pPr>
-        <w:pStyle w:val="Corpodetexto"/>
+        <w:pStyle w:val="BodyText"/>
       </w:pPr>
       <w:r>
         <w:t>A loop controls the cost of hardware hint, starting with zero and reaching the maximum value considering the case</w:t>
@@ -8881,7 +9149,11 @@
         <w:t xml:space="preserve">found </w:t>
       </w:r>
       <w:r>
-        <w:t>is lower than or equal to the optimal solution. However, if ASSERT returns a TRUE condition, i.e., the hardware cost is higher than the o</w:t>
+        <w:t xml:space="preserve">is lower than or equal to the optimal solution. However, if ASSERT returns a TRUE condition, i.e., the hardware cost is higher than </w:t>
+      </w:r>
+      <w:r>
+        <w:lastRenderedPageBreak/>
+        <w:t>the o</w:t>
       </w:r>
       <w:r>
         <w:t>ptimal solution, then the model-</w:t>
@@ -8893,11 +9165,7 @@
         <w:t xml:space="preserve">algorithm </w:t>
       </w:r>
       <w:r>
-        <w:t xml:space="preserve">restarts and a new possible solution is generated and tested </w:t>
-      </w:r>
-      <w:r>
-        <w:lastRenderedPageBreak/>
-        <w:t>until the ASSERT generates a FALSE condition.</w:t>
+        <w:t>restarts and a new possible solution is generated and tested until the ASSERT generates a FALSE condition.</w:t>
       </w:r>
       <w:r>
         <w:t xml:space="preserve"> When the</w:t>
@@ -8932,7 +9200,7 @@
     </w:p>
     <w:p>
       <w:pPr>
-        <w:pStyle w:val="Corpodetexto"/>
+        <w:pStyle w:val="BodyText"/>
       </w:pPr>
       <w:r>
         <w:t>In the ESBMC algorithm</w:t>
@@ -9726,7 +9994,13 @@
             <w:rPr>
               <w:rFonts w:ascii="Cambria Math" w:hAnsi="Cambria Math"/>
             </w:rPr>
-            <m:t xml:space="preserve"> &gt; TipH)</m:t>
+            <m:t xml:space="preserve"> &gt; Ti</m:t>
+          </m:r>
+          <m:r>
+            <w:rPr>
+              <w:rFonts w:ascii="Cambria Math" w:hAnsi="Cambria Math"/>
+            </w:rPr>
+            <m:t>pH)</m:t>
           </m:r>
         </m:oMath>
       </m:oMathPara>
@@ -9789,7 +10063,7 @@
     </w:p>
     <w:p>
       <w:pPr>
-        <w:pStyle w:val="Corpodetexto"/>
+        <w:pStyle w:val="BodyText"/>
       </w:pPr>
       <w:r>
         <w:t xml:space="preserve">In the multi-core ESBMC algorithm, the only difference is the fact that the value of </w:t>
@@ -9891,7 +10165,7 @@
     </w:p>
     <w:p>
       <w:pPr>
-        <w:pStyle w:val="Corpodetexto"/>
+        <w:pStyle w:val="BodyText"/>
       </w:pPr>
       <w:r>
         <w:t xml:space="preserve">Where </w:t>
@@ -9968,7 +10242,7 @@
     </w:p>
     <w:p>
       <w:pPr>
-        <w:pStyle w:val="Corpodetexto"/>
+        <w:pStyle w:val="BodyText"/>
       </w:pPr>
       <w:r>
         <w:t xml:space="preserve">Therefore, the algorithm starts </w:t>
@@ -10040,7 +10314,7 @@
     </w:p>
     <w:p>
       <w:pPr>
-        <w:pStyle w:val="Ttulo1"/>
+        <w:pStyle w:val="Heading1"/>
       </w:pPr>
       <w:commentRangeStart w:id="22"/>
       <w:r>
@@ -10049,7 +10323,7 @@
       <w:commentRangeEnd w:id="22"/>
       <w:r>
         <w:rPr>
-          <w:rStyle w:val="Refdecomentrio"/>
+          <w:rStyle w:val="CommentReference"/>
           <w:rFonts w:eastAsia="Times New Roman"/>
           <w:smallCaps w:val="0"/>
           <w:noProof w:val="0"/>
@@ -10059,7 +10333,7 @@
     </w:p>
     <w:p>
       <w:pPr>
-        <w:pStyle w:val="Corpodetexto"/>
+        <w:pStyle w:val="BodyText"/>
       </w:pPr>
       <w:r>
         <w:t>ESBMC 1.</w:t>
@@ -10188,7 +10462,11 @@
         <w:fldChar w:fldCharType="end"/>
       </w:r>
       <w:r>
-        <w:t xml:space="preserve"> and is widely used by the engineering community </w:t>
+        <w:t xml:space="preserve"> and is widely used by the </w:t>
+      </w:r>
+      <w:r>
+        <w:lastRenderedPageBreak/>
+        <w:t xml:space="preserve">engineering community </w:t>
       </w:r>
       <w:r>
         <w:fldChar w:fldCharType="begin"/>
@@ -10254,11 +10532,7 @@
         <w:t>24</w:t>
       </w:r>
       <w:r>
-        <w:t xml:space="preserve">GB of </w:t>
-      </w:r>
-      <w:r>
-        <w:lastRenderedPageBreak/>
-        <w:t>RAM and i</w:t>
+        <w:t>GB of RAM and i</w:t>
       </w:r>
       <w:r>
         <w:t>7</w:t>
@@ -10355,7 +10629,7 @@
       </w:r>
       <w:r>
         <w:rPr>
-          <w:rStyle w:val="Refdenotaderodap"/>
+          <w:rStyle w:val="FootnoteReference"/>
         </w:rPr>
         <w:footnoteReference w:id="1"/>
       </w:r>
@@ -11222,13 +11496,13 @@
     </w:tbl>
     <w:p>
       <w:pPr>
-        <w:pStyle w:val="Corpodetexto"/>
+        <w:pStyle w:val="BodyText"/>
         <w:ind w:firstLine="0"/>
       </w:pPr>
     </w:p>
     <w:p>
       <w:pPr>
-        <w:pStyle w:val="Corpodetexto"/>
+        <w:pStyle w:val="BodyText"/>
       </w:pPr>
       <w:r>
         <w:t>The vertices in the graphs correspond to high-level language instructions. Software and communication costs are time dimensional, and hardware cos</w:t>
@@ -11239,7 +11513,7 @@
     </w:p>
     <w:p>
       <w:pPr>
-        <w:pStyle w:val="Corpodetexto"/>
+        <w:pStyle w:val="BodyText"/>
       </w:pPr>
       <w:r>
         <w:t xml:space="preserve">The overall performance </w:t>
@@ -11310,7 +11584,7 @@
     </w:p>
     <w:p>
       <w:pPr>
-        <w:pStyle w:val="Corpodetexto"/>
+        <w:pStyle w:val="BodyText"/>
       </w:pPr>
       <w:r>
         <w:t xml:space="preserve">Multi-core ESBMC had a better performance than that of pure ESBMC. The relative speedup obtained ranged from 1.9 to 60.3, which shows a reasonable improvement. </w:t>
@@ -12427,6 +12701,7 @@
                 <w:szCs w:val="16"/>
                 <w:lang w:eastAsia="pt-BR"/>
               </w:rPr>
+              <w:lastRenderedPageBreak/>
               <w:t> </w:t>
             </w:r>
           </w:p>
@@ -12764,7 +13039,6 @@
                 <w:szCs w:val="16"/>
                 <w:lang w:eastAsia="pt-BR"/>
               </w:rPr>
-              <w:lastRenderedPageBreak/>
               <w:t>Exact Solution</w:t>
             </w:r>
           </w:p>
@@ -17922,7 +18196,7 @@
     <w:p/>
     <w:p>
       <w:pPr>
-        <w:pStyle w:val="Corpodetexto"/>
+        <w:pStyle w:val="BodyText"/>
       </w:pPr>
       <w:r>
         <w:t>With the RC6</w:t>
@@ -17981,7 +18255,7 @@
     </w:p>
     <w:p>
       <w:pPr>
-        <w:pStyle w:val="Ttulo1"/>
+        <w:pStyle w:val="Heading1"/>
       </w:pPr>
       <w:r>
         <w:t>Related Work</w:t>
@@ -17989,7 +18263,7 @@
     </w:p>
     <w:p>
       <w:pPr>
-        <w:pStyle w:val="Corpodetexto"/>
+        <w:pStyle w:val="BodyText"/>
       </w:pPr>
       <w:r>
         <w:t xml:space="preserve">Since the second half of the first decade of the 2000s, three main paths have been tracked to improve or to present alternative solutions to the optimization of </w:t>
@@ -18072,7 +18346,7 @@
     </w:p>
     <w:p>
       <w:pPr>
-        <w:pStyle w:val="Corpodetexto"/>
+        <w:pStyle w:val="BodyText"/>
       </w:pPr>
       <w:r>
         <w:t xml:space="preserve">In the first group, the exact solution to the </w:t>
@@ -18098,7 +18372,7 @@
     </w:p>
     <w:p>
       <w:pPr>
-        <w:pStyle w:val="Corpodetexto"/>
+        <w:pStyle w:val="BodyText"/>
       </w:pPr>
       <w:r>
         <w:t xml:space="preserve">Another path followed in past initiatives and which has had more </w:t>
@@ -18118,9 +18392,10 @@
     </w:p>
     <w:p>
       <w:pPr>
-        <w:pStyle w:val="Corpodetexto"/>
-      </w:pPr>
-      <w:r>
+        <w:pStyle w:val="BodyText"/>
+      </w:pPr>
+      <w:r>
+        <w:lastRenderedPageBreak/>
         <w:t xml:space="preserve">Finally, </w:t>
       </w:r>
       <w:r>
@@ -18133,11 +18408,7 @@
         <w:t xml:space="preserve">worth mentioning </w:t>
       </w:r>
       <w:r>
-        <w:t xml:space="preserve">that </w:t>
-      </w:r>
-      <w:r>
-        <w:lastRenderedPageBreak/>
-        <w:t xml:space="preserve">the final solution is not necessarily an optimal global solution. </w:t>
+        <w:t xml:space="preserve">that the final solution is not necessarily an optimal global solution. </w:t>
       </w:r>
       <w:r>
         <w:t>Only</w:t>
@@ -18160,7 +18431,7 @@
     </w:p>
     <w:p>
       <w:pPr>
-        <w:pStyle w:val="Corpodetexto"/>
+        <w:pStyle w:val="BodyText"/>
       </w:pPr>
       <w:r>
         <w:t xml:space="preserve">In terms of SMT-based verification, </w:t>
@@ -18420,7 +18691,7 @@
     </w:p>
     <w:p>
       <w:pPr>
-        <w:pStyle w:val="Ttulo1"/>
+        <w:pStyle w:val="Heading1"/>
       </w:pPr>
       <w:bookmarkStart w:id="25" w:name="_Ref417297398"/>
       <w:commentRangeStart w:id="26"/>
@@ -18431,7 +18702,7 @@
       <w:commentRangeEnd w:id="26"/>
       <w:r>
         <w:rPr>
-          <w:rStyle w:val="Refdecomentrio"/>
+          <w:rStyle w:val="CommentReference"/>
           <w:rFonts w:eastAsia="Times New Roman"/>
           <w:smallCaps w:val="0"/>
           <w:noProof w:val="0"/>
@@ -18441,7 +18712,7 @@
     </w:p>
     <w:p>
       <w:pPr>
-        <w:pStyle w:val="Corpodetexto"/>
+        <w:pStyle w:val="BodyText"/>
       </w:pPr>
       <w:r>
         <w:t xml:space="preserve">Concerning the comparative tests, with the four techniques presented in this paper to solve </w:t>
@@ -18488,7 +18759,7 @@
     </w:p>
     <w:p>
       <w:pPr>
-        <w:pStyle w:val="Corpodetexto"/>
+        <w:pStyle w:val="BodyText"/>
       </w:pPr>
       <w:r>
         <w:t xml:space="preserve">If considering off-the-shelf </w:t>
@@ -18559,7 +18830,7 @@
     </w:p>
     <w:p>
       <w:pPr>
-        <w:pStyle w:val="Corpodetexto"/>
+        <w:pStyle w:val="BodyText"/>
       </w:pPr>
       <w:r>
         <w:t>Finally, there is an issue about</w:t>
@@ -18661,7 +18932,11 @@
         <w:t xml:space="preserve">and </w:t>
       </w:r>
       <w:r>
-        <w:t>address specifically more complex types of architectures</w:t>
+        <w:t xml:space="preserve">address </w:t>
+      </w:r>
+      <w:r>
+        <w:lastRenderedPageBreak/>
+        <w:t>specifically more complex types of architectures</w:t>
       </w:r>
       <w:r>
         <w:t xml:space="preserve"> in the HW-SW partitioning problem</w:t>
@@ -18672,7 +18947,7 @@
     </w:p>
     <w:p>
       <w:pPr>
-        <w:pStyle w:val="Ttulo5"/>
+        <w:pStyle w:val="Heading5"/>
         <w:rPr>
           <w:rFonts w:eastAsia="MS Mincho"/>
         </w:rPr>
@@ -18681,7 +18956,6 @@
         <w:rPr>
           <w:rFonts w:eastAsia="MS Mincho"/>
         </w:rPr>
-        <w:lastRenderedPageBreak/>
         <w:t>References</w:t>
       </w:r>
     </w:p>
@@ -19487,6 +19761,7 @@
       </w:pPr>
       <w:bookmarkStart w:id="55" w:name="_Ref417300238"/>
       <w:r>
+        <w:lastRenderedPageBreak/>
         <w:t>The MathWorks, Inc:</w:t>
       </w:r>
       <w:r>
@@ -19506,7 +19781,6 @@
       </w:pPr>
       <w:bookmarkStart w:id="56" w:name="_Ref417300249"/>
       <w:r>
-        <w:lastRenderedPageBreak/>
         <w:t>Tranquillo</w:t>
       </w:r>
       <w:r>
@@ -20032,7 +20306,7 @@
       <w:commentRangeEnd w:id="73"/>
       <w:r>
         <w:rPr>
-          <w:rStyle w:val="Refdecomentrio"/>
+          <w:rStyle w:val="CommentReference"/>
           <w:noProof w:val="0"/>
         </w:rPr>
         <w:commentReference w:id="73"/>
@@ -20106,15 +20380,15 @@
 </file>
 
 <file path=word/comments.xml><?xml version="1.0" encoding="utf-8"?>
-<w:comments xmlns:wpc="http://schemas.microsoft.com/office/word/2010/wordprocessingCanvas" xmlns:mc="http://schemas.openxmlformats.org/markup-compatibility/2006" xmlns:o="urn:schemas-microsoft-com:office:office" xmlns:r="http://schemas.openxmlformats.org/officeDocument/2006/relationships" xmlns:m="http://schemas.openxmlformats.org/officeDocument/2006/math" xmlns:v="urn:schemas-microsoft-com:vml" xmlns:wp14="http://schemas.microsoft.com/office/word/2010/wordprocessingDrawing" xmlns:wp="http://schemas.openxmlformats.org/drawingml/2006/wordprocessingDrawing" xmlns:w10="urn:schemas-microsoft-com:office:word" xmlns:w="http://schemas.openxmlformats.org/wordprocessingml/2006/main" xmlns:w14="http://schemas.microsoft.com/office/word/2010/wordml" xmlns:w15="http://schemas.microsoft.com/office/word/2012/wordml" xmlns:wpg="http://schemas.microsoft.com/office/word/2010/wordprocessingGroup" xmlns:wpi="http://schemas.microsoft.com/office/word/2010/wordprocessingInk" xmlns:wne="http://schemas.microsoft.com/office/word/2006/wordml" xmlns:wps="http://schemas.microsoft.com/office/word/2010/wordprocessingShape" mc:Ignorable="w14 w15 wp14">
+<w:comments xmlns:wpc="http://schemas.microsoft.com/office/word/2010/wordprocessingCanvas" xmlns:mc="http://schemas.openxmlformats.org/markup-compatibility/2006" xmlns:o="urn:schemas-microsoft-com:office:office" xmlns:r="http://schemas.openxmlformats.org/officeDocument/2006/relationships" xmlns:m="http://schemas.openxmlformats.org/officeDocument/2006/math" xmlns:v="urn:schemas-microsoft-com:vml" xmlns:wp14="http://schemas.microsoft.com/office/word/2010/wordprocessingDrawing" xmlns:wp="http://schemas.openxmlformats.org/drawingml/2006/wordprocessingDrawing" xmlns:w10="urn:schemas-microsoft-com:office:word" xmlns:w="http://schemas.openxmlformats.org/wordprocessingml/2006/main" xmlns:w14="http://schemas.microsoft.com/office/word/2010/wordml" xmlns:wpg="http://schemas.microsoft.com/office/word/2010/wordprocessingGroup" xmlns:wpi="http://schemas.microsoft.com/office/word/2010/wordprocessingInk" xmlns:wne="http://schemas.microsoft.com/office/word/2006/wordml" xmlns:wps="http://schemas.microsoft.com/office/word/2010/wordprocessingShape" mc:Ignorable="w14 wp14">
   <w:comment w:id="0" w:author="Lucas Cordeiro" w:date="2015-08-12T04:51:00Z" w:initials="LC">
     <w:p>
       <w:pPr>
-        <w:pStyle w:val="Textodecomentrio"/>
-      </w:pPr>
-      <w:r>
-        <w:rPr>
-          <w:rStyle w:val="Refdecomentrio"/>
+        <w:pStyle w:val="CommentText"/>
+      </w:pPr>
+      <w:r>
+        <w:rPr>
+          <w:rStyle w:val="CommentReference"/>
         </w:rPr>
         <w:annotationRef/>
       </w:r>
@@ -20129,11 +20403,11 @@
   <w:comment w:id="1" w:author="Lucas Cordeiro" w:date="2015-08-12T05:10:00Z" w:initials="LC">
     <w:p>
       <w:pPr>
-        <w:pStyle w:val="Textodecomentrio"/>
-      </w:pPr>
-      <w:r>
-        <w:rPr>
-          <w:rStyle w:val="Refdecomentrio"/>
+        <w:pStyle w:val="CommentText"/>
+      </w:pPr>
+      <w:r>
+        <w:rPr>
+          <w:rStyle w:val="CommentReference"/>
         </w:rPr>
         <w:annotationRef/>
       </w:r>
@@ -20141,24 +20415,18 @@
         <w:rPr>
           <w:noProof/>
         </w:rPr>
-        <w:t xml:space="preserve">Você deve mover esta seção para </w:t>
-      </w:r>
-      <w:r>
-        <w:rPr>
-          <w:noProof/>
-        </w:rPr>
-        <w:t>depois da seção IV.</w:t>
+        <w:t>Você deve mover esta seção para depois da seção IV.</w:t>
       </w:r>
     </w:p>
   </w:comment>
   <w:comment w:id="2" w:author="Lucas Cordeiro" w:date="2015-08-12T04:54:00Z" w:initials="LC">
     <w:p>
       <w:pPr>
-        <w:pStyle w:val="Textodecomentrio"/>
-      </w:pPr>
-      <w:r>
-        <w:rPr>
-          <w:rStyle w:val="Refdecomentrio"/>
+        <w:pStyle w:val="CommentText"/>
+      </w:pPr>
+      <w:r>
+        <w:rPr>
+          <w:rStyle w:val="CommentReference"/>
         </w:rPr>
         <w:annotationRef/>
       </w:r>
@@ -20173,11 +20441,11 @@
   <w:comment w:id="3" w:author="Lucas Cordeiro" w:date="2015-08-12T04:58:00Z" w:initials="LC">
     <w:p>
       <w:pPr>
-        <w:pStyle w:val="Textodecomentrio"/>
-      </w:pPr>
-      <w:r>
-        <w:rPr>
-          <w:rStyle w:val="Refdecomentrio"/>
+        <w:pStyle w:val="CommentText"/>
+      </w:pPr>
+      <w:r>
+        <w:rPr>
+          <w:rStyle w:val="CommentReference"/>
         </w:rPr>
         <w:annotationRef/>
       </w:r>
@@ -20192,11 +20460,11 @@
   <w:comment w:id="4" w:author="Lucas Cordeiro" w:date="2015-08-12T04:58:00Z" w:initials="LC">
     <w:p>
       <w:pPr>
-        <w:pStyle w:val="Textodecomentrio"/>
-      </w:pPr>
-      <w:r>
-        <w:rPr>
-          <w:rStyle w:val="Refdecomentrio"/>
+        <w:pStyle w:val="CommentText"/>
+      </w:pPr>
+      <w:r>
+        <w:rPr>
+          <w:rStyle w:val="CommentReference"/>
         </w:rPr>
         <w:annotationRef/>
       </w:r>
@@ -20211,11 +20479,11 @@
   <w:comment w:id="5" w:author="Lucas Cordeiro" w:date="2015-08-12T05:07:00Z" w:initials="LC">
     <w:p>
       <w:pPr>
-        <w:pStyle w:val="Textodecomentrio"/>
-      </w:pPr>
-      <w:r>
-        <w:rPr>
-          <w:rStyle w:val="Refdecomentrio"/>
+        <w:pStyle w:val="CommentText"/>
+      </w:pPr>
+      <w:r>
+        <w:rPr>
+          <w:rStyle w:val="CommentReference"/>
         </w:rPr>
         <w:annotationRef/>
       </w:r>
@@ -20230,17 +20498,17 @@
   <w:comment w:id="6" w:author="Lucas Cordeiro" w:date="2015-08-12T05:08:00Z" w:initials="LC">
     <w:p>
       <w:pPr>
-        <w:pStyle w:val="Textodecomentrio"/>
-      </w:pPr>
-      <w:r>
-        <w:rPr>
-          <w:rStyle w:val="Refdecomentrio"/>
+        <w:pStyle w:val="CommentText"/>
+      </w:pPr>
+      <w:r>
+        <w:rPr>
+          <w:rStyle w:val="CommentReference"/>
         </w:rPr>
         <w:annotationRef/>
       </w:r>
       <w:r>
         <w:rPr>
-          <w:rStyle w:val="Refdecomentrio"/>
+          <w:rStyle w:val="CommentReference"/>
         </w:rPr>
         <w:annotationRef/>
       </w:r>
@@ -20255,11 +20523,11 @@
   <w:comment w:id="7" w:author="Lucas Cordeiro" w:date="2015-08-12T05:08:00Z" w:initials="LC">
     <w:p>
       <w:pPr>
-        <w:pStyle w:val="Textodecomentrio"/>
-      </w:pPr>
-      <w:r>
-        <w:rPr>
-          <w:rStyle w:val="Refdecomentrio"/>
+        <w:pStyle w:val="CommentText"/>
+      </w:pPr>
+      <w:r>
+        <w:rPr>
+          <w:rStyle w:val="CommentReference"/>
         </w:rPr>
         <w:annotationRef/>
       </w:r>
@@ -20274,11 +20542,11 @@
   <w:comment w:id="8" w:author="Lucas Cordeiro" w:date="2015-08-12T11:17:00Z" w:initials="LC">
     <w:p>
       <w:pPr>
-        <w:pStyle w:val="Textodecomentrio"/>
-      </w:pPr>
-      <w:r>
-        <w:rPr>
-          <w:rStyle w:val="Refdecomentrio"/>
+        <w:pStyle w:val="CommentText"/>
+      </w:pPr>
+      <w:r>
+        <w:rPr>
+          <w:rStyle w:val="CommentReference"/>
         </w:rPr>
         <w:annotationRef/>
       </w:r>
@@ -20286,24 +20554,18 @@
         <w:rPr>
           <w:noProof/>
         </w:rPr>
-        <w:t>M</w:t>
-      </w:r>
-      <w:r>
-        <w:rPr>
-          <w:noProof/>
-        </w:rPr>
-        <w:t>elhorar as figuras com o CorelDraw</w:t>
+        <w:t>Melhorar as figuras com o CorelDraw</w:t>
       </w:r>
     </w:p>
   </w:comment>
-  <w:comment w:id="9" w:author="Lucas Cordeiro" w:date="2015-08-12T11:18:00Z" w:initials="LC">
+  <w:comment w:id="9" w:author="Lucas Cordeiro" w:date="2015-08-12T21:29:00Z" w:initials="LC">
     <w:p>
       <w:pPr>
-        <w:pStyle w:val="Textodecomentrio"/>
-      </w:pPr>
-      <w:r>
-        <w:rPr>
-          <w:rStyle w:val="Refdecomentrio"/>
+        <w:pStyle w:val="CommentText"/>
+      </w:pPr>
+      <w:r>
+        <w:rPr>
+          <w:rStyle w:val="CommentReference"/>
         </w:rPr>
         <w:annotationRef/>
       </w:r>
@@ -20312,17 +20574,23 @@
           <w:noProof/>
         </w:rPr>
         <w:t>Esta frase está sem concordância.</w:t>
+      </w:r>
+      <w:r>
+        <w:rPr>
+          <w:noProof/>
+        </w:rPr>
+        <w:t xml:space="preserve"> Modifiquei, melhorou?</w:t>
       </w:r>
     </w:p>
   </w:comment>
-  <w:comment w:id="10" w:author="Lucas Cordeiro" w:date="2015-08-12T11:20:00Z" w:initials="LC">
+  <w:comment w:id="10" w:author="Lucas Cordeiro" w:date="2015-08-12T21:29:00Z" w:initials="LC">
     <w:p>
       <w:pPr>
-        <w:pStyle w:val="Textodecomentrio"/>
-      </w:pPr>
-      <w:r>
-        <w:rPr>
-          <w:rStyle w:val="Refdecomentrio"/>
+        <w:pStyle w:val="CommentText"/>
+      </w:pPr>
+      <w:r>
+        <w:rPr>
+          <w:rStyle w:val="CommentReference"/>
         </w:rPr>
         <w:annotationRef/>
       </w:r>
@@ -20331,17 +20599,23 @@
           <w:noProof/>
         </w:rPr>
         <w:t>Qual é o domínio?</w:t>
+      </w:r>
+      <w:r>
+        <w:rPr>
+          <w:noProof/>
+        </w:rPr>
+        <w:t xml:space="preserve"> alterei</w:t>
       </w:r>
     </w:p>
   </w:comment>
-  <w:comment w:id="11" w:author="Lucas Cordeiro" w:date="2015-08-12T11:21:00Z" w:initials="LC">
+  <w:comment w:id="11" w:author="Lucas Cordeiro" w:date="2015-08-12T21:29:00Z" w:initials="LC">
     <w:p>
       <w:pPr>
-        <w:pStyle w:val="Textodecomentrio"/>
-      </w:pPr>
-      <w:r>
-        <w:rPr>
-          <w:rStyle w:val="Refdecomentrio"/>
+        <w:pStyle w:val="CommentText"/>
+      </w:pPr>
+      <w:r>
+        <w:rPr>
+          <w:rStyle w:val="CommentReference"/>
         </w:rPr>
         <w:annotationRef/>
       </w:r>
@@ -20349,42 +20623,24 @@
         <w:rPr>
           <w:noProof/>
         </w:rPr>
-        <w:t>O que seria o chunk</w:t>
+        <w:t>O que seria o chunk (pedaço)? Tente ser mais formal.</w:t>
       </w:r>
       <w:r>
         <w:rPr>
           <w:noProof/>
         </w:rPr>
-        <w:t xml:space="preserve"> (</w:t>
-      </w:r>
-      <w:r>
-        <w:rPr>
-          <w:noProof/>
-        </w:rPr>
-        <w:t>pedaço</w:t>
-      </w:r>
-      <w:r>
-        <w:rPr>
-          <w:noProof/>
-        </w:rPr>
-        <w:t>)</w:t>
-      </w:r>
-      <w:r>
-        <w:rPr>
-          <w:noProof/>
-        </w:rPr>
-        <w:t>? Tente ser mais formal.</w:t>
+        <w:t xml:space="preserve"> Alterei para Interval</w:t>
       </w:r>
     </w:p>
   </w:comment>
   <w:comment w:id="12" w:author="Lucas Cordeiro" w:date="2015-08-12T11:23:00Z" w:initials="LC">
     <w:p>
       <w:pPr>
-        <w:pStyle w:val="Textodecomentrio"/>
-      </w:pPr>
-      <w:r>
-        <w:rPr>
-          <w:rStyle w:val="Refdecomentrio"/>
+        <w:pStyle w:val="CommentText"/>
+      </w:pPr>
+      <w:r>
+        <w:rPr>
+          <w:rStyle w:val="CommentReference"/>
         </w:rPr>
         <w:annotationRef/>
       </w:r>
@@ -20396,14 +20652,14 @@
       </w:r>
     </w:p>
   </w:comment>
-  <w:comment w:id="13" w:author="Lucas Cordeiro" w:date="2015-08-12T11:25:00Z" w:initials="LC">
+  <w:comment w:id="13" w:author="Lucas Cordeiro" w:date="2015-08-12T21:28:00Z" w:initials="LC">
     <w:p>
       <w:pPr>
-        <w:pStyle w:val="Textodecomentrio"/>
-      </w:pPr>
-      <w:r>
-        <w:rPr>
-          <w:rStyle w:val="Refdecomentrio"/>
+        <w:pStyle w:val="CommentText"/>
+      </w:pPr>
+      <w:r>
+        <w:rPr>
+          <w:rStyle w:val="CommentReference"/>
         </w:rPr>
         <w:annotationRef/>
       </w:r>
@@ -20411,36 +20667,24 @@
         <w:rPr>
           <w:noProof/>
         </w:rPr>
-        <w:t>Qual é o mesmo passo (</w:t>
+        <w:t>Qual é o mesmo passo (if the same step)?</w:t>
       </w:r>
       <w:r>
         <w:rPr>
           <w:noProof/>
         </w:rPr>
-        <w:t>if the same step</w:t>
-      </w:r>
-      <w:r>
-        <w:rPr>
-          <w:noProof/>
-        </w:rPr>
-        <w:t>)</w:t>
-      </w:r>
-      <w:r>
-        <w:rPr>
-          <w:noProof/>
-        </w:rPr>
-        <w:t>?</w:t>
+        <w:t xml:space="preserve"> alterado</w:t>
       </w:r>
     </w:p>
   </w:comment>
-  <w:comment w:id="14" w:author="Lucas Cordeiro" w:date="2015-08-12T11:26:00Z" w:initials="LC">
+  <w:comment w:id="14" w:author="Lucas Cordeiro" w:date="2015-08-12T21:28:00Z" w:initials="LC">
     <w:p>
       <w:pPr>
-        <w:pStyle w:val="Textodecomentrio"/>
-      </w:pPr>
-      <w:r>
-        <w:rPr>
-          <w:rStyle w:val="Refdecomentrio"/>
+        <w:pStyle w:val="CommentText"/>
+      </w:pPr>
+      <w:r>
+        <w:rPr>
+          <w:rStyle w:val="CommentReference"/>
         </w:rPr>
         <w:annotationRef/>
       </w:r>
@@ -20449,17 +20693,23 @@
           <w:noProof/>
         </w:rPr>
         <w:t>Esta frase está sem concordância. Tente quebrá-la em frases menores.</w:t>
+      </w:r>
+      <w:r>
+        <w:rPr>
+          <w:noProof/>
+        </w:rPr>
+        <w:t xml:space="preserve"> Modifiquei, ficou melhor?</w:t>
       </w:r>
     </w:p>
   </w:comment>
-  <w:comment w:id="15" w:author="Lucas Cordeiro" w:date="2015-08-12T11:27:00Z" w:initials="LC">
+  <w:comment w:id="15" w:author="Lucas Cordeiro" w:date="2015-08-12T21:29:00Z" w:initials="LC">
     <w:p>
       <w:pPr>
-        <w:pStyle w:val="Textodecomentrio"/>
-      </w:pPr>
-      <w:r>
-        <w:rPr>
-          <w:rStyle w:val="Refdecomentrio"/>
+        <w:pStyle w:val="CommentText"/>
+      </w:pPr>
+      <w:r>
+        <w:rPr>
+          <w:rStyle w:val="CommentReference"/>
         </w:rPr>
         <w:annotationRef/>
       </w:r>
@@ -20468,17 +20718,23 @@
           <w:noProof/>
         </w:rPr>
         <w:t>Precisas explicar o código no texto.</w:t>
+      </w:r>
+      <w:r>
+        <w:rPr>
+          <w:noProof/>
+        </w:rPr>
+        <w:t xml:space="preserve"> Professor, o código é explicado no texto acima do código</w:t>
       </w:r>
     </w:p>
   </w:comment>
-  <w:comment w:id="16" w:author="Lucas Cordeiro" w:date="2015-08-12T11:27:00Z" w:initials="LC">
+  <w:comment w:id="16" w:author="Lucas Cordeiro" w:date="2015-08-12T21:33:00Z" w:initials="LC">
     <w:p>
       <w:pPr>
-        <w:pStyle w:val="Textodecomentrio"/>
-      </w:pPr>
-      <w:r>
-        <w:rPr>
-          <w:rStyle w:val="Refdecomentrio"/>
+        <w:pStyle w:val="CommentText"/>
+      </w:pPr>
+      <w:r>
+        <w:rPr>
+          <w:rStyle w:val="CommentReference"/>
         </w:rPr>
         <w:annotationRef/>
       </w:r>
@@ -20487,17 +20743,23 @@
           <w:noProof/>
         </w:rPr>
         <w:t>Esta frase está sem concordância.</w:t>
+      </w:r>
+      <w:r>
+        <w:rPr>
+          <w:noProof/>
+        </w:rPr>
+        <w:t xml:space="preserve"> Não fui eu q coloquei, porem subtitui por outra frase</w:t>
       </w:r>
     </w:p>
   </w:comment>
-  <w:comment w:id="17" w:author="Lucas Cordeiro" w:date="2015-08-12T11:28:00Z" w:initials="LC">
+  <w:comment w:id="17" w:author="Lucas Cordeiro" w:date="2015-08-12T21:33:00Z" w:initials="LC">
     <w:p>
       <w:pPr>
-        <w:pStyle w:val="Textodecomentrio"/>
-      </w:pPr>
-      <w:r>
-        <w:rPr>
-          <w:rStyle w:val="Refdecomentrio"/>
+        <w:pStyle w:val="CommentText"/>
+      </w:pPr>
+      <w:r>
+        <w:rPr>
+          <w:rStyle w:val="CommentReference"/>
         </w:rPr>
         <w:annotationRef/>
       </w:r>
@@ -20507,18 +20769,22 @@
         </w:rPr>
         <w:t>Por quê esse trecho de código está separado.</w:t>
       </w:r>
-      <w:bookmarkStart w:id="18" w:name="_GoBack"/>
-      <w:bookmarkEnd w:id="18"/>
+      <w:r>
+        <w:rPr>
+          <w:noProof/>
+        </w:rPr>
+        <w:t xml:space="preserve"> Modifiquei o lugar, a descrição dele está abaixo</w:t>
+      </w:r>
     </w:p>
   </w:comment>
   <w:comment w:id="22" w:author="Lucas Cordeiro" w:date="2015-08-12T04:51:00Z" w:initials="LC">
     <w:p>
       <w:pPr>
-        <w:pStyle w:val="Textodecomentrio"/>
-      </w:pPr>
-      <w:r>
-        <w:rPr>
-          <w:rStyle w:val="Refdecomentrio"/>
+        <w:pStyle w:val="CommentText"/>
+      </w:pPr>
+      <w:r>
+        <w:rPr>
+          <w:rStyle w:val="CommentReference"/>
         </w:rPr>
         <w:annotationRef/>
       </w:r>
@@ -20533,11 +20799,11 @@
   <w:comment w:id="26" w:author="Lucas Cordeiro" w:date="2015-08-12T04:55:00Z" w:initials="LC">
     <w:p>
       <w:pPr>
-        <w:pStyle w:val="Textodecomentrio"/>
-      </w:pPr>
-      <w:r>
-        <w:rPr>
-          <w:rStyle w:val="Refdecomentrio"/>
+        <w:pStyle w:val="CommentText"/>
+      </w:pPr>
+      <w:r>
+        <w:rPr>
+          <w:rStyle w:val="CommentReference"/>
         </w:rPr>
         <w:annotationRef/>
       </w:r>
@@ -20552,11 +20818,11 @@
   <w:comment w:id="73" w:author="Lucas Cordeiro" w:date="2015-08-12T04:55:00Z" w:initials="LC">
     <w:p>
       <w:pPr>
-        <w:pStyle w:val="Textodecomentrio"/>
-      </w:pPr>
-      <w:r>
-        <w:rPr>
-          <w:rStyle w:val="Refdecomentrio"/>
+        <w:pStyle w:val="CommentText"/>
+      </w:pPr>
+      <w:r>
+        <w:rPr>
+          <w:rStyle w:val="CommentReference"/>
         </w:rPr>
         <w:annotationRef/>
       </w:r>
@@ -20598,7 +20864,7 @@
 </file>
 
 <file path=word/endnotes.xml><?xml version="1.0" encoding="utf-8"?>
-<w:endnotes xmlns:wpc="http://schemas.microsoft.com/office/word/2010/wordprocessingCanvas" xmlns:mc="http://schemas.openxmlformats.org/markup-compatibility/2006" xmlns:o="urn:schemas-microsoft-com:office:office" xmlns:r="http://schemas.openxmlformats.org/officeDocument/2006/relationships" xmlns:m="http://schemas.openxmlformats.org/officeDocument/2006/math" xmlns:v="urn:schemas-microsoft-com:vml" xmlns:wp14="http://schemas.microsoft.com/office/word/2010/wordprocessingDrawing" xmlns:wp="http://schemas.openxmlformats.org/drawingml/2006/wordprocessingDrawing" xmlns:w10="urn:schemas-microsoft-com:office:word" xmlns:w="http://schemas.openxmlformats.org/wordprocessingml/2006/main" xmlns:w14="http://schemas.microsoft.com/office/word/2010/wordml" xmlns:w15="http://schemas.microsoft.com/office/word/2012/wordml" xmlns:wpg="http://schemas.microsoft.com/office/word/2010/wordprocessingGroup" xmlns:wpi="http://schemas.microsoft.com/office/word/2010/wordprocessingInk" xmlns:wne="http://schemas.microsoft.com/office/word/2006/wordml" xmlns:wps="http://schemas.microsoft.com/office/word/2010/wordprocessingShape" mc:Ignorable="w14 w15 wp14">
+<w:endnotes xmlns:wpc="http://schemas.microsoft.com/office/word/2010/wordprocessingCanvas" xmlns:mc="http://schemas.openxmlformats.org/markup-compatibility/2006" xmlns:o="urn:schemas-microsoft-com:office:office" xmlns:r="http://schemas.openxmlformats.org/officeDocument/2006/relationships" xmlns:m="http://schemas.openxmlformats.org/officeDocument/2006/math" xmlns:v="urn:schemas-microsoft-com:vml" xmlns:wp14="http://schemas.microsoft.com/office/word/2010/wordprocessingDrawing" xmlns:wp="http://schemas.openxmlformats.org/drawingml/2006/wordprocessingDrawing" xmlns:w10="urn:schemas-microsoft-com:office:word" xmlns:w="http://schemas.openxmlformats.org/wordprocessingml/2006/main" xmlns:w14="http://schemas.microsoft.com/office/word/2010/wordml" xmlns:wpg="http://schemas.microsoft.com/office/word/2010/wordprocessingGroup" xmlns:wpi="http://schemas.microsoft.com/office/word/2010/wordprocessingInk" xmlns:wne="http://schemas.microsoft.com/office/word/2006/wordml" xmlns:wps="http://schemas.microsoft.com/office/word/2010/wordprocessingShape" mc:Ignorable="w14 wp14">
   <w:endnote w:type="separator" w:id="-1">
     <w:p>
       <w:r>
@@ -20617,7 +20883,7 @@
 </file>
 
 <file path=word/footnotes.xml><?xml version="1.0" encoding="utf-8"?>
-<w:footnotes xmlns:wpc="http://schemas.microsoft.com/office/word/2010/wordprocessingCanvas" xmlns:mc="http://schemas.openxmlformats.org/markup-compatibility/2006" xmlns:o="urn:schemas-microsoft-com:office:office" xmlns:r="http://schemas.openxmlformats.org/officeDocument/2006/relationships" xmlns:m="http://schemas.openxmlformats.org/officeDocument/2006/math" xmlns:v="urn:schemas-microsoft-com:vml" xmlns:wp14="http://schemas.microsoft.com/office/word/2010/wordprocessingDrawing" xmlns:wp="http://schemas.openxmlformats.org/drawingml/2006/wordprocessingDrawing" xmlns:w10="urn:schemas-microsoft-com:office:word" xmlns:w="http://schemas.openxmlformats.org/wordprocessingml/2006/main" xmlns:w14="http://schemas.microsoft.com/office/word/2010/wordml" xmlns:w15="http://schemas.microsoft.com/office/word/2012/wordml" xmlns:wpg="http://schemas.microsoft.com/office/word/2010/wordprocessingGroup" xmlns:wpi="http://schemas.microsoft.com/office/word/2010/wordprocessingInk" xmlns:wne="http://schemas.microsoft.com/office/word/2006/wordml" xmlns:wps="http://schemas.microsoft.com/office/word/2010/wordprocessingShape" mc:Ignorable="w14 w15 wp14">
+<w:footnotes xmlns:wpc="http://schemas.microsoft.com/office/word/2010/wordprocessingCanvas" xmlns:mc="http://schemas.openxmlformats.org/markup-compatibility/2006" xmlns:o="urn:schemas-microsoft-com:office:office" xmlns:r="http://schemas.openxmlformats.org/officeDocument/2006/relationships" xmlns:m="http://schemas.openxmlformats.org/officeDocument/2006/math" xmlns:v="urn:schemas-microsoft-com:vml" xmlns:wp14="http://schemas.microsoft.com/office/word/2010/wordprocessingDrawing" xmlns:wp="http://schemas.openxmlformats.org/drawingml/2006/wordprocessingDrawing" xmlns:w10="urn:schemas-microsoft-com:office:word" xmlns:w="http://schemas.openxmlformats.org/wordprocessingml/2006/main" xmlns:w14="http://schemas.microsoft.com/office/word/2010/wordml" xmlns:wpg="http://schemas.microsoft.com/office/word/2010/wordprocessingGroup" xmlns:wpi="http://schemas.microsoft.com/office/word/2010/wordprocessingInk" xmlns:wne="http://schemas.microsoft.com/office/word/2006/wordml" xmlns:wps="http://schemas.microsoft.com/office/word/2010/wordprocessingShape" mc:Ignorable="w14 wp14">
   <w:footnote w:type="separator" w:id="-1">
     <w:p>
       <w:r>
@@ -20635,11 +20901,11 @@
   <w:footnote w:id="1">
     <w:p>
       <w:pPr>
-        <w:pStyle w:val="Textodenotaderodap"/>
-      </w:pPr>
-      <w:r>
-        <w:rPr>
-          <w:rStyle w:val="Refdenotaderodap"/>
+        <w:pStyle w:val="FootnoteText"/>
+      </w:pPr>
+      <w:r>
+        <w:rPr>
+          <w:rStyle w:val="FootnoteReference"/>
         </w:rPr>
         <w:footnoteRef/>
       </w:r>
@@ -20658,8 +20924,8 @@
 </file>
 
 <file path=word/numbering.xml><?xml version="1.0" encoding="utf-8"?>
-<w:numbering xmlns:wpc="http://schemas.microsoft.com/office/word/2010/wordprocessingCanvas" xmlns:mc="http://schemas.openxmlformats.org/markup-compatibility/2006" xmlns:o="urn:schemas-microsoft-com:office:office" xmlns:r="http://schemas.openxmlformats.org/officeDocument/2006/relationships" xmlns:m="http://schemas.openxmlformats.org/officeDocument/2006/math" xmlns:v="urn:schemas-microsoft-com:vml" xmlns:wp14="http://schemas.microsoft.com/office/word/2010/wordprocessingDrawing" xmlns:wp="http://schemas.openxmlformats.org/drawingml/2006/wordprocessingDrawing" xmlns:w10="urn:schemas-microsoft-com:office:word" xmlns:w="http://schemas.openxmlformats.org/wordprocessingml/2006/main" xmlns:w14="http://schemas.microsoft.com/office/word/2010/wordml" xmlns:w15="http://schemas.microsoft.com/office/word/2012/wordml" xmlns:wpg="http://schemas.microsoft.com/office/word/2010/wordprocessingGroup" xmlns:wpi="http://schemas.microsoft.com/office/word/2010/wordprocessingInk" xmlns:wne="http://schemas.microsoft.com/office/word/2006/wordml" xmlns:wps="http://schemas.microsoft.com/office/word/2010/wordprocessingShape" mc:Ignorable="w14 w15 wp14">
-  <w:abstractNum w:abstractNumId="0" w15:restartNumberingAfterBreak="0">
+<w:numbering xmlns:wpc="http://schemas.microsoft.com/office/word/2010/wordprocessingCanvas" xmlns:mc="http://schemas.openxmlformats.org/markup-compatibility/2006" xmlns:o="urn:schemas-microsoft-com:office:office" xmlns:r="http://schemas.openxmlformats.org/officeDocument/2006/relationships" xmlns:m="http://schemas.openxmlformats.org/officeDocument/2006/math" xmlns:v="urn:schemas-microsoft-com:vml" xmlns:wp14="http://schemas.microsoft.com/office/word/2010/wordprocessingDrawing" xmlns:wp="http://schemas.openxmlformats.org/drawingml/2006/wordprocessingDrawing" xmlns:w10="urn:schemas-microsoft-com:office:word" xmlns:w="http://schemas.openxmlformats.org/wordprocessingml/2006/main" xmlns:w14="http://schemas.microsoft.com/office/word/2010/wordml" xmlns:wpg="http://schemas.microsoft.com/office/word/2010/wordprocessingGroup" xmlns:wpi="http://schemas.microsoft.com/office/word/2010/wordprocessingInk" xmlns:wne="http://schemas.microsoft.com/office/word/2006/wordml" xmlns:wps="http://schemas.microsoft.com/office/word/2010/wordprocessingShape" mc:Ignorable="w14 wp14">
+  <w:abstractNum w:abstractNumId="0">
     <w:nsid w:val="FFFFFF81"/>
     <w:multiLevelType w:val="singleLevel"/>
     <w:tmpl w:val="65BE8C3E"/>
@@ -20679,14 +20945,14 @@
       </w:rPr>
     </w:lvl>
   </w:abstractNum>
-  <w:abstractNum w:abstractNumId="1" w15:restartNumberingAfterBreak="0">
+  <w:abstractNum w:abstractNumId="1">
     <w:nsid w:val="FFFFFF88"/>
     <w:multiLevelType w:val="singleLevel"/>
     <w:tmpl w:val="E8D26E8E"/>
     <w:lvl w:ilvl="0">
       <w:start w:val="1"/>
       <w:numFmt w:val="decimal"/>
-      <w:pStyle w:val="Numerada"/>
+      <w:pStyle w:val="ListNumber"/>
       <w:lvlText w:val="%1."/>
       <w:lvlJc w:val="left"/>
       <w:pPr>
@@ -20700,7 +20966,7 @@
       </w:rPr>
     </w:lvl>
   </w:abstractNum>
-  <w:abstractNum w:abstractNumId="2" w15:restartNumberingAfterBreak="0">
+  <w:abstractNum w:abstractNumId="2">
     <w:nsid w:val="1BE90221"/>
     <w:multiLevelType w:val="hybridMultilevel"/>
     <w:tmpl w:val="E3246826"/>
@@ -20813,7 +21079,7 @@
       </w:rPr>
     </w:lvl>
   </w:abstractNum>
-  <w:abstractNum w:abstractNumId="3" w15:restartNumberingAfterBreak="0">
+  <w:abstractNum w:abstractNumId="3">
     <w:nsid w:val="20AF0333"/>
     <w:multiLevelType w:val="hybridMultilevel"/>
     <w:tmpl w:val="CB0E7F4E"/>
@@ -20955,7 +21221,7 @@
       </w:rPr>
     </w:lvl>
   </w:abstractNum>
-  <w:abstractNum w:abstractNumId="4" w15:restartNumberingAfterBreak="0">
+  <w:abstractNum w:abstractNumId="4">
     <w:nsid w:val="26FE1FCF"/>
     <w:multiLevelType w:val="hybridMultilevel"/>
     <w:tmpl w:val="33826962"/>
@@ -21116,7 +21382,7 @@
       </w:rPr>
     </w:lvl>
   </w:abstractNum>
-  <w:abstractNum w:abstractNumId="5" w15:restartNumberingAfterBreak="0">
+  <w:abstractNum w:abstractNumId="5">
     <w:nsid w:val="37660336"/>
     <w:multiLevelType w:val="hybridMultilevel"/>
     <w:tmpl w:val="78D27160"/>
@@ -21257,7 +21523,7 @@
       </w:rPr>
     </w:lvl>
   </w:abstractNum>
-  <w:abstractNum w:abstractNumId="6" w15:restartNumberingAfterBreak="0">
+  <w:abstractNum w:abstractNumId="6">
     <w:nsid w:val="39E54FC6"/>
     <w:multiLevelType w:val="singleLevel"/>
     <w:tmpl w:val="5B7288D4"/>
@@ -21277,7 +21543,7 @@
       </w:rPr>
     </w:lvl>
   </w:abstractNum>
-  <w:abstractNum w:abstractNumId="7" w15:restartNumberingAfterBreak="0">
+  <w:abstractNum w:abstractNumId="7">
     <w:nsid w:val="3EAA4DB2"/>
     <w:multiLevelType w:val="hybridMultilevel"/>
     <w:tmpl w:val="EB304866"/>
@@ -21390,14 +21656,14 @@
       </w:rPr>
     </w:lvl>
   </w:abstractNum>
-  <w:abstractNum w:abstractNumId="8" w15:restartNumberingAfterBreak="0">
+  <w:abstractNum w:abstractNumId="8">
     <w:nsid w:val="4189603E"/>
     <w:multiLevelType w:val="multilevel"/>
     <w:tmpl w:val="D4B4B71A"/>
     <w:lvl w:ilvl="0">
       <w:start w:val="1"/>
       <w:numFmt w:val="upperRoman"/>
-      <w:pStyle w:val="Ttulo1"/>
+      <w:pStyle w:val="Heading1"/>
       <w:lvlText w:val="%1."/>
       <w:lvlJc w:val="center"/>
       <w:pPr>
@@ -21429,7 +21695,7 @@
     <w:lvl w:ilvl="1">
       <w:start w:val="1"/>
       <w:numFmt w:val="upperLetter"/>
-      <w:pStyle w:val="Ttulo2"/>
+      <w:pStyle w:val="Heading2"/>
       <w:lvlText w:val="%2."/>
       <w:lvlJc w:val="left"/>
       <w:pPr>
@@ -21465,7 +21731,7 @@
     <w:lvl w:ilvl="2">
       <w:start w:val="1"/>
       <w:numFmt w:val="decimal"/>
-      <w:pStyle w:val="Ttulo3"/>
+      <w:pStyle w:val="Heading3"/>
       <w:lvlText w:val="%3)"/>
       <w:lvlJc w:val="left"/>
       <w:pPr>
@@ -21501,7 +21767,7 @@
     <w:lvl w:ilvl="3">
       <w:start w:val="1"/>
       <w:numFmt w:val="lowerLetter"/>
-      <w:pStyle w:val="Ttulo4"/>
+      <w:pStyle w:val="Heading4"/>
       <w:lvlText w:val="%4)"/>
       <w:lvlJc w:val="left"/>
       <w:pPr>
@@ -21597,7 +21863,7 @@
       </w:rPr>
     </w:lvl>
   </w:abstractNum>
-  <w:abstractNum w:abstractNumId="9" w15:restartNumberingAfterBreak="0">
+  <w:abstractNum w:abstractNumId="9">
     <w:nsid w:val="52CA544A"/>
     <w:multiLevelType w:val="singleLevel"/>
     <w:tmpl w:val="987C499A"/>
@@ -21624,7 +21890,7 @@
       </w:rPr>
     </w:lvl>
   </w:abstractNum>
-  <w:abstractNum w:abstractNumId="10" w15:restartNumberingAfterBreak="0">
+  <w:abstractNum w:abstractNumId="10">
     <w:nsid w:val="6C402C58"/>
     <w:multiLevelType w:val="hybridMultilevel"/>
     <w:tmpl w:val="3C0611EA"/>
@@ -21769,7 +22035,7 @@
       </w:rPr>
     </w:lvl>
   </w:abstractNum>
-  <w:abstractNum w:abstractNumId="11" w15:restartNumberingAfterBreak="0">
+  <w:abstractNum w:abstractNumId="11">
     <w:nsid w:val="6CD32DA8"/>
     <w:multiLevelType w:val="singleLevel"/>
     <w:tmpl w:val="166470C2"/>
@@ -21795,7 +22061,7 @@
       </w:rPr>
     </w:lvl>
   </w:abstractNum>
-  <w:abstractNum w:abstractNumId="12" w15:restartNumberingAfterBreak="0">
+  <w:abstractNum w:abstractNumId="12">
     <w:nsid w:val="7738779A"/>
     <w:multiLevelType w:val="multilevel"/>
     <w:tmpl w:val="77EC1FB2"/>
@@ -21803,7 +22069,7 @@
     <w:lvl w:ilvl="0">
       <w:start w:val="1"/>
       <w:numFmt w:val="decimal"/>
-      <w:pStyle w:val="heading1"/>
+      <w:pStyle w:val="heading10"/>
       <w:lvlText w:val="%1"/>
       <w:lvlJc w:val="left"/>
       <w:pPr>
@@ -21819,7 +22085,7 @@
     <w:lvl w:ilvl="1">
       <w:start w:val="1"/>
       <w:numFmt w:val="decimal"/>
-      <w:pStyle w:val="heading2"/>
+      <w:pStyle w:val="heading20"/>
       <w:lvlText w:val="%1.%2"/>
       <w:lvlJc w:val="left"/>
       <w:pPr>
@@ -21941,7 +22207,7 @@
       </w:rPr>
     </w:lvl>
   </w:abstractNum>
-  <w:abstractNum w:abstractNumId="13" w15:restartNumberingAfterBreak="0">
+  <w:abstractNum w:abstractNumId="13">
     <w:nsid w:val="7CD255F0"/>
     <w:multiLevelType w:val="hybridMultilevel"/>
     <w:tmpl w:val="1BBC66D6"/>
@@ -22052,7 +22318,7 @@
       </w:pPr>
     </w:lvl>
   </w:abstractNum>
-  <w:abstractNum w:abstractNumId="14" w15:restartNumberingAfterBreak="0">
+  <w:abstractNum w:abstractNumId="14">
     <w:nsid w:val="7D9521C8"/>
     <w:multiLevelType w:val="multilevel"/>
     <w:tmpl w:val="156C4118"/>
@@ -22260,7 +22526,7 @@
 </file>
 
 <file path=word/styles.xml><?xml version="1.0" encoding="utf-8"?>
-<w:styles xmlns:mc="http://schemas.openxmlformats.org/markup-compatibility/2006" xmlns:r="http://schemas.openxmlformats.org/officeDocument/2006/relationships" xmlns:w="http://schemas.openxmlformats.org/wordprocessingml/2006/main" xmlns:w14="http://schemas.microsoft.com/office/word/2010/wordml" xmlns:w15="http://schemas.microsoft.com/office/word/2012/wordml" mc:Ignorable="w14 w15">
+<w:styles xmlns:mc="http://schemas.openxmlformats.org/markup-compatibility/2006" xmlns:r="http://schemas.openxmlformats.org/officeDocument/2006/relationships" xmlns:w="http://schemas.openxmlformats.org/wordprocessingml/2006/main" xmlns:w14="http://schemas.microsoft.com/office/word/2010/wordml" mc:Ignorable="w14">
   <w:docDefaults>
     <w:rPrDefault>
       <w:rPr>
@@ -22270,378 +22536,148 @@
     </w:rPrDefault>
     <w:pPrDefault/>
   </w:docDefaults>
-  <w:latentStyles w:defLockedState="0" w:defUIPriority="99" w:defSemiHidden="0" w:defUnhideWhenUsed="0" w:defQFormat="0" w:count="371">
-    <w:lsdException w:name="Normal" w:uiPriority="0" w:qFormat="1"/>
-    <w:lsdException w:name="heading 1" w:qFormat="1"/>
-    <w:lsdException w:name="heading 2" w:qFormat="1"/>
-    <w:lsdException w:name="heading 3" w:qFormat="1"/>
-    <w:lsdException w:name="heading 4" w:qFormat="1"/>
-    <w:lsdException w:name="heading 5" w:qFormat="1"/>
-    <w:lsdException w:name="heading 6" w:semiHidden="1" w:uiPriority="9" w:unhideWhenUsed="1" w:qFormat="1"/>
-    <w:lsdException w:name="heading 7" w:semiHidden="1" w:uiPriority="9" w:unhideWhenUsed="1" w:qFormat="1"/>
-    <w:lsdException w:name="heading 8" w:semiHidden="1" w:uiPriority="9" w:unhideWhenUsed="1" w:qFormat="1"/>
-    <w:lsdException w:name="heading 9" w:semiHidden="1" w:uiPriority="9" w:unhideWhenUsed="1" w:qFormat="1"/>
-    <w:lsdException w:name="index 1" w:semiHidden="1" w:unhideWhenUsed="1"/>
-    <w:lsdException w:name="index 2" w:semiHidden="1" w:unhideWhenUsed="1"/>
-    <w:lsdException w:name="index 3" w:semiHidden="1" w:unhideWhenUsed="1"/>
-    <w:lsdException w:name="index 4" w:semiHidden="1" w:unhideWhenUsed="1"/>
-    <w:lsdException w:name="index 5" w:semiHidden="1" w:unhideWhenUsed="1"/>
-    <w:lsdException w:name="index 6" w:semiHidden="1" w:unhideWhenUsed="1"/>
-    <w:lsdException w:name="index 7" w:semiHidden="1" w:unhideWhenUsed="1"/>
-    <w:lsdException w:name="index 8" w:semiHidden="1" w:unhideWhenUsed="1"/>
-    <w:lsdException w:name="index 9" w:semiHidden="1" w:unhideWhenUsed="1"/>
-    <w:lsdException w:name="toc 1" w:semiHidden="1" w:uiPriority="39" w:unhideWhenUsed="1"/>
-    <w:lsdException w:name="toc 2" w:semiHidden="1" w:uiPriority="39" w:unhideWhenUsed="1"/>
-    <w:lsdException w:name="toc 3" w:semiHidden="1" w:uiPriority="39" w:unhideWhenUsed="1"/>
-    <w:lsdException w:name="toc 4" w:semiHidden="1" w:uiPriority="39" w:unhideWhenUsed="1"/>
-    <w:lsdException w:name="toc 5" w:semiHidden="1" w:uiPriority="39" w:unhideWhenUsed="1"/>
-    <w:lsdException w:name="toc 6" w:semiHidden="1" w:uiPriority="39" w:unhideWhenUsed="1"/>
-    <w:lsdException w:name="toc 7" w:semiHidden="1" w:uiPriority="39" w:unhideWhenUsed="1"/>
-    <w:lsdException w:name="toc 8" w:semiHidden="1" w:uiPriority="39" w:unhideWhenUsed="1"/>
-    <w:lsdException w:name="toc 9" w:semiHidden="1" w:uiPriority="39" w:unhideWhenUsed="1"/>
-    <w:lsdException w:name="Normal Indent" w:semiHidden="1" w:unhideWhenUsed="1"/>
-    <w:lsdException w:name="footnote text" w:semiHidden="1" w:uiPriority="0" w:unhideWhenUsed="1"/>
-    <w:lsdException w:name="annotation text" w:semiHidden="1" w:unhideWhenUsed="1"/>
-    <w:lsdException w:name="header" w:semiHidden="1" w:unhideWhenUsed="1"/>
-    <w:lsdException w:name="footer" w:semiHidden="1" w:unhideWhenUsed="1"/>
-    <w:lsdException w:name="index heading" w:semiHidden="1" w:unhideWhenUsed="1"/>
-    <w:lsdException w:name="caption" w:semiHidden="1" w:uiPriority="35" w:unhideWhenUsed="1" w:qFormat="1"/>
-    <w:lsdException w:name="table of figures" w:semiHidden="1" w:unhideWhenUsed="1"/>
-    <w:lsdException w:name="envelope address" w:semiHidden="1" w:unhideWhenUsed="1"/>
-    <w:lsdException w:name="envelope return" w:semiHidden="1" w:unhideWhenUsed="1"/>
-    <w:lsdException w:name="footnote reference" w:semiHidden="1" w:uiPriority="0" w:unhideWhenUsed="1"/>
-    <w:lsdException w:name="annotation reference" w:semiHidden="1" w:unhideWhenUsed="1"/>
-    <w:lsdException w:name="line number" w:semiHidden="1" w:unhideWhenUsed="1"/>
-    <w:lsdException w:name="page number" w:semiHidden="1" w:unhideWhenUsed="1"/>
-    <w:lsdException w:name="endnote reference" w:semiHidden="1" w:unhideWhenUsed="1"/>
-    <w:lsdException w:name="endnote text" w:semiHidden="1" w:unhideWhenUsed="1"/>
-    <w:lsdException w:name="table of authorities" w:semiHidden="1" w:unhideWhenUsed="1"/>
-    <w:lsdException w:name="macro" w:semiHidden="1" w:unhideWhenUsed="1"/>
-    <w:lsdException w:name="toa heading" w:semiHidden="1" w:unhideWhenUsed="1"/>
-    <w:lsdException w:name="List" w:semiHidden="1" w:unhideWhenUsed="1"/>
-    <w:lsdException w:name="List Bullet" w:semiHidden="1" w:unhideWhenUsed="1"/>
-    <w:lsdException w:name="List Number" w:semiHidden="1" w:uiPriority="0" w:unhideWhenUsed="1"/>
-    <w:lsdException w:name="List 2" w:semiHidden="1" w:unhideWhenUsed="1"/>
-    <w:lsdException w:name="List 3" w:semiHidden="1" w:unhideWhenUsed="1"/>
-    <w:lsdException w:name="List 4" w:semiHidden="1" w:unhideWhenUsed="1"/>
-    <w:lsdException w:name="List 5" w:semiHidden="1" w:unhideWhenUsed="1"/>
-    <w:lsdException w:name="List Bullet 2" w:semiHidden="1" w:unhideWhenUsed="1"/>
-    <w:lsdException w:name="List Bullet 3" w:semiHidden="1" w:unhideWhenUsed="1"/>
-    <w:lsdException w:name="List Bullet 4" w:semiHidden="1" w:unhideWhenUsed="1"/>
-    <w:lsdException w:name="List Bullet 5" w:semiHidden="1" w:unhideWhenUsed="1"/>
-    <w:lsdException w:name="List Number 2" w:semiHidden="1" w:unhideWhenUsed="1"/>
-    <w:lsdException w:name="List Number 3" w:semiHidden="1" w:unhideWhenUsed="1"/>
-    <w:lsdException w:name="List Number 4" w:semiHidden="1" w:unhideWhenUsed="1"/>
-    <w:lsdException w:name="List Number 5" w:semiHidden="1" w:unhideWhenUsed="1"/>
-    <w:lsdException w:name="Title" w:uiPriority="10" w:qFormat="1"/>
-    <w:lsdException w:name="Closing" w:semiHidden="1" w:unhideWhenUsed="1"/>
-    <w:lsdException w:name="Signature" w:semiHidden="1" w:unhideWhenUsed="1"/>
-    <w:lsdException w:name="Default Paragraph Font" w:semiHidden="1"/>
-    <w:lsdException w:name="Body Text" w:semiHidden="1"/>
-    <w:lsdException w:name="Body Text Indent" w:semiHidden="1" w:unhideWhenUsed="1"/>
-    <w:lsdException w:name="List Continue" w:semiHidden="1" w:unhideWhenUsed="1"/>
-    <w:lsdException w:name="List Continue 2" w:semiHidden="1" w:unhideWhenUsed="1"/>
-    <w:lsdException w:name="List Continue 3" w:semiHidden="1" w:unhideWhenUsed="1"/>
-    <w:lsdException w:name="List Continue 4" w:semiHidden="1" w:unhideWhenUsed="1"/>
-    <w:lsdException w:name="List Continue 5" w:semiHidden="1" w:unhideWhenUsed="1"/>
-    <w:lsdException w:name="Message Header" w:semiHidden="1" w:unhideWhenUsed="1"/>
-    <w:lsdException w:name="Subtitle" w:uiPriority="11" w:qFormat="1"/>
-    <w:lsdException w:name="Salutation" w:semiHidden="1" w:unhideWhenUsed="1"/>
-    <w:lsdException w:name="Date" w:semiHidden="1" w:unhideWhenUsed="1"/>
-    <w:lsdException w:name="Body Text First Indent" w:semiHidden="1" w:unhideWhenUsed="1"/>
-    <w:lsdException w:name="Body Text First Indent 2" w:semiHidden="1" w:unhideWhenUsed="1"/>
-    <w:lsdException w:name="Note Heading" w:semiHidden="1" w:unhideWhenUsed="1"/>
-    <w:lsdException w:name="Body Text 2" w:semiHidden="1" w:unhideWhenUsed="1"/>
-    <w:lsdException w:name="Body Text 3" w:semiHidden="1" w:unhideWhenUsed="1"/>
-    <w:lsdException w:name="Body Text Indent 2" w:semiHidden="1" w:unhideWhenUsed="1"/>
-    <w:lsdException w:name="Body Text Indent 3" w:semiHidden="1" w:unhideWhenUsed="1"/>
-    <w:lsdException w:name="Block Text" w:semiHidden="1" w:unhideWhenUsed="1"/>
-    <w:lsdException w:name="Hyperlink" w:semiHidden="1" w:unhideWhenUsed="1"/>
-    <w:lsdException w:name="FollowedHyperlink" w:semiHidden="1" w:unhideWhenUsed="1"/>
-    <w:lsdException w:name="Strong" w:uiPriority="22" w:qFormat="1"/>
-    <w:lsdException w:name="Emphasis" w:uiPriority="20" w:qFormat="1"/>
-    <w:lsdException w:name="Document Map" w:semiHidden="1" w:unhideWhenUsed="1"/>
-    <w:lsdException w:name="Plain Text" w:semiHidden="1" w:unhideWhenUsed="1"/>
-    <w:lsdException w:name="E-mail Signature" w:semiHidden="1" w:unhideWhenUsed="1"/>
-    <w:lsdException w:name="HTML Top of Form" w:semiHidden="1" w:unhideWhenUsed="1"/>
-    <w:lsdException w:name="HTML Bottom of Form" w:semiHidden="1" w:unhideWhenUsed="1"/>
-    <w:lsdException w:name="Normal (Web)" w:semiHidden="1" w:unhideWhenUsed="1"/>
-    <w:lsdException w:name="HTML Acronym" w:semiHidden="1" w:unhideWhenUsed="1"/>
-    <w:lsdException w:name="HTML Address" w:semiHidden="1" w:unhideWhenUsed="1"/>
-    <w:lsdException w:name="HTML Cite" w:semiHidden="1" w:unhideWhenUsed="1"/>
-    <w:lsdException w:name="HTML Code" w:semiHidden="1" w:unhideWhenUsed="1"/>
-    <w:lsdException w:name="HTML Definition" w:semiHidden="1" w:unhideWhenUsed="1"/>
-    <w:lsdException w:name="HTML Keyboard" w:semiHidden="1" w:unhideWhenUsed="1"/>
-    <w:lsdException w:name="HTML Preformatted" w:semiHidden="1" w:unhideWhenUsed="1"/>
-    <w:lsdException w:name="HTML Sample" w:semiHidden="1" w:unhideWhenUsed="1"/>
-    <w:lsdException w:name="HTML Typewriter" w:semiHidden="1" w:unhideWhenUsed="1"/>
-    <w:lsdException w:name="HTML Variable" w:semiHidden="1" w:unhideWhenUsed="1"/>
-    <w:lsdException w:name="Normal Table" w:semiHidden="1" w:unhideWhenUsed="1"/>
-    <w:lsdException w:name="annotation subject" w:semiHidden="1" w:unhideWhenUsed="1"/>
-    <w:lsdException w:name="No List" w:semiHidden="1" w:unhideWhenUsed="1"/>
-    <w:lsdException w:name="Outline List 1" w:semiHidden="1" w:unhideWhenUsed="1"/>
-    <w:lsdException w:name="Outline List 2" w:semiHidden="1" w:unhideWhenUsed="1"/>
-    <w:lsdException w:name="Outline List 3" w:semiHidden="1" w:unhideWhenUsed="1"/>
-    <w:lsdException w:name="Table Simple 1" w:semiHidden="1" w:unhideWhenUsed="1"/>
-    <w:lsdException w:name="Table Simple 2" w:semiHidden="1" w:unhideWhenUsed="1"/>
-    <w:lsdException w:name="Table Simple 3" w:semiHidden="1" w:unhideWhenUsed="1"/>
-    <w:lsdException w:name="Table Classic 1" w:semiHidden="1" w:unhideWhenUsed="1"/>
-    <w:lsdException w:name="Table Classic 2" w:semiHidden="1" w:unhideWhenUsed="1"/>
-    <w:lsdException w:name="Table Classic 3" w:semiHidden="1" w:unhideWhenUsed="1"/>
-    <w:lsdException w:name="Table Classic 4" w:semiHidden="1" w:unhideWhenUsed="1"/>
-    <w:lsdException w:name="Table Colorful 1" w:semiHidden="1" w:unhideWhenUsed="1"/>
-    <w:lsdException w:name="Table Colorful 2" w:semiHidden="1" w:unhideWhenUsed="1"/>
-    <w:lsdException w:name="Table Colorful 3" w:semiHidden="1" w:unhideWhenUsed="1"/>
-    <w:lsdException w:name="Table Columns 1" w:semiHidden="1" w:unhideWhenUsed="1"/>
-    <w:lsdException w:name="Table Columns 2" w:semiHidden="1" w:unhideWhenUsed="1"/>
-    <w:lsdException w:name="Table Columns 3" w:semiHidden="1" w:unhideWhenUsed="1"/>
-    <w:lsdException w:name="Table Columns 4" w:semiHidden="1" w:unhideWhenUsed="1"/>
-    <w:lsdException w:name="Table Columns 5" w:semiHidden="1" w:unhideWhenUsed="1"/>
-    <w:lsdException w:name="Table Grid 1" w:semiHidden="1" w:unhideWhenUsed="1"/>
-    <w:lsdException w:name="Table Grid 2" w:semiHidden="1" w:unhideWhenUsed="1"/>
-    <w:lsdException w:name="Table Grid 3" w:semiHidden="1" w:unhideWhenUsed="1"/>
-    <w:lsdException w:name="Table Grid 4" w:semiHidden="1" w:unhideWhenUsed="1"/>
-    <w:lsdException w:name="Table Grid 5" w:semiHidden="1" w:unhideWhenUsed="1"/>
-    <w:lsdException w:name="Table Grid 6" w:semiHidden="1" w:unhideWhenUsed="1"/>
-    <w:lsdException w:name="Table Grid 7" w:semiHidden="1" w:unhideWhenUsed="1"/>
-    <w:lsdException w:name="Table Grid 8" w:semiHidden="1" w:unhideWhenUsed="1"/>
-    <w:lsdException w:name="Table List 1" w:semiHidden="1" w:unhideWhenUsed="1"/>
-    <w:lsdException w:name="Table List 2" w:semiHidden="1" w:unhideWhenUsed="1"/>
-    <w:lsdException w:name="Table List 3" w:semiHidden="1" w:unhideWhenUsed="1"/>
-    <w:lsdException w:name="Table List 4" w:semiHidden="1" w:unhideWhenUsed="1"/>
-    <w:lsdException w:name="Table List 5" w:semiHidden="1" w:unhideWhenUsed="1"/>
-    <w:lsdException w:name="Table List 6" w:semiHidden="1" w:unhideWhenUsed="1"/>
-    <w:lsdException w:name="Table List 7" w:semiHidden="1" w:unhideWhenUsed="1"/>
-    <w:lsdException w:name="Table List 8" w:semiHidden="1" w:unhideWhenUsed="1"/>
-    <w:lsdException w:name="Table 3D effects 1" w:semiHidden="1" w:unhideWhenUsed="1"/>
-    <w:lsdException w:name="Table 3D effects 2" w:semiHidden="1" w:unhideWhenUsed="1"/>
-    <w:lsdException w:name="Table 3D effects 3" w:semiHidden="1" w:unhideWhenUsed="1"/>
-    <w:lsdException w:name="Table Contemporary" w:semiHidden="1" w:unhideWhenUsed="1"/>
-    <w:lsdException w:name="Table Elegant" w:semiHidden="1" w:unhideWhenUsed="1"/>
-    <w:lsdException w:name="Table Professional" w:semiHidden="1" w:unhideWhenUsed="1"/>
-    <w:lsdException w:name="Table Subtle 1" w:semiHidden="1" w:unhideWhenUsed="1"/>
-    <w:lsdException w:name="Table Subtle 2" w:semiHidden="1" w:unhideWhenUsed="1"/>
-    <w:lsdException w:name="Table Web 1" w:semiHidden="1" w:unhideWhenUsed="1"/>
-    <w:lsdException w:name="Table Web 2" w:semiHidden="1" w:unhideWhenUsed="1"/>
-    <w:lsdException w:name="Table Web 3" w:semiHidden="1" w:unhideWhenUsed="1"/>
-    <w:lsdException w:name="Balloon Text" w:semiHidden="1" w:unhideWhenUsed="1"/>
-    <w:lsdException w:name="Table Grid" w:uiPriority="59"/>
-    <w:lsdException w:name="Table Theme" w:semiHidden="1" w:unhideWhenUsed="1"/>
-    <w:lsdException w:name="Placeholder Text" w:semiHidden="1"/>
-    <w:lsdException w:name="No Spacing" w:uiPriority="1" w:qFormat="1"/>
-    <w:lsdException w:name="Light Shading" w:uiPriority="60"/>
-    <w:lsdException w:name="Light List" w:uiPriority="61"/>
-    <w:lsdException w:name="Light Grid" w:uiPriority="62"/>
-    <w:lsdException w:name="Medium Shading 1" w:uiPriority="63"/>
-    <w:lsdException w:name="Medium Shading 2" w:uiPriority="64"/>
-    <w:lsdException w:name="Medium List 1" w:uiPriority="65"/>
-    <w:lsdException w:name="Medium List 2" w:uiPriority="66"/>
-    <w:lsdException w:name="Medium Grid 1" w:uiPriority="67"/>
-    <w:lsdException w:name="Medium Grid 2" w:uiPriority="68"/>
-    <w:lsdException w:name="Medium Grid 3" w:uiPriority="69"/>
-    <w:lsdException w:name="Dark List" w:uiPriority="70"/>
-    <w:lsdException w:name="Colorful Shading" w:uiPriority="71"/>
-    <w:lsdException w:name="Colorful List" w:uiPriority="72"/>
-    <w:lsdException w:name="Colorful Grid" w:uiPriority="73"/>
-    <w:lsdException w:name="Light Shading Accent 1" w:uiPriority="60"/>
-    <w:lsdException w:name="Light List Accent 1" w:uiPriority="61"/>
-    <w:lsdException w:name="Light Grid Accent 1" w:uiPriority="62"/>
-    <w:lsdException w:name="Medium Shading 1 Accent 1" w:uiPriority="63"/>
-    <w:lsdException w:name="Medium Shading 2 Accent 1" w:uiPriority="64"/>
-    <w:lsdException w:name="Medium List 1 Accent 1" w:uiPriority="65"/>
-    <w:lsdException w:name="Revision" w:semiHidden="1"/>
-    <w:lsdException w:name="List Paragraph" w:uiPriority="34" w:qFormat="1"/>
-    <w:lsdException w:name="Quote" w:uiPriority="29" w:qFormat="1"/>
-    <w:lsdException w:name="Intense Quote" w:uiPriority="30" w:qFormat="1"/>
-    <w:lsdException w:name="Medium List 2 Accent 1" w:uiPriority="66"/>
-    <w:lsdException w:name="Medium Grid 1 Accent 1" w:uiPriority="67"/>
-    <w:lsdException w:name="Medium Grid 2 Accent 1" w:uiPriority="68"/>
-    <w:lsdException w:name="Medium Grid 3 Accent 1" w:uiPriority="69"/>
-    <w:lsdException w:name="Dark List Accent 1" w:uiPriority="70"/>
-    <w:lsdException w:name="Colorful Shading Accent 1" w:uiPriority="71"/>
-    <w:lsdException w:name="Colorful List Accent 1" w:uiPriority="72"/>
-    <w:lsdException w:name="Colorful Grid Accent 1" w:uiPriority="73"/>
-    <w:lsdException w:name="Light Shading Accent 2" w:uiPriority="60"/>
-    <w:lsdException w:name="Light List Accent 2" w:uiPriority="61"/>
-    <w:lsdException w:name="Light Grid Accent 2" w:uiPriority="62"/>
-    <w:lsdException w:name="Medium Shading 1 Accent 2" w:uiPriority="63"/>
-    <w:lsdException w:name="Medium Shading 2 Accent 2" w:uiPriority="64"/>
-    <w:lsdException w:name="Medium List 1 Accent 2" w:uiPriority="65"/>
-    <w:lsdException w:name="Medium List 2 Accent 2" w:uiPriority="66"/>
-    <w:lsdException w:name="Medium Grid 1 Accent 2" w:uiPriority="67"/>
-    <w:lsdException w:name="Medium Grid 2 Accent 2" w:uiPriority="68"/>
-    <w:lsdException w:name="Medium Grid 3 Accent 2" w:uiPriority="69"/>
-    <w:lsdException w:name="Dark List Accent 2" w:uiPriority="70"/>
-    <w:lsdException w:name="Colorful Shading Accent 2" w:uiPriority="71"/>
-    <w:lsdException w:name="Colorful List Accent 2" w:uiPriority="72"/>
-    <w:lsdException w:name="Colorful Grid Accent 2" w:uiPriority="73"/>
-    <w:lsdException w:name="Light Shading Accent 3" w:uiPriority="60"/>
-    <w:lsdException w:name="Light List Accent 3" w:uiPriority="61"/>
-    <w:lsdException w:name="Light Grid Accent 3" w:uiPriority="62"/>
-    <w:lsdException w:name="Medium Shading 1 Accent 3" w:uiPriority="63"/>
-    <w:lsdException w:name="Medium Shading 2 Accent 3" w:uiPriority="64"/>
-    <w:lsdException w:name="Medium List 1 Accent 3" w:uiPriority="65"/>
-    <w:lsdException w:name="Medium List 2 Accent 3" w:uiPriority="66"/>
-    <w:lsdException w:name="Medium Grid 1 Accent 3" w:uiPriority="67"/>
-    <w:lsdException w:name="Medium Grid 2 Accent 3" w:uiPriority="68"/>
-    <w:lsdException w:name="Medium Grid 3 Accent 3" w:uiPriority="69"/>
-    <w:lsdException w:name="Dark List Accent 3" w:uiPriority="70"/>
-    <w:lsdException w:name="Colorful Shading Accent 3" w:uiPriority="71"/>
-    <w:lsdException w:name="Colorful List Accent 3" w:uiPriority="72"/>
-    <w:lsdException w:name="Colorful Grid Accent 3" w:uiPriority="73"/>
-    <w:lsdException w:name="Light Shading Accent 4" w:uiPriority="60"/>
-    <w:lsdException w:name="Light List Accent 4" w:uiPriority="61"/>
-    <w:lsdException w:name="Light Grid Accent 4" w:uiPriority="62"/>
-    <w:lsdException w:name="Medium Shading 1 Accent 4" w:uiPriority="63"/>
-    <w:lsdException w:name="Medium Shading 2 Accent 4" w:uiPriority="64"/>
-    <w:lsdException w:name="Medium List 1 Accent 4" w:uiPriority="65"/>
-    <w:lsdException w:name="Medium List 2 Accent 4" w:uiPriority="66"/>
-    <w:lsdException w:name="Medium Grid 1 Accent 4" w:uiPriority="67"/>
-    <w:lsdException w:name="Medium Grid 2 Accent 4" w:uiPriority="68"/>
-    <w:lsdException w:name="Medium Grid 3 Accent 4" w:uiPriority="69"/>
-    <w:lsdException w:name="Dark List Accent 4" w:uiPriority="70"/>
-    <w:lsdException w:name="Colorful Shading Accent 4" w:uiPriority="71"/>
-    <w:lsdException w:name="Colorful List Accent 4" w:uiPriority="72"/>
-    <w:lsdException w:name="Colorful Grid Accent 4" w:uiPriority="73"/>
-    <w:lsdException w:name="Light Shading Accent 5" w:uiPriority="60"/>
-    <w:lsdException w:name="Light List Accent 5" w:uiPriority="61"/>
-    <w:lsdException w:name="Light Grid Accent 5" w:uiPriority="62"/>
-    <w:lsdException w:name="Medium Shading 1 Accent 5" w:uiPriority="63"/>
-    <w:lsdException w:name="Medium Shading 2 Accent 5" w:uiPriority="64"/>
-    <w:lsdException w:name="Medium List 1 Accent 5" w:uiPriority="65"/>
-    <w:lsdException w:name="Medium List 2 Accent 5" w:uiPriority="66"/>
-    <w:lsdException w:name="Medium Grid 1 Accent 5" w:uiPriority="67"/>
-    <w:lsdException w:name="Medium Grid 2 Accent 5" w:uiPriority="68"/>
-    <w:lsdException w:name="Medium Grid 3 Accent 5" w:uiPriority="69"/>
-    <w:lsdException w:name="Dark List Accent 5" w:uiPriority="70"/>
-    <w:lsdException w:name="Colorful Shading Accent 5" w:uiPriority="71"/>
-    <w:lsdException w:name="Colorful List Accent 5" w:uiPriority="72"/>
-    <w:lsdException w:name="Colorful Grid Accent 5" w:uiPriority="73"/>
-    <w:lsdException w:name="Light Shading Accent 6" w:uiPriority="60"/>
-    <w:lsdException w:name="Light List Accent 6" w:uiPriority="61"/>
-    <w:lsdException w:name="Light Grid Accent 6" w:uiPriority="62"/>
-    <w:lsdException w:name="Medium Shading 1 Accent 6" w:uiPriority="63"/>
-    <w:lsdException w:name="Medium Shading 2 Accent 6" w:uiPriority="64"/>
-    <w:lsdException w:name="Medium List 1 Accent 6" w:uiPriority="65"/>
-    <w:lsdException w:name="Medium List 2 Accent 6" w:uiPriority="66"/>
-    <w:lsdException w:name="Medium Grid 1 Accent 6" w:uiPriority="67"/>
-    <w:lsdException w:name="Medium Grid 2 Accent 6" w:uiPriority="68"/>
-    <w:lsdException w:name="Medium Grid 3 Accent 6" w:uiPriority="69"/>
-    <w:lsdException w:name="Dark List Accent 6" w:uiPriority="70"/>
-    <w:lsdException w:name="Colorful Shading Accent 6" w:uiPriority="71"/>
-    <w:lsdException w:name="Colorful List Accent 6" w:uiPriority="72"/>
-    <w:lsdException w:name="Colorful Grid Accent 6" w:uiPriority="73"/>
-    <w:lsdException w:name="Subtle Emphasis" w:uiPriority="19" w:qFormat="1"/>
-    <w:lsdException w:name="Intense Emphasis" w:uiPriority="21" w:qFormat="1"/>
-    <w:lsdException w:name="Subtle Reference" w:uiPriority="31" w:qFormat="1"/>
-    <w:lsdException w:name="Intense Reference" w:uiPriority="32" w:qFormat="1"/>
-    <w:lsdException w:name="Book Title" w:uiPriority="33" w:qFormat="1"/>
-    <w:lsdException w:name="Bibliography" w:semiHidden="1" w:uiPriority="37" w:unhideWhenUsed="1"/>
-    <w:lsdException w:name="TOC Heading" w:semiHidden="1" w:uiPriority="39" w:unhideWhenUsed="1" w:qFormat="1"/>
-    <w:lsdException w:name="Plain Table 1" w:uiPriority="41"/>
-    <w:lsdException w:name="Plain Table 2" w:uiPriority="42"/>
-    <w:lsdException w:name="Plain Table 3" w:uiPriority="43"/>
-    <w:lsdException w:name="Plain Table 4" w:uiPriority="44"/>
-    <w:lsdException w:name="Plain Table 5" w:uiPriority="45"/>
-    <w:lsdException w:name="Grid Table Light" w:uiPriority="40"/>
-    <w:lsdException w:name="Grid Table 1 Light" w:uiPriority="46"/>
-    <w:lsdException w:name="Grid Table 2" w:uiPriority="47"/>
-    <w:lsdException w:name="Grid Table 3" w:uiPriority="48"/>
-    <w:lsdException w:name="Grid Table 4" w:uiPriority="49"/>
-    <w:lsdException w:name="Grid Table 5 Dark" w:uiPriority="50"/>
-    <w:lsdException w:name="Grid Table 6 Colorful" w:uiPriority="51"/>
-    <w:lsdException w:name="Grid Table 7 Colorful" w:uiPriority="52"/>
-    <w:lsdException w:name="Grid Table 1 Light Accent 1" w:uiPriority="46"/>
-    <w:lsdException w:name="Grid Table 2 Accent 1" w:uiPriority="47"/>
-    <w:lsdException w:name="Grid Table 3 Accent 1" w:uiPriority="48"/>
-    <w:lsdException w:name="Grid Table 4 Accent 1" w:uiPriority="49"/>
-    <w:lsdException w:name="Grid Table 5 Dark Accent 1" w:uiPriority="50"/>
-    <w:lsdException w:name="Grid Table 6 Colorful Accent 1" w:uiPriority="51"/>
-    <w:lsdException w:name="Grid Table 7 Colorful Accent 1" w:uiPriority="52"/>
-    <w:lsdException w:name="Grid Table 1 Light Accent 2" w:uiPriority="46"/>
-    <w:lsdException w:name="Grid Table 2 Accent 2" w:uiPriority="47"/>
-    <w:lsdException w:name="Grid Table 3 Accent 2" w:uiPriority="48"/>
-    <w:lsdException w:name="Grid Table 4 Accent 2" w:uiPriority="49"/>
-    <w:lsdException w:name="Grid Table 5 Dark Accent 2" w:uiPriority="50"/>
-    <w:lsdException w:name="Grid Table 6 Colorful Accent 2" w:uiPriority="51"/>
-    <w:lsdException w:name="Grid Table 7 Colorful Accent 2" w:uiPriority="52"/>
-    <w:lsdException w:name="Grid Table 1 Light Accent 3" w:uiPriority="46"/>
-    <w:lsdException w:name="Grid Table 2 Accent 3" w:uiPriority="47"/>
-    <w:lsdException w:name="Grid Table 3 Accent 3" w:uiPriority="48"/>
-    <w:lsdException w:name="Grid Table 4 Accent 3" w:uiPriority="49"/>
-    <w:lsdException w:name="Grid Table 5 Dark Accent 3" w:uiPriority="50"/>
-    <w:lsdException w:name="Grid Table 6 Colorful Accent 3" w:uiPriority="51"/>
-    <w:lsdException w:name="Grid Table 7 Colorful Accent 3" w:uiPriority="52"/>
-    <w:lsdException w:name="Grid Table 1 Light Accent 4" w:uiPriority="46"/>
-    <w:lsdException w:name="Grid Table 2 Accent 4" w:uiPriority="47"/>
-    <w:lsdException w:name="Grid Table 3 Accent 4" w:uiPriority="48"/>
-    <w:lsdException w:name="Grid Table 4 Accent 4" w:uiPriority="49"/>
-    <w:lsdException w:name="Grid Table 5 Dark Accent 4" w:uiPriority="50"/>
-    <w:lsdException w:name="Grid Table 6 Colorful Accent 4" w:uiPriority="51"/>
-    <w:lsdException w:name="Grid Table 7 Colorful Accent 4" w:uiPriority="52"/>
-    <w:lsdException w:name="Grid Table 1 Light Accent 5" w:uiPriority="46"/>
-    <w:lsdException w:name="Grid Table 2 Accent 5" w:uiPriority="47"/>
-    <w:lsdException w:name="Grid Table 3 Accent 5" w:uiPriority="48"/>
-    <w:lsdException w:name="Grid Table 4 Accent 5" w:uiPriority="49"/>
-    <w:lsdException w:name="Grid Table 5 Dark Accent 5" w:uiPriority="50"/>
-    <w:lsdException w:name="Grid Table 6 Colorful Accent 5" w:uiPriority="51"/>
-    <w:lsdException w:name="Grid Table 7 Colorful Accent 5" w:uiPriority="52"/>
-    <w:lsdException w:name="Grid Table 1 Light Accent 6" w:uiPriority="46"/>
-    <w:lsdException w:name="Grid Table 2 Accent 6" w:uiPriority="47"/>
-    <w:lsdException w:name="Grid Table 3 Accent 6" w:uiPriority="48"/>
-    <w:lsdException w:name="Grid Table 4 Accent 6" w:uiPriority="49"/>
-    <w:lsdException w:name="Grid Table 5 Dark Accent 6" w:uiPriority="50"/>
-    <w:lsdException w:name="Grid Table 6 Colorful Accent 6" w:uiPriority="51"/>
-    <w:lsdException w:name="Grid Table 7 Colorful Accent 6" w:uiPriority="52"/>
-    <w:lsdException w:name="List Table 1 Light" w:uiPriority="46"/>
-    <w:lsdException w:name="List Table 2" w:uiPriority="47"/>
-    <w:lsdException w:name="List Table 3" w:uiPriority="48"/>
-    <w:lsdException w:name="List Table 4" w:uiPriority="49"/>
-    <w:lsdException w:name="List Table 5 Dark" w:uiPriority="50"/>
-    <w:lsdException w:name="List Table 6 Colorful" w:uiPriority="51"/>
-    <w:lsdException w:name="List Table 7 Colorful" w:uiPriority="52"/>
-    <w:lsdException w:name="List Table 1 Light Accent 1" w:uiPriority="46"/>
-    <w:lsdException w:name="List Table 2 Accent 1" w:uiPriority="47"/>
-    <w:lsdException w:name="List Table 3 Accent 1" w:uiPriority="48"/>
-    <w:lsdException w:name="List Table 4 Accent 1" w:uiPriority="49"/>
-    <w:lsdException w:name="List Table 5 Dark Accent 1" w:uiPriority="50"/>
-    <w:lsdException w:name="List Table 6 Colorful Accent 1" w:uiPriority="51"/>
-    <w:lsdException w:name="List Table 7 Colorful Accent 1" w:uiPriority="52"/>
-    <w:lsdException w:name="List Table 1 Light Accent 2" w:uiPriority="46"/>
-    <w:lsdException w:name="List Table 2 Accent 2" w:uiPriority="47"/>
-    <w:lsdException w:name="List Table 3 Accent 2" w:uiPriority="48"/>
-    <w:lsdException w:name="List Table 4 Accent 2" w:uiPriority="49"/>
-    <w:lsdException w:name="List Table 5 Dark Accent 2" w:uiPriority="50"/>
-    <w:lsdException w:name="List Table 6 Colorful Accent 2" w:uiPriority="51"/>
-    <w:lsdException w:name="List Table 7 Colorful Accent 2" w:uiPriority="52"/>
-    <w:lsdException w:name="List Table 1 Light Accent 3" w:uiPriority="46"/>
-    <w:lsdException w:name="List Table 2 Accent 3" w:uiPriority="47"/>
-    <w:lsdException w:name="List Table 3 Accent 3" w:uiPriority="48"/>
-    <w:lsdException w:name="List Table 4 Accent 3" w:uiPriority="49"/>
-    <w:lsdException w:name="List Table 5 Dark Accent 3" w:uiPriority="50"/>
-    <w:lsdException w:name="List Table 6 Colorful Accent 3" w:uiPriority="51"/>
-    <w:lsdException w:name="List Table 7 Colorful Accent 3" w:uiPriority="52"/>
-    <w:lsdException w:name="List Table 1 Light Accent 4" w:uiPriority="46"/>
-    <w:lsdException w:name="List Table 2 Accent 4" w:uiPriority="47"/>
-    <w:lsdException w:name="List Table 3 Accent 4" w:uiPriority="48"/>
-    <w:lsdException w:name="List Table 4 Accent 4" w:uiPriority="49"/>
-    <w:lsdException w:name="List Table 5 Dark Accent 4" w:uiPriority="50"/>
-    <w:lsdException w:name="List Table 6 Colorful Accent 4" w:uiPriority="51"/>
-    <w:lsdException w:name="List Table 7 Colorful Accent 4" w:uiPriority="52"/>
-    <w:lsdException w:name="List Table 1 Light Accent 5" w:uiPriority="46"/>
-    <w:lsdException w:name="List Table 2 Accent 5" w:uiPriority="47"/>
-    <w:lsdException w:name="List Table 3 Accent 5" w:uiPriority="48"/>
-    <w:lsdException w:name="List Table 4 Accent 5" w:uiPriority="49"/>
-    <w:lsdException w:name="List Table 5 Dark Accent 5" w:uiPriority="50"/>
-    <w:lsdException w:name="List Table 6 Colorful Accent 5" w:uiPriority="51"/>
-    <w:lsdException w:name="List Table 7 Colorful Accent 5" w:uiPriority="52"/>
-    <w:lsdException w:name="List Table 1 Light Accent 6" w:uiPriority="46"/>
-    <w:lsdException w:name="List Table 2 Accent 6" w:uiPriority="47"/>
-    <w:lsdException w:name="List Table 3 Accent 6" w:uiPriority="48"/>
-    <w:lsdException w:name="List Table 4 Accent 6" w:uiPriority="49"/>
-    <w:lsdException w:name="List Table 5 Dark Accent 6" w:uiPriority="50"/>
-    <w:lsdException w:name="List Table 6 Colorful Accent 6" w:uiPriority="51"/>
-    <w:lsdException w:name="List Table 7 Colorful Accent 6" w:uiPriority="52"/>
+  <w:latentStyles w:defLockedState="0" w:defUIPriority="99" w:defSemiHidden="1" w:defUnhideWhenUsed="1" w:defQFormat="0" w:count="267">
+    <w:lsdException w:name="Normal" w:semiHidden="0" w:uiPriority="0" w:unhideWhenUsed="0" w:qFormat="1"/>
+    <w:lsdException w:name="heading 1" w:semiHidden="0" w:unhideWhenUsed="0" w:qFormat="1"/>
+    <w:lsdException w:name="heading 2" w:semiHidden="0" w:unhideWhenUsed="0" w:qFormat="1"/>
+    <w:lsdException w:name="heading 3" w:semiHidden="0" w:unhideWhenUsed="0" w:qFormat="1"/>
+    <w:lsdException w:name="heading 4" w:semiHidden="0" w:unhideWhenUsed="0" w:qFormat="1"/>
+    <w:lsdException w:name="heading 5" w:semiHidden="0" w:unhideWhenUsed="0" w:qFormat="1"/>
+    <w:lsdException w:name="heading 6" w:uiPriority="9" w:qFormat="1"/>
+    <w:lsdException w:name="heading 7" w:uiPriority="9" w:qFormat="1"/>
+    <w:lsdException w:name="heading 8" w:uiPriority="9" w:qFormat="1"/>
+    <w:lsdException w:name="heading 9" w:uiPriority="9" w:qFormat="1"/>
+    <w:lsdException w:name="toc 1" w:uiPriority="39"/>
+    <w:lsdException w:name="toc 2" w:uiPriority="39"/>
+    <w:lsdException w:name="toc 3" w:uiPriority="39"/>
+    <w:lsdException w:name="toc 4" w:uiPriority="39"/>
+    <w:lsdException w:name="toc 5" w:uiPriority="39"/>
+    <w:lsdException w:name="toc 6" w:uiPriority="39"/>
+    <w:lsdException w:name="toc 7" w:uiPriority="39"/>
+    <w:lsdException w:name="toc 8" w:uiPriority="39"/>
+    <w:lsdException w:name="toc 9" w:uiPriority="39"/>
+    <w:lsdException w:name="footnote text" w:uiPriority="0"/>
+    <w:lsdException w:name="caption" w:uiPriority="35" w:qFormat="1"/>
+    <w:lsdException w:name="footnote reference" w:uiPriority="0"/>
+    <w:lsdException w:name="List Number" w:uiPriority="0"/>
+    <w:lsdException w:name="Title" w:semiHidden="0" w:uiPriority="10" w:unhideWhenUsed="0" w:qFormat="1"/>
+    <w:lsdException w:name="Default Paragraph Font" w:unhideWhenUsed="0"/>
+    <w:lsdException w:name="Body Text" w:unhideWhenUsed="0"/>
+    <w:lsdException w:name="Subtitle" w:semiHidden="0" w:uiPriority="11" w:unhideWhenUsed="0" w:qFormat="1"/>
+    <w:lsdException w:name="Strong" w:semiHidden="0" w:uiPriority="22" w:unhideWhenUsed="0" w:qFormat="1"/>
+    <w:lsdException w:name="Emphasis" w:semiHidden="0" w:uiPriority="20" w:unhideWhenUsed="0" w:qFormat="1"/>
+    <w:lsdException w:name="Table Grid" w:semiHidden="0" w:uiPriority="59" w:unhideWhenUsed="0"/>
+    <w:lsdException w:name="Placeholder Text" w:unhideWhenUsed="0"/>
+    <w:lsdException w:name="No Spacing" w:semiHidden="0" w:uiPriority="1" w:unhideWhenUsed="0" w:qFormat="1"/>
+    <w:lsdException w:name="Light Shading" w:semiHidden="0" w:uiPriority="60" w:unhideWhenUsed="0"/>
+    <w:lsdException w:name="Light List" w:semiHidden="0" w:uiPriority="61" w:unhideWhenUsed="0"/>
+    <w:lsdException w:name="Light Grid" w:semiHidden="0" w:uiPriority="62" w:unhideWhenUsed="0"/>
+    <w:lsdException w:name="Medium Shading 1" w:semiHidden="0" w:uiPriority="63" w:unhideWhenUsed="0"/>
+    <w:lsdException w:name="Medium Shading 2" w:semiHidden="0" w:uiPriority="64" w:unhideWhenUsed="0"/>
+    <w:lsdException w:name="Medium List 1" w:semiHidden="0" w:uiPriority="65" w:unhideWhenUsed="0"/>
+    <w:lsdException w:name="Medium List 2" w:semiHidden="0" w:uiPriority="66" w:unhideWhenUsed="0"/>
+    <w:lsdException w:name="Medium Grid 1" w:semiHidden="0" w:uiPriority="67" w:unhideWhenUsed="0"/>
+    <w:lsdException w:name="Medium Grid 2" w:semiHidden="0" w:uiPriority="68" w:unhideWhenUsed="0"/>
+    <w:lsdException w:name="Medium Grid 3" w:semiHidden="0" w:uiPriority="69" w:unhideWhenUsed="0"/>
+    <w:lsdException w:name="Dark List" w:semiHidden="0" w:uiPriority="70" w:unhideWhenUsed="0"/>
+    <w:lsdException w:name="Colorful Shading" w:semiHidden="0" w:uiPriority="71" w:unhideWhenUsed="0"/>
+    <w:lsdException w:name="Colorful List" w:semiHidden="0" w:uiPriority="72" w:unhideWhenUsed="0"/>
+    <w:lsdException w:name="Colorful Grid" w:semiHidden="0" w:uiPriority="73" w:unhideWhenUsed="0"/>
+    <w:lsdException w:name="Light Shading Accent 1" w:semiHidden="0" w:uiPriority="60" w:unhideWhenUsed="0"/>
+    <w:lsdException w:name="Light List Accent 1" w:semiHidden="0" w:uiPriority="61" w:unhideWhenUsed="0"/>
+    <w:lsdException w:name="Light Grid Accent 1" w:semiHidden="0" w:uiPriority="62" w:unhideWhenUsed="0"/>
+    <w:lsdException w:name="Medium Shading 1 Accent 1" w:semiHidden="0" w:uiPriority="63" w:unhideWhenUsed="0"/>
+    <w:lsdException w:name="Medium Shading 2 Accent 1" w:semiHidden="0" w:uiPriority="64" w:unhideWhenUsed="0"/>
+    <w:lsdException w:name="Medium List 1 Accent 1" w:semiHidden="0" w:uiPriority="65" w:unhideWhenUsed="0"/>
+    <w:lsdException w:name="Revision" w:unhideWhenUsed="0"/>
+    <w:lsdException w:name="List Paragraph" w:semiHidden="0" w:uiPriority="34" w:unhideWhenUsed="0" w:qFormat="1"/>
+    <w:lsdException w:name="Quote" w:semiHidden="0" w:uiPriority="29" w:unhideWhenUsed="0" w:qFormat="1"/>
+    <w:lsdException w:name="Intense Quote" w:semiHidden="0" w:uiPriority="30" w:unhideWhenUsed="0" w:qFormat="1"/>
+    <w:lsdException w:name="Medium List 2 Accent 1" w:semiHidden="0" w:uiPriority="66" w:unhideWhenUsed="0"/>
+    <w:lsdException w:name="Medium Grid 1 Accent 1" w:semiHidden="0" w:uiPriority="67" w:unhideWhenUsed="0"/>
+    <w:lsdException w:name="Medium Grid 2 Accent 1" w:semiHidden="0" w:uiPriority="68" w:unhideWhenUsed="0"/>
+    <w:lsdException w:name="Medium Grid 3 Accent 1" w:semiHidden="0" w:uiPriority="69" w:unhideWhenUsed="0"/>
+    <w:lsdException w:name="Dark List Accent 1" w:semiHidden="0" w:uiPriority="70" w:unhideWhenUsed="0"/>
+    <w:lsdException w:name="Colorful Shading Accent 1" w:semiHidden="0" w:uiPriority="71" w:unhideWhenUsed="0"/>
+    <w:lsdException w:name="Colorful List Accent 1" w:semiHidden="0" w:uiPriority="72" w:unhideWhenUsed="0"/>
+    <w:lsdException w:name="Colorful Grid Accent 1" w:semiHidden="0" w:uiPriority="73" w:unhideWhenUsed="0"/>
+    <w:lsdException w:name="Light Shading Accent 2" w:semiHidden="0" w:uiPriority="60" w:unhideWhenUsed="0"/>
+    <w:lsdException w:name="Light List Accent 2" w:semiHidden="0" w:uiPriority="61" w:unhideWhenUsed="0"/>
+    <w:lsdException w:name="Light Grid Accent 2" w:semiHidden="0" w:uiPriority="62" w:unhideWhenUsed="0"/>
+    <w:lsdException w:name="Medium Shading 1 Accent 2" w:semiHidden="0" w:uiPriority="63" w:unhideWhenUsed="0"/>
+    <w:lsdException w:name="Medium Shading 2 Accent 2" w:semiHidden="0" w:uiPriority="64" w:unhideWhenUsed="0"/>
+    <w:lsdException w:name="Medium List 1 Accent 2" w:semiHidden="0" w:uiPriority="65" w:unhideWhenUsed="0"/>
+    <w:lsdException w:name="Medium List 2 Accent 2" w:semiHidden="0" w:uiPriority="66" w:unhideWhenUsed="0"/>
+    <w:lsdException w:name="Medium Grid 1 Accent 2" w:semiHidden="0" w:uiPriority="67" w:unhideWhenUsed="0"/>
+    <w:lsdException w:name="Medium Grid 2 Accent 2" w:semiHidden="0" w:uiPriority="68" w:unhideWhenUsed="0"/>
+    <w:lsdException w:name="Medium Grid 3 Accent 2" w:semiHidden="0" w:uiPriority="69" w:unhideWhenUsed="0"/>
+    <w:lsdException w:name="Dark List Accent 2" w:semiHidden="0" w:uiPriority="70" w:unhideWhenUsed="0"/>
+    <w:lsdException w:name="Colorful Shading Accent 2" w:semiHidden="0" w:uiPriority="71" w:unhideWhenUsed="0"/>
+    <w:lsdException w:name="Colorful List Accent 2" w:semiHidden="0" w:uiPriority="72" w:unhideWhenUsed="0"/>
+    <w:lsdException w:name="Colorful Grid Accent 2" w:semiHidden="0" w:uiPriority="73" w:unhideWhenUsed="0"/>
+    <w:lsdException w:name="Light Shading Accent 3" w:semiHidden="0" w:uiPriority="60" w:unhideWhenUsed="0"/>
+    <w:lsdException w:name="Light List Accent 3" w:semiHidden="0" w:uiPriority="61" w:unhideWhenUsed="0"/>
+    <w:lsdException w:name="Light Grid Accent 3" w:semiHidden="0" w:uiPriority="62" w:unhideWhenUsed="0"/>
+    <w:lsdException w:name="Medium Shading 1 Accent 3" w:semiHidden="0" w:uiPriority="63" w:unhideWhenUsed="0"/>
+    <w:lsdException w:name="Medium Shading 2 Accent 3" w:semiHidden="0" w:uiPriority="64" w:unhideWhenUsed="0"/>
+    <w:lsdException w:name="Medium List 1 Accent 3" w:semiHidden="0" w:uiPriority="65" w:unhideWhenUsed="0"/>
+    <w:lsdException w:name="Medium List 2 Accent 3" w:semiHidden="0" w:uiPriority="66" w:unhideWhenUsed="0"/>
+    <w:lsdException w:name="Medium Grid 1 Accent 3" w:semiHidden="0" w:uiPriority="67" w:unhideWhenUsed="0"/>
+    <w:lsdException w:name="Medium Grid 2 Accent 3" w:semiHidden="0" w:uiPriority="68" w:unhideWhenUsed="0"/>
+    <w:lsdException w:name="Medium Grid 3 Accent 3" w:semiHidden="0" w:uiPriority="69" w:unhideWhenUsed="0"/>
+    <w:lsdException w:name="Dark List Accent 3" w:semiHidden="0" w:uiPriority="70" w:unhideWhenUsed="0"/>
+    <w:lsdException w:name="Colorful Shading Accent 3" w:semiHidden="0" w:uiPriority="71" w:unhideWhenUsed="0"/>
+    <w:lsdException w:name="Colorful List Accent 3" w:semiHidden="0" w:uiPriority="72" w:unhideWhenUsed="0"/>
+    <w:lsdException w:name="Colorful Grid Accent 3" w:semiHidden="0" w:uiPriority="73" w:unhideWhenUsed="0"/>
+    <w:lsdException w:name="Light Shading Accent 4" w:semiHidden="0" w:uiPriority="60" w:unhideWhenUsed="0"/>
+    <w:lsdException w:name="Light List Accent 4" w:semiHidden="0" w:uiPriority="61" w:unhideWhenUsed="0"/>
+    <w:lsdException w:name="Light Grid Accent 4" w:semiHidden="0" w:uiPriority="62" w:unhideWhenUsed="0"/>
+    <w:lsdException w:name="Medium Shading 1 Accent 4" w:semiHidden="0" w:uiPriority="63" w:unhideWhenUsed="0"/>
+    <w:lsdException w:name="Medium Shading 2 Accent 4" w:semiHidden="0" w:uiPriority="64" w:unhideWhenUsed="0"/>
+    <w:lsdException w:name="Medium List 1 Accent 4" w:semiHidden="0" w:uiPriority="65" w:unhideWhenUsed="0"/>
+    <w:lsdException w:name="Medium List 2 Accent 4" w:semiHidden="0" w:uiPriority="66" w:unhideWhenUsed="0"/>
+    <w:lsdException w:name="Medium Grid 1 Accent 4" w:semiHidden="0" w:uiPriority="67" w:unhideWhenUsed="0"/>
+    <w:lsdException w:name="Medium Grid 2 Accent 4" w:semiHidden="0" w:uiPriority="68" w:unhideWhenUsed="0"/>
+    <w:lsdException w:name="Medium Grid 3 Accent 4" w:semiHidden="0" w:uiPriority="69" w:unhideWhenUsed="0"/>
+    <w:lsdException w:name="Dark List Accent 4" w:semiHidden="0" w:uiPriority="70" w:unhideWhenUsed="0"/>
+    <w:lsdException w:name="Colorful Shading Accent 4" w:semiHidden="0" w:uiPriority="71" w:unhideWhenUsed="0"/>
+    <w:lsdException w:name="Colorful List Accent 4" w:semiHidden="0" w:uiPriority="72" w:unhideWhenUsed="0"/>
+    <w:lsdException w:name="Colorful Grid Accent 4" w:semiHidden="0" w:uiPriority="73" w:unhideWhenUsed="0"/>
+    <w:lsdException w:name="Light Shading Accent 5" w:semiHidden="0" w:uiPriority="60" w:unhideWhenUsed="0"/>
+    <w:lsdException w:name="Light List Accent 5" w:semiHidden="0" w:uiPriority="61" w:unhideWhenUsed="0"/>
+    <w:lsdException w:name="Light Grid Accent 5" w:semiHidden="0" w:uiPriority="62" w:unhideWhenUsed="0"/>
+    <w:lsdException w:name="Medium Shading 1 Accent 5" w:semiHidden="0" w:uiPriority="63" w:unhideWhenUsed="0"/>
+    <w:lsdException w:name="Medium Shading 2 Accent 5" w:semiHidden="0" w:uiPriority="64" w:unhideWhenUsed="0"/>
+    <w:lsdException w:name="Medium List 1 Accent 5" w:semiHidden="0" w:uiPriority="65" w:unhideWhenUsed="0"/>
+    <w:lsdException w:name="Medium List 2 Accent 5" w:semiHidden="0" w:uiPriority="66" w:unhideWhenUsed="0"/>
+    <w:lsdException w:name="Medium Grid 1 Accent 5" w:semiHidden="0" w:uiPriority="67" w:unhideWhenUsed="0"/>
+    <w:lsdException w:name="Medium Grid 2 Accent 5" w:semiHidden="0" w:uiPriority="68" w:unhideWhenUsed="0"/>
+    <w:lsdException w:name="Medium Grid 3 Accent 5" w:semiHidden="0" w:uiPriority="69" w:unhideWhenUsed="0"/>
+    <w:lsdException w:name="Dark List Accent 5" w:semiHidden="0" w:uiPriority="70" w:unhideWhenUsed="0"/>
+    <w:lsdException w:name="Colorful Shading Accent 5" w:semiHidden="0" w:uiPriority="71" w:unhideWhenUsed="0"/>
+    <w:lsdException w:name="Colorful List Accent 5" w:semiHidden="0" w:uiPriority="72" w:unhideWhenUsed="0"/>
+    <w:lsdException w:name="Colorful Grid Accent 5" w:semiHidden="0" w:uiPriority="73" w:unhideWhenUsed="0"/>
+    <w:lsdException w:name="Light Shading Accent 6" w:semiHidden="0" w:uiPriority="60" w:unhideWhenUsed="0"/>
+    <w:lsdException w:name="Light List Accent 6" w:semiHidden="0" w:uiPriority="61" w:unhideWhenUsed="0"/>
+    <w:lsdException w:name="Light Grid Accent 6" w:semiHidden="0" w:uiPriority="62" w:unhideWhenUsed="0"/>
+    <w:lsdException w:name="Medium Shading 1 Accent 6" w:semiHidden="0" w:uiPriority="63" w:unhideWhenUsed="0"/>
+    <w:lsdException w:name="Medium Shading 2 Accent 6" w:semiHidden="0" w:uiPriority="64" w:unhideWhenUsed="0"/>
+    <w:lsdException w:name="Medium List 1 Accent 6" w:semiHidden="0" w:uiPriority="65" w:unhideWhenUsed="0"/>
+    <w:lsdException w:name="Medium List 2 Accent 6" w:semiHidden="0" w:uiPriority="66" w:unhideWhenUsed="0"/>
+    <w:lsdException w:name="Medium Grid 1 Accent 6" w:semiHidden="0" w:uiPriority="67" w:unhideWhenUsed="0"/>
+    <w:lsdException w:name="Medium Grid 2 Accent 6" w:semiHidden="0" w:uiPriority="68" w:unhideWhenUsed="0"/>
+    <w:lsdException w:name="Medium Grid 3 Accent 6" w:semiHidden="0" w:uiPriority="69" w:unhideWhenUsed="0"/>
+    <w:lsdException w:name="Dark List Accent 6" w:semiHidden="0" w:uiPriority="70" w:unhideWhenUsed="0"/>
+    <w:lsdException w:name="Colorful Shading Accent 6" w:semiHidden="0" w:uiPriority="71" w:unhideWhenUsed="0"/>
+    <w:lsdException w:name="Colorful List Accent 6" w:semiHidden="0" w:uiPriority="72" w:unhideWhenUsed="0"/>
+    <w:lsdException w:name="Colorful Grid Accent 6" w:semiHidden="0" w:uiPriority="73" w:unhideWhenUsed="0"/>
+    <w:lsdException w:name="Subtle Emphasis" w:semiHidden="0" w:uiPriority="19" w:unhideWhenUsed="0" w:qFormat="1"/>
+    <w:lsdException w:name="Intense Emphasis" w:semiHidden="0" w:uiPriority="21" w:unhideWhenUsed="0" w:qFormat="1"/>
+    <w:lsdException w:name="Subtle Reference" w:semiHidden="0" w:uiPriority="31" w:unhideWhenUsed="0" w:qFormat="1"/>
+    <w:lsdException w:name="Intense Reference" w:semiHidden="0" w:uiPriority="32" w:unhideWhenUsed="0" w:qFormat="1"/>
+    <w:lsdException w:name="Book Title" w:semiHidden="0" w:uiPriority="33" w:unhideWhenUsed="0" w:qFormat="1"/>
+    <w:lsdException w:name="Bibliography" w:uiPriority="37"/>
+    <w:lsdException w:name="TOC Heading" w:uiPriority="39" w:qFormat="1"/>
   </w:latentStyles>
   <w:style w:type="paragraph" w:default="1" w:styleId="Normal">
     <w:name w:val="Normal"/>
@@ -22655,11 +22691,11 @@
       <w:lang w:val="en-US" w:eastAsia="en-US"/>
     </w:rPr>
   </w:style>
-  <w:style w:type="paragraph" w:styleId="Ttulo1">
+  <w:style w:type="paragraph" w:styleId="Heading1">
     <w:name w:val="heading 1"/>
     <w:basedOn w:val="Normal"/>
     <w:next w:val="Normal"/>
-    <w:link w:val="Ttulo1Char"/>
+    <w:link w:val="Heading1Char"/>
     <w:uiPriority w:val="99"/>
     <w:qFormat/>
     <w:rsid w:val="00CB1404"/>
@@ -22682,11 +22718,11 @@
       <w:noProof/>
     </w:rPr>
   </w:style>
-  <w:style w:type="paragraph" w:styleId="Ttulo2">
+  <w:style w:type="paragraph" w:styleId="Heading2">
     <w:name w:val="heading 2"/>
     <w:basedOn w:val="Normal"/>
     <w:next w:val="Normal"/>
-    <w:link w:val="Ttulo2Char"/>
+    <w:link w:val="Heading2Char"/>
     <w:uiPriority w:val="99"/>
     <w:qFormat/>
     <w:rsid w:val="00EF3A1A"/>
@@ -22712,11 +22748,11 @@
       <w:noProof/>
     </w:rPr>
   </w:style>
-  <w:style w:type="paragraph" w:styleId="Ttulo3">
+  <w:style w:type="paragraph" w:styleId="Heading3">
     <w:name w:val="heading 3"/>
     <w:basedOn w:val="Normal"/>
     <w:next w:val="Normal"/>
-    <w:link w:val="Ttulo3Char"/>
+    <w:link w:val="Heading3Char"/>
     <w:uiPriority w:val="99"/>
     <w:qFormat/>
     <w:rsid w:val="004059FE"/>
@@ -22737,11 +22773,11 @@
       <w:noProof/>
     </w:rPr>
   </w:style>
-  <w:style w:type="paragraph" w:styleId="Ttulo4">
+  <w:style w:type="paragraph" w:styleId="Heading4">
     <w:name w:val="heading 4"/>
     <w:basedOn w:val="Normal"/>
     <w:next w:val="Normal"/>
-    <w:link w:val="Ttulo4Char"/>
+    <w:link w:val="Heading4Char"/>
     <w:uiPriority w:val="99"/>
     <w:qFormat/>
     <w:rsid w:val="004059FE"/>
@@ -22765,11 +22801,11 @@
       <w:noProof/>
     </w:rPr>
   </w:style>
-  <w:style w:type="paragraph" w:styleId="Ttulo5">
+  <w:style w:type="paragraph" w:styleId="Heading5">
     <w:name w:val="heading 5"/>
     <w:basedOn w:val="Normal"/>
     <w:next w:val="Normal"/>
-    <w:link w:val="Ttulo5Char"/>
+    <w:link w:val="Heading5Char"/>
     <w:uiPriority w:val="99"/>
     <w:qFormat/>
     <w:pPr>
@@ -22784,11 +22820,11 @@
       <w:noProof/>
     </w:rPr>
   </w:style>
-  <w:style w:type="paragraph" w:styleId="Ttulo9">
+  <w:style w:type="paragraph" w:styleId="Heading9">
     <w:name w:val="heading 9"/>
     <w:basedOn w:val="Normal"/>
     <w:next w:val="Normal"/>
-    <w:link w:val="Ttulo9Char"/>
+    <w:link w:val="Heading9Char"/>
     <w:uiPriority w:val="9"/>
     <w:semiHidden/>
     <w:unhideWhenUsed/>
@@ -22804,13 +22840,13 @@
       <w:szCs w:val="22"/>
     </w:rPr>
   </w:style>
-  <w:style w:type="character" w:default="1" w:styleId="Fontepargpadro">
+  <w:style w:type="character" w:default="1" w:styleId="DefaultParagraphFont">
     <w:name w:val="Default Paragraph Font"/>
     <w:uiPriority w:val="1"/>
     <w:semiHidden/>
     <w:unhideWhenUsed/>
   </w:style>
-  <w:style w:type="table" w:default="1" w:styleId="Tabelanormal">
+  <w:style w:type="table" w:default="1" w:styleId="TableNormal">
     <w:name w:val="Normal Table"/>
     <w:uiPriority w:val="99"/>
     <w:semiHidden/>
@@ -22825,15 +22861,15 @@
       </w:tblCellMar>
     </w:tblPr>
   </w:style>
-  <w:style w:type="numbering" w:default="1" w:styleId="Semlista">
+  <w:style w:type="numbering" w:default="1" w:styleId="NoList">
     <w:name w:val="No List"/>
     <w:uiPriority w:val="99"/>
     <w:semiHidden/>
     <w:unhideWhenUsed/>
   </w:style>
-  <w:style w:type="character" w:customStyle="1" w:styleId="Ttulo1Char">
-    <w:name w:val="Título 1 Char"/>
-    <w:link w:val="Ttulo1"/>
+  <w:style w:type="character" w:customStyle="1" w:styleId="Heading1Char">
+    <w:name w:val="Heading 1 Char"/>
+    <w:link w:val="Heading1"/>
     <w:uiPriority w:val="99"/>
     <w:locked/>
     <w:rsid w:val="00CB1404"/>
@@ -22843,9 +22879,9 @@
       <w:noProof/>
     </w:rPr>
   </w:style>
-  <w:style w:type="character" w:customStyle="1" w:styleId="Ttulo2Char">
-    <w:name w:val="Título 2 Char"/>
-    <w:link w:val="Ttulo2"/>
+  <w:style w:type="character" w:customStyle="1" w:styleId="Heading2Char">
+    <w:name w:val="Heading 2 Char"/>
+    <w:link w:val="Heading2"/>
     <w:uiPriority w:val="99"/>
     <w:locked/>
     <w:rsid w:val="00EF3A1A"/>
@@ -22858,9 +22894,9 @@
       <w:szCs w:val="20"/>
     </w:rPr>
   </w:style>
-  <w:style w:type="character" w:customStyle="1" w:styleId="Ttulo3Char">
-    <w:name w:val="Título 3 Char"/>
-    <w:link w:val="Ttulo3"/>
+  <w:style w:type="character" w:customStyle="1" w:styleId="Heading3Char">
+    <w:name w:val="Heading 3 Char"/>
+    <w:link w:val="Heading3"/>
     <w:uiPriority w:val="99"/>
     <w:locked/>
     <w:rsid w:val="004059FE"/>
@@ -22873,9 +22909,9 @@
       <w:szCs w:val="20"/>
     </w:rPr>
   </w:style>
-  <w:style w:type="character" w:customStyle="1" w:styleId="Ttulo4Char">
-    <w:name w:val="Título 4 Char"/>
-    <w:link w:val="Ttulo4"/>
+  <w:style w:type="character" w:customStyle="1" w:styleId="Heading4Char">
+    <w:name w:val="Heading 4 Char"/>
+    <w:link w:val="Heading4"/>
     <w:uiPriority w:val="99"/>
     <w:locked/>
     <w:rsid w:val="004059FE"/>
@@ -22888,9 +22924,9 @@
       <w:szCs w:val="20"/>
     </w:rPr>
   </w:style>
-  <w:style w:type="character" w:customStyle="1" w:styleId="Ttulo5Char">
-    <w:name w:val="Título 5 Char"/>
-    <w:link w:val="Ttulo5"/>
+  <w:style w:type="character" w:customStyle="1" w:styleId="Heading5Char">
+    <w:name w:val="Heading 5 Char"/>
+    <w:link w:val="Heading5"/>
     <w:uiPriority w:val="9"/>
     <w:semiHidden/>
     <w:locked/>
@@ -22948,10 +22984,10 @@
       <w:lang w:val="en-US" w:eastAsia="en-US"/>
     </w:rPr>
   </w:style>
-  <w:style w:type="paragraph" w:styleId="Corpodetexto">
+  <w:style w:type="paragraph" w:styleId="BodyText">
     <w:name w:val="Body Text"/>
     <w:basedOn w:val="Normal"/>
-    <w:link w:val="CorpodetextoChar"/>
+    <w:link w:val="BodyTextChar"/>
     <w:uiPriority w:val="99"/>
     <w:rsid w:val="00753F7B"/>
     <w:pPr>
@@ -22967,9 +23003,9 @@
       <w:spacing w:val="-1"/>
     </w:rPr>
   </w:style>
-  <w:style w:type="character" w:customStyle="1" w:styleId="CorpodetextoChar">
-    <w:name w:val="Corpo de texto Char"/>
-    <w:link w:val="Corpodetexto"/>
+  <w:style w:type="character" w:customStyle="1" w:styleId="BodyTextChar">
+    <w:name w:val="Body Text Char"/>
+    <w:link w:val="BodyText"/>
     <w:uiPriority w:val="99"/>
     <w:locked/>
     <w:rsid w:val="00753F7B"/>
@@ -22981,7 +23017,7 @@
   </w:style>
   <w:style w:type="paragraph" w:customStyle="1" w:styleId="bulletlist">
     <w:name w:val="bullet list"/>
-    <w:basedOn w:val="Corpodetexto"/>
+    <w:basedOn w:val="BodyText"/>
     <w:rsid w:val="008054BC"/>
     <w:pPr>
       <w:numPr>
@@ -23214,10 +23250,10 @@
       <w:lang w:val="en-US" w:eastAsia="en-US"/>
     </w:rPr>
   </w:style>
-  <w:style w:type="character" w:customStyle="1" w:styleId="Ttulo9Char">
-    <w:name w:val="Título 9 Char"/>
-    <w:basedOn w:val="Fontepargpadro"/>
-    <w:link w:val="Ttulo9"/>
+  <w:style w:type="character" w:customStyle="1" w:styleId="Heading9Char">
+    <w:name w:val="Heading 9 Char"/>
+    <w:basedOn w:val="DefaultParagraphFont"/>
+    <w:link w:val="Heading9"/>
     <w:rsid w:val="003E7735"/>
     <w:rPr>
       <w:rFonts w:asciiTheme="majorHAnsi" w:eastAsiaTheme="majorEastAsia" w:hAnsiTheme="majorHAnsi" w:cstheme="majorBidi"/>
@@ -23226,7 +23262,7 @@
       <w:lang w:val="en-US" w:eastAsia="en-US"/>
     </w:rPr>
   </w:style>
-  <w:style w:type="paragraph" w:styleId="Numerada">
+  <w:style w:type="paragraph" w:styleId="ListNumber">
     <w:name w:val="List Number"/>
     <w:basedOn w:val="Normal"/>
     <w:rsid w:val="008C5108"/>
@@ -23269,7 +23305,7 @@
   </w:style>
   <w:style w:type="numbering" w:customStyle="1" w:styleId="referencelist">
     <w:name w:val="referencelist"/>
-    <w:basedOn w:val="Semlista"/>
+    <w:basedOn w:val="NoList"/>
     <w:semiHidden/>
     <w:rsid w:val="008C5108"/>
     <w:pPr>
@@ -23297,9 +23333,9 @@
       <w:lang w:eastAsia="de-DE"/>
     </w:rPr>
   </w:style>
-  <w:style w:type="paragraph" w:customStyle="1" w:styleId="heading1">
+  <w:style w:type="paragraph" w:customStyle="1" w:styleId="heading10">
     <w:name w:val="heading1"/>
-    <w:basedOn w:val="Ttulo1"/>
+    <w:basedOn w:val="Heading1"/>
     <w:next w:val="Normal"/>
     <w:rsid w:val="00EB7DCF"/>
     <w:pPr>
@@ -23328,9 +23364,9 @@
       <w:lang w:eastAsia="de-DE"/>
     </w:rPr>
   </w:style>
-  <w:style w:type="paragraph" w:customStyle="1" w:styleId="heading2">
+  <w:style w:type="paragraph" w:customStyle="1" w:styleId="heading20">
     <w:name w:val="heading2"/>
-    <w:basedOn w:val="Ttulo2"/>
+    <w:basedOn w:val="Heading2"/>
     <w:next w:val="Normal"/>
     <w:rsid w:val="00EB7DCF"/>
     <w:pPr>
@@ -23357,7 +23393,7 @@
   </w:style>
   <w:style w:type="numbering" w:customStyle="1" w:styleId="headings">
     <w:name w:val="headings"/>
-    <w:basedOn w:val="Semlista"/>
+    <w:basedOn w:val="NoList"/>
     <w:rsid w:val="00EB7DCF"/>
     <w:pPr>
       <w:numPr>
@@ -23415,19 +23451,19 @@
       <w:lang w:eastAsia="de-DE"/>
     </w:rPr>
   </w:style>
-  <w:style w:type="character" w:styleId="Refdenotaderodap">
+  <w:style w:type="character" w:styleId="FootnoteReference">
     <w:name w:val="footnote reference"/>
-    <w:basedOn w:val="Fontepargpadro"/>
+    <w:basedOn w:val="DefaultParagraphFont"/>
     <w:rsid w:val="000F5FBE"/>
     <w:rPr>
       <w:position w:val="0"/>
       <w:vertAlign w:val="superscript"/>
     </w:rPr>
   </w:style>
-  <w:style w:type="paragraph" w:styleId="Textodenotaderodap">
+  <w:style w:type="paragraph" w:styleId="FootnoteText">
     <w:name w:val="footnote text"/>
     <w:basedOn w:val="Normal"/>
-    <w:link w:val="TextodenotaderodapChar"/>
+    <w:link w:val="FootnoteTextChar"/>
     <w:rsid w:val="000F5FBE"/>
     <w:pPr>
       <w:overflowPunct w:val="0"/>
@@ -23444,10 +23480,10 @@
       <w:lang w:eastAsia="de-DE"/>
     </w:rPr>
   </w:style>
-  <w:style w:type="character" w:customStyle="1" w:styleId="TextodenotaderodapChar">
-    <w:name w:val="Texto de nota de rodapé Char"/>
-    <w:basedOn w:val="Fontepargpadro"/>
-    <w:link w:val="Textodenotaderodap"/>
+  <w:style w:type="character" w:customStyle="1" w:styleId="FootnoteTextChar">
+    <w:name w:val="Footnote Text Char"/>
+    <w:basedOn w:val="DefaultParagraphFont"/>
+    <w:link w:val="FootnoteText"/>
     <w:rsid w:val="000F5FBE"/>
     <w:rPr>
       <w:rFonts w:ascii="Times New Roman" w:hAnsi="Times New Roman"/>
@@ -23477,7 +23513,7 @@
   </w:style>
   <w:style w:type="character" w:styleId="Hyperlink">
     <w:name w:val="Hyperlink"/>
-    <w:basedOn w:val="Fontepargpadro"/>
+    <w:basedOn w:val="DefaultParagraphFont"/>
     <w:uiPriority w:val="99"/>
     <w:unhideWhenUsed/>
     <w:rsid w:val="00F45467"/>
@@ -23486,9 +23522,9 @@
       <w:u w:val="single"/>
     </w:rPr>
   </w:style>
-  <w:style w:type="character" w:styleId="TextodoEspaoReservado">
+  <w:style w:type="character" w:styleId="PlaceholderText">
     <w:name w:val="Placeholder Text"/>
-    <w:basedOn w:val="Fontepargpadro"/>
+    <w:basedOn w:val="DefaultParagraphFont"/>
     <w:uiPriority w:val="99"/>
     <w:semiHidden/>
     <w:rsid w:val="00A03371"/>
@@ -23496,10 +23532,10 @@
       <w:color w:val="808080"/>
     </w:rPr>
   </w:style>
-  <w:style w:type="paragraph" w:styleId="Textodebalo">
+  <w:style w:type="paragraph" w:styleId="BalloonText">
     <w:name w:val="Balloon Text"/>
     <w:basedOn w:val="Normal"/>
-    <w:link w:val="TextodebaloChar"/>
+    <w:link w:val="BalloonTextChar"/>
     <w:uiPriority w:val="99"/>
     <w:semiHidden/>
     <w:unhideWhenUsed/>
@@ -23510,10 +23546,10 @@
       <w:szCs w:val="16"/>
     </w:rPr>
   </w:style>
-  <w:style w:type="character" w:customStyle="1" w:styleId="TextodebaloChar">
-    <w:name w:val="Texto de balão Char"/>
-    <w:basedOn w:val="Fontepargpadro"/>
-    <w:link w:val="Textodebalo"/>
+  <w:style w:type="character" w:customStyle="1" w:styleId="BalloonTextChar">
+    <w:name w:val="Balloon Text Char"/>
+    <w:basedOn w:val="DefaultParagraphFont"/>
+    <w:link w:val="BalloonText"/>
     <w:uiPriority w:val="99"/>
     <w:semiHidden/>
     <w:rsid w:val="00C25DA0"/>
@@ -23524,9 +23560,9 @@
       <w:lang w:val="en-US" w:eastAsia="en-US"/>
     </w:rPr>
   </w:style>
-  <w:style w:type="character" w:styleId="Refdecomentrio">
+  <w:style w:type="character" w:styleId="CommentReference">
     <w:name w:val="annotation reference"/>
-    <w:basedOn w:val="Fontepargpadro"/>
+    <w:basedOn w:val="DefaultParagraphFont"/>
     <w:uiPriority w:val="99"/>
     <w:semiHidden/>
     <w:unhideWhenUsed/>
@@ -23536,19 +23572,19 @@
       <w:szCs w:val="16"/>
     </w:rPr>
   </w:style>
-  <w:style w:type="paragraph" w:styleId="Textodecomentrio">
+  <w:style w:type="paragraph" w:styleId="CommentText">
     <w:name w:val="annotation text"/>
     <w:basedOn w:val="Normal"/>
-    <w:link w:val="TextodecomentrioChar"/>
+    <w:link w:val="CommentTextChar"/>
     <w:uiPriority w:val="99"/>
     <w:semiHidden/>
     <w:unhideWhenUsed/>
     <w:rsid w:val="00CD7FDD"/>
   </w:style>
-  <w:style w:type="character" w:customStyle="1" w:styleId="TextodecomentrioChar">
-    <w:name w:val="Texto de comentário Char"/>
-    <w:basedOn w:val="Fontepargpadro"/>
-    <w:link w:val="Textodecomentrio"/>
+  <w:style w:type="character" w:customStyle="1" w:styleId="CommentTextChar">
+    <w:name w:val="Comment Text Char"/>
+    <w:basedOn w:val="DefaultParagraphFont"/>
+    <w:link w:val="CommentText"/>
     <w:uiPriority w:val="99"/>
     <w:semiHidden/>
     <w:rsid w:val="00CD7FDD"/>
@@ -23557,11 +23593,11 @@
       <w:lang w:val="en-US" w:eastAsia="en-US"/>
     </w:rPr>
   </w:style>
-  <w:style w:type="paragraph" w:styleId="Assuntodocomentrio">
+  <w:style w:type="paragraph" w:styleId="CommentSubject">
     <w:name w:val="annotation subject"/>
-    <w:basedOn w:val="Textodecomentrio"/>
-    <w:next w:val="Textodecomentrio"/>
-    <w:link w:val="AssuntodocomentrioChar"/>
+    <w:basedOn w:val="CommentText"/>
+    <w:next w:val="CommentText"/>
+    <w:link w:val="CommentSubjectChar"/>
     <w:uiPriority w:val="99"/>
     <w:semiHidden/>
     <w:unhideWhenUsed/>
@@ -23571,10 +23607,10 @@
       <w:bCs/>
     </w:rPr>
   </w:style>
-  <w:style w:type="character" w:customStyle="1" w:styleId="AssuntodocomentrioChar">
-    <w:name w:val="Assunto do comentário Char"/>
-    <w:basedOn w:val="TextodecomentrioChar"/>
-    <w:link w:val="Assuntodocomentrio"/>
+  <w:style w:type="character" w:customStyle="1" w:styleId="CommentSubjectChar">
+    <w:name w:val="Comment Subject Char"/>
+    <w:basedOn w:val="CommentTextChar"/>
+    <w:link w:val="CommentSubject"/>
     <w:uiPriority w:val="99"/>
     <w:semiHidden/>
     <w:rsid w:val="00CD7FDD"/>
@@ -23600,7 +23636,7 @@
       <w:szCs w:val="24"/>
     </w:rPr>
   </w:style>
-  <w:style w:type="paragraph" w:styleId="PargrafodaLista">
+  <w:style w:type="paragraph" w:styleId="ListParagraph">
     <w:name w:val="List Paragraph"/>
     <w:basedOn w:val="Normal"/>
     <w:uiPriority w:val="34"/>
@@ -23611,7 +23647,7 @@
       <w:contextualSpacing/>
     </w:pPr>
   </w:style>
-  <w:style w:type="paragraph" w:styleId="Legenda">
+  <w:style w:type="paragraph" w:styleId="Caption">
     <w:name w:val="caption"/>
     <w:basedOn w:val="Normal"/>
     <w:next w:val="Normal"/>
@@ -23631,10 +23667,10 @@
       <w:szCs w:val="18"/>
     </w:rPr>
   </w:style>
-  <w:style w:type="paragraph" w:styleId="Pr-formataoHTML">
+  <w:style w:type="paragraph" w:styleId="HTMLPreformatted">
     <w:name w:val="HTML Preformatted"/>
     <w:basedOn w:val="Normal"/>
-    <w:link w:val="Pr-formataoHTMLChar"/>
+    <w:link w:val="HTMLPreformattedChar"/>
     <w:uiPriority w:val="99"/>
     <w:semiHidden/>
     <w:unhideWhenUsed/>
@@ -23665,10 +23701,10 @@
       <w:lang w:val="pt-BR" w:eastAsia="pt-BR"/>
     </w:rPr>
   </w:style>
-  <w:style w:type="character" w:customStyle="1" w:styleId="Pr-formataoHTMLChar">
-    <w:name w:val="Pré-formatação HTML Char"/>
-    <w:basedOn w:val="Fontepargpadro"/>
-    <w:link w:val="Pr-formataoHTML"/>
+  <w:style w:type="character" w:customStyle="1" w:styleId="HTMLPreformattedChar">
+    <w:name w:val="HTML Preformatted Char"/>
+    <w:basedOn w:val="DefaultParagraphFont"/>
+    <w:link w:val="HTMLPreformatted"/>
     <w:uiPriority w:val="99"/>
     <w:semiHidden/>
     <w:rsid w:val="00391EE4"/>
@@ -23676,7 +23712,1208 @@
       <w:rFonts w:ascii="Courier New" w:hAnsi="Courier New" w:cs="Courier New"/>
     </w:rPr>
   </w:style>
-  <w:style w:type="paragraph" w:styleId="Reviso">
+  <w:style w:type="paragraph" w:styleId="Revision">
+    <w:name w:val="Revision"/>
+    <w:hidden/>
+    <w:uiPriority w:val="99"/>
+    <w:semiHidden/>
+    <w:rsid w:val="00B439E4"/>
+    <w:rPr>
+      <w:rFonts w:ascii="Times New Roman" w:hAnsi="Times New Roman"/>
+      <w:lang w:val="en-US" w:eastAsia="en-US"/>
+    </w:rPr>
+  </w:style>
+</w:styles>
+</file>
+
+<file path=word/stylesWithEffects.xml><?xml version="1.0" encoding="utf-8"?>
+<w:styles xmlns:wpc="http://schemas.microsoft.com/office/word/2010/wordprocessingCanvas" xmlns:mc="http://schemas.openxmlformats.org/markup-compatibility/2006" xmlns:o="urn:schemas-microsoft-com:office:office" xmlns:r="http://schemas.openxmlformats.org/officeDocument/2006/relationships" xmlns:m="http://schemas.openxmlformats.org/officeDocument/2006/math" xmlns:v="urn:schemas-microsoft-com:vml" xmlns:wp14="http://schemas.microsoft.com/office/word/2010/wordprocessingDrawing" xmlns:wp="http://schemas.openxmlformats.org/drawingml/2006/wordprocessingDrawing" xmlns:w10="urn:schemas-microsoft-com:office:word" xmlns:w="http://schemas.openxmlformats.org/wordprocessingml/2006/main" xmlns:w14="http://schemas.microsoft.com/office/word/2010/wordml" xmlns:wpg="http://schemas.microsoft.com/office/word/2010/wordprocessingGroup" xmlns:wpi="http://schemas.microsoft.com/office/word/2010/wordprocessingInk" xmlns:wne="http://schemas.microsoft.com/office/word/2006/wordml" xmlns:wps="http://schemas.microsoft.com/office/word/2010/wordprocessingShape" mc:Ignorable="w14 wp14">
+  <w:docDefaults>
+    <w:rPrDefault>
+      <w:rPr>
+        <w:rFonts w:ascii="Calibri" w:eastAsia="Times New Roman" w:hAnsi="Calibri" w:cs="Times New Roman"/>
+        <w:lang w:val="pt-BR" w:eastAsia="pt-BR" w:bidi="ar-SA"/>
+      </w:rPr>
+    </w:rPrDefault>
+    <w:pPrDefault/>
+  </w:docDefaults>
+  <w:latentStyles w:defLockedState="0" w:defUIPriority="99" w:defSemiHidden="1" w:defUnhideWhenUsed="1" w:defQFormat="0" w:count="267">
+    <w:lsdException w:name="Normal" w:semiHidden="0" w:uiPriority="0" w:unhideWhenUsed="0" w:qFormat="1"/>
+    <w:lsdException w:name="heading 1" w:semiHidden="0" w:unhideWhenUsed="0" w:qFormat="1"/>
+    <w:lsdException w:name="heading 2" w:semiHidden="0" w:unhideWhenUsed="0" w:qFormat="1"/>
+    <w:lsdException w:name="heading 3" w:semiHidden="0" w:unhideWhenUsed="0" w:qFormat="1"/>
+    <w:lsdException w:name="heading 4" w:semiHidden="0" w:unhideWhenUsed="0" w:qFormat="1"/>
+    <w:lsdException w:name="heading 5" w:semiHidden="0" w:unhideWhenUsed="0" w:qFormat="1"/>
+    <w:lsdException w:name="heading 6" w:uiPriority="9" w:qFormat="1"/>
+    <w:lsdException w:name="heading 7" w:uiPriority="9" w:qFormat="1"/>
+    <w:lsdException w:name="heading 8" w:uiPriority="9" w:qFormat="1"/>
+    <w:lsdException w:name="heading 9" w:uiPriority="9" w:qFormat="1"/>
+    <w:lsdException w:name="toc 1" w:uiPriority="39"/>
+    <w:lsdException w:name="toc 2" w:uiPriority="39"/>
+    <w:lsdException w:name="toc 3" w:uiPriority="39"/>
+    <w:lsdException w:name="toc 4" w:uiPriority="39"/>
+    <w:lsdException w:name="toc 5" w:uiPriority="39"/>
+    <w:lsdException w:name="toc 6" w:uiPriority="39"/>
+    <w:lsdException w:name="toc 7" w:uiPriority="39"/>
+    <w:lsdException w:name="toc 8" w:uiPriority="39"/>
+    <w:lsdException w:name="toc 9" w:uiPriority="39"/>
+    <w:lsdException w:name="footnote text" w:uiPriority="0"/>
+    <w:lsdException w:name="caption" w:uiPriority="35" w:qFormat="1"/>
+    <w:lsdException w:name="footnote reference" w:uiPriority="0"/>
+    <w:lsdException w:name="List Number" w:uiPriority="0"/>
+    <w:lsdException w:name="Title" w:semiHidden="0" w:uiPriority="10" w:unhideWhenUsed="0" w:qFormat="1"/>
+    <w:lsdException w:name="Default Paragraph Font" w:unhideWhenUsed="0"/>
+    <w:lsdException w:name="Body Text" w:unhideWhenUsed="0"/>
+    <w:lsdException w:name="Subtitle" w:semiHidden="0" w:uiPriority="11" w:unhideWhenUsed="0" w:qFormat="1"/>
+    <w:lsdException w:name="Strong" w:semiHidden="0" w:uiPriority="22" w:unhideWhenUsed="0" w:qFormat="1"/>
+    <w:lsdException w:name="Emphasis" w:semiHidden="0" w:uiPriority="20" w:unhideWhenUsed="0" w:qFormat="1"/>
+    <w:lsdException w:name="Table Grid" w:semiHidden="0" w:uiPriority="59" w:unhideWhenUsed="0"/>
+    <w:lsdException w:name="Placeholder Text" w:unhideWhenUsed="0"/>
+    <w:lsdException w:name="No Spacing" w:semiHidden="0" w:uiPriority="1" w:unhideWhenUsed="0" w:qFormat="1"/>
+    <w:lsdException w:name="Light Shading" w:semiHidden="0" w:uiPriority="60" w:unhideWhenUsed="0"/>
+    <w:lsdException w:name="Light List" w:semiHidden="0" w:uiPriority="61" w:unhideWhenUsed="0"/>
+    <w:lsdException w:name="Light Grid" w:semiHidden="0" w:uiPriority="62" w:unhideWhenUsed="0"/>
+    <w:lsdException w:name="Medium Shading 1" w:semiHidden="0" w:uiPriority="63" w:unhideWhenUsed="0"/>
+    <w:lsdException w:name="Medium Shading 2" w:semiHidden="0" w:uiPriority="64" w:unhideWhenUsed="0"/>
+    <w:lsdException w:name="Medium List 1" w:semiHidden="0" w:uiPriority="65" w:unhideWhenUsed="0"/>
+    <w:lsdException w:name="Medium List 2" w:semiHidden="0" w:uiPriority="66" w:unhideWhenUsed="0"/>
+    <w:lsdException w:name="Medium Grid 1" w:semiHidden="0" w:uiPriority="67" w:unhideWhenUsed="0"/>
+    <w:lsdException w:name="Medium Grid 2" w:semiHidden="0" w:uiPriority="68" w:unhideWhenUsed="0"/>
+    <w:lsdException w:name="Medium Grid 3" w:semiHidden="0" w:uiPriority="69" w:unhideWhenUsed="0"/>
+    <w:lsdException w:name="Dark List" w:semiHidden="0" w:uiPriority="70" w:unhideWhenUsed="0"/>
+    <w:lsdException w:name="Colorful Shading" w:semiHidden="0" w:uiPriority="71" w:unhideWhenUsed="0"/>
+    <w:lsdException w:name="Colorful List" w:semiHidden="0" w:uiPriority="72" w:unhideWhenUsed="0"/>
+    <w:lsdException w:name="Colorful Grid" w:semiHidden="0" w:uiPriority="73" w:unhideWhenUsed="0"/>
+    <w:lsdException w:name="Light Shading Accent 1" w:semiHidden="0" w:uiPriority="60" w:unhideWhenUsed="0"/>
+    <w:lsdException w:name="Light List Accent 1" w:semiHidden="0" w:uiPriority="61" w:unhideWhenUsed="0"/>
+    <w:lsdException w:name="Light Grid Accent 1" w:semiHidden="0" w:uiPriority="62" w:unhideWhenUsed="0"/>
+    <w:lsdException w:name="Medium Shading 1 Accent 1" w:semiHidden="0" w:uiPriority="63" w:unhideWhenUsed="0"/>
+    <w:lsdException w:name="Medium Shading 2 Accent 1" w:semiHidden="0" w:uiPriority="64" w:unhideWhenUsed="0"/>
+    <w:lsdException w:name="Medium List 1 Accent 1" w:semiHidden="0" w:uiPriority="65" w:unhideWhenUsed="0"/>
+    <w:lsdException w:name="Revision" w:unhideWhenUsed="0"/>
+    <w:lsdException w:name="List Paragraph" w:semiHidden="0" w:uiPriority="34" w:unhideWhenUsed="0" w:qFormat="1"/>
+    <w:lsdException w:name="Quote" w:semiHidden="0" w:uiPriority="29" w:unhideWhenUsed="0" w:qFormat="1"/>
+    <w:lsdException w:name="Intense Quote" w:semiHidden="0" w:uiPriority="30" w:unhideWhenUsed="0" w:qFormat="1"/>
+    <w:lsdException w:name="Medium List 2 Accent 1" w:semiHidden="0" w:uiPriority="66" w:unhideWhenUsed="0"/>
+    <w:lsdException w:name="Medium Grid 1 Accent 1" w:semiHidden="0" w:uiPriority="67" w:unhideWhenUsed="0"/>
+    <w:lsdException w:name="Medium Grid 2 Accent 1" w:semiHidden="0" w:uiPriority="68" w:unhideWhenUsed="0"/>
+    <w:lsdException w:name="Medium Grid 3 Accent 1" w:semiHidden="0" w:uiPriority="69" w:unhideWhenUsed="0"/>
+    <w:lsdException w:name="Dark List Accent 1" w:semiHidden="0" w:uiPriority="70" w:unhideWhenUsed="0"/>
+    <w:lsdException w:name="Colorful Shading Accent 1" w:semiHidden="0" w:uiPriority="71" w:unhideWhenUsed="0"/>
+    <w:lsdException w:name="Colorful List Accent 1" w:semiHidden="0" w:uiPriority="72" w:unhideWhenUsed="0"/>
+    <w:lsdException w:name="Colorful Grid Accent 1" w:semiHidden="0" w:uiPriority="73" w:unhideWhenUsed="0"/>
+    <w:lsdException w:name="Light Shading Accent 2" w:semiHidden="0" w:uiPriority="60" w:unhideWhenUsed="0"/>
+    <w:lsdException w:name="Light List Accent 2" w:semiHidden="0" w:uiPriority="61" w:unhideWhenUsed="0"/>
+    <w:lsdException w:name="Light Grid Accent 2" w:semiHidden="0" w:uiPriority="62" w:unhideWhenUsed="0"/>
+    <w:lsdException w:name="Medium Shading 1 Accent 2" w:semiHidden="0" w:uiPriority="63" w:unhideWhenUsed="0"/>
+    <w:lsdException w:name="Medium Shading 2 Accent 2" w:semiHidden="0" w:uiPriority="64" w:unhideWhenUsed="0"/>
+    <w:lsdException w:name="Medium List 1 Accent 2" w:semiHidden="0" w:uiPriority="65" w:unhideWhenUsed="0"/>
+    <w:lsdException w:name="Medium List 2 Accent 2" w:semiHidden="0" w:uiPriority="66" w:unhideWhenUsed="0"/>
+    <w:lsdException w:name="Medium Grid 1 Accent 2" w:semiHidden="0" w:uiPriority="67" w:unhideWhenUsed="0"/>
+    <w:lsdException w:name="Medium Grid 2 Accent 2" w:semiHidden="0" w:uiPriority="68" w:unhideWhenUsed="0"/>
+    <w:lsdException w:name="Medium Grid 3 Accent 2" w:semiHidden="0" w:uiPriority="69" w:unhideWhenUsed="0"/>
+    <w:lsdException w:name="Dark List Accent 2" w:semiHidden="0" w:uiPriority="70" w:unhideWhenUsed="0"/>
+    <w:lsdException w:name="Colorful Shading Accent 2" w:semiHidden="0" w:uiPriority="71" w:unhideWhenUsed="0"/>
+    <w:lsdException w:name="Colorful List Accent 2" w:semiHidden="0" w:uiPriority="72" w:unhideWhenUsed="0"/>
+    <w:lsdException w:name="Colorful Grid Accent 2" w:semiHidden="0" w:uiPriority="73" w:unhideWhenUsed="0"/>
+    <w:lsdException w:name="Light Shading Accent 3" w:semiHidden="0" w:uiPriority="60" w:unhideWhenUsed="0"/>
+    <w:lsdException w:name="Light List Accent 3" w:semiHidden="0" w:uiPriority="61" w:unhideWhenUsed="0"/>
+    <w:lsdException w:name="Light Grid Accent 3" w:semiHidden="0" w:uiPriority="62" w:unhideWhenUsed="0"/>
+    <w:lsdException w:name="Medium Shading 1 Accent 3" w:semiHidden="0" w:uiPriority="63" w:unhideWhenUsed="0"/>
+    <w:lsdException w:name="Medium Shading 2 Accent 3" w:semiHidden="0" w:uiPriority="64" w:unhideWhenUsed="0"/>
+    <w:lsdException w:name="Medium List 1 Accent 3" w:semiHidden="0" w:uiPriority="65" w:unhideWhenUsed="0"/>
+    <w:lsdException w:name="Medium List 2 Accent 3" w:semiHidden="0" w:uiPriority="66" w:unhideWhenUsed="0"/>
+    <w:lsdException w:name="Medium Grid 1 Accent 3" w:semiHidden="0" w:uiPriority="67" w:unhideWhenUsed="0"/>
+    <w:lsdException w:name="Medium Grid 2 Accent 3" w:semiHidden="0" w:uiPriority="68" w:unhideWhenUsed="0"/>
+    <w:lsdException w:name="Medium Grid 3 Accent 3" w:semiHidden="0" w:uiPriority="69" w:unhideWhenUsed="0"/>
+    <w:lsdException w:name="Dark List Accent 3" w:semiHidden="0" w:uiPriority="70" w:unhideWhenUsed="0"/>
+    <w:lsdException w:name="Colorful Shading Accent 3" w:semiHidden="0" w:uiPriority="71" w:unhideWhenUsed="0"/>
+    <w:lsdException w:name="Colorful List Accent 3" w:semiHidden="0" w:uiPriority="72" w:unhideWhenUsed="0"/>
+    <w:lsdException w:name="Colorful Grid Accent 3" w:semiHidden="0" w:uiPriority="73" w:unhideWhenUsed="0"/>
+    <w:lsdException w:name="Light Shading Accent 4" w:semiHidden="0" w:uiPriority="60" w:unhideWhenUsed="0"/>
+    <w:lsdException w:name="Light List Accent 4" w:semiHidden="0" w:uiPriority="61" w:unhideWhenUsed="0"/>
+    <w:lsdException w:name="Light Grid Accent 4" w:semiHidden="0" w:uiPriority="62" w:unhideWhenUsed="0"/>
+    <w:lsdException w:name="Medium Shading 1 Accent 4" w:semiHidden="0" w:uiPriority="63" w:unhideWhenUsed="0"/>
+    <w:lsdException w:name="Medium Shading 2 Accent 4" w:semiHidden="0" w:uiPriority="64" w:unhideWhenUsed="0"/>
+    <w:lsdException w:name="Medium List 1 Accent 4" w:semiHidden="0" w:uiPriority="65" w:unhideWhenUsed="0"/>
+    <w:lsdException w:name="Medium List 2 Accent 4" w:semiHidden="0" w:uiPriority="66" w:unhideWhenUsed="0"/>
+    <w:lsdException w:name="Medium Grid 1 Accent 4" w:semiHidden="0" w:uiPriority="67" w:unhideWhenUsed="0"/>
+    <w:lsdException w:name="Medium Grid 2 Accent 4" w:semiHidden="0" w:uiPriority="68" w:unhideWhenUsed="0"/>
+    <w:lsdException w:name="Medium Grid 3 Accent 4" w:semiHidden="0" w:uiPriority="69" w:unhideWhenUsed="0"/>
+    <w:lsdException w:name="Dark List Accent 4" w:semiHidden="0" w:uiPriority="70" w:unhideWhenUsed="0"/>
+    <w:lsdException w:name="Colorful Shading Accent 4" w:semiHidden="0" w:uiPriority="71" w:unhideWhenUsed="0"/>
+    <w:lsdException w:name="Colorful List Accent 4" w:semiHidden="0" w:uiPriority="72" w:unhideWhenUsed="0"/>
+    <w:lsdException w:name="Colorful Grid Accent 4" w:semiHidden="0" w:uiPriority="73" w:unhideWhenUsed="0"/>
+    <w:lsdException w:name="Light Shading Accent 5" w:semiHidden="0" w:uiPriority="60" w:unhideWhenUsed="0"/>
+    <w:lsdException w:name="Light List Accent 5" w:semiHidden="0" w:uiPriority="61" w:unhideWhenUsed="0"/>
+    <w:lsdException w:name="Light Grid Accent 5" w:semiHidden="0" w:uiPriority="62" w:unhideWhenUsed="0"/>
+    <w:lsdException w:name="Medium Shading 1 Accent 5" w:semiHidden="0" w:uiPriority="63" w:unhideWhenUsed="0"/>
+    <w:lsdException w:name="Medium Shading 2 Accent 5" w:semiHidden="0" w:uiPriority="64" w:unhideWhenUsed="0"/>
+    <w:lsdException w:name="Medium List 1 Accent 5" w:semiHidden="0" w:uiPriority="65" w:unhideWhenUsed="0"/>
+    <w:lsdException w:name="Medium List 2 Accent 5" w:semiHidden="0" w:uiPriority="66" w:unhideWhenUsed="0"/>
+    <w:lsdException w:name="Medium Grid 1 Accent 5" w:semiHidden="0" w:uiPriority="67" w:unhideWhenUsed="0"/>
+    <w:lsdException w:name="Medium Grid 2 Accent 5" w:semiHidden="0" w:uiPriority="68" w:unhideWhenUsed="0"/>
+    <w:lsdException w:name="Medium Grid 3 Accent 5" w:semiHidden="0" w:uiPriority="69" w:unhideWhenUsed="0"/>
+    <w:lsdException w:name="Dark List Accent 5" w:semiHidden="0" w:uiPriority="70" w:unhideWhenUsed="0"/>
+    <w:lsdException w:name="Colorful Shading Accent 5" w:semiHidden="0" w:uiPriority="71" w:unhideWhenUsed="0"/>
+    <w:lsdException w:name="Colorful List Accent 5" w:semiHidden="0" w:uiPriority="72" w:unhideWhenUsed="0"/>
+    <w:lsdException w:name="Colorful Grid Accent 5" w:semiHidden="0" w:uiPriority="73" w:unhideWhenUsed="0"/>
+    <w:lsdException w:name="Light Shading Accent 6" w:semiHidden="0" w:uiPriority="60" w:unhideWhenUsed="0"/>
+    <w:lsdException w:name="Light List Accent 6" w:semiHidden="0" w:uiPriority="61" w:unhideWhenUsed="0"/>
+    <w:lsdException w:name="Light Grid Accent 6" w:semiHidden="0" w:uiPriority="62" w:unhideWhenUsed="0"/>
+    <w:lsdException w:name="Medium Shading 1 Accent 6" w:semiHidden="0" w:uiPriority="63" w:unhideWhenUsed="0"/>
+    <w:lsdException w:name="Medium Shading 2 Accent 6" w:semiHidden="0" w:uiPriority="64" w:unhideWhenUsed="0"/>
+    <w:lsdException w:name="Medium List 1 Accent 6" w:semiHidden="0" w:uiPriority="65" w:unhideWhenUsed="0"/>
+    <w:lsdException w:name="Medium List 2 Accent 6" w:semiHidden="0" w:uiPriority="66" w:unhideWhenUsed="0"/>
+    <w:lsdException w:name="Medium Grid 1 Accent 6" w:semiHidden="0" w:uiPriority="67" w:unhideWhenUsed="0"/>
+    <w:lsdException w:name="Medium Grid 2 Accent 6" w:semiHidden="0" w:uiPriority="68" w:unhideWhenUsed="0"/>
+    <w:lsdException w:name="Medium Grid 3 Accent 6" w:semiHidden="0" w:uiPriority="69" w:unhideWhenUsed="0"/>
+    <w:lsdException w:name="Dark List Accent 6" w:semiHidden="0" w:uiPriority="70" w:unhideWhenUsed="0"/>
+    <w:lsdException w:name="Colorful Shading Accent 6" w:semiHidden="0" w:uiPriority="71" w:unhideWhenUsed="0"/>
+    <w:lsdException w:name="Colorful List Accent 6" w:semiHidden="0" w:uiPriority="72" w:unhideWhenUsed="0"/>
+    <w:lsdException w:name="Colorful Grid Accent 6" w:semiHidden="0" w:uiPriority="73" w:unhideWhenUsed="0"/>
+    <w:lsdException w:name="Subtle Emphasis" w:semiHidden="0" w:uiPriority="19" w:unhideWhenUsed="0" w:qFormat="1"/>
+    <w:lsdException w:name="Intense Emphasis" w:semiHidden="0" w:uiPriority="21" w:unhideWhenUsed="0" w:qFormat="1"/>
+    <w:lsdException w:name="Subtle Reference" w:semiHidden="0" w:uiPriority="31" w:unhideWhenUsed="0" w:qFormat="1"/>
+    <w:lsdException w:name="Intense Reference" w:semiHidden="0" w:uiPriority="32" w:unhideWhenUsed="0" w:qFormat="1"/>
+    <w:lsdException w:name="Book Title" w:semiHidden="0" w:uiPriority="33" w:unhideWhenUsed="0" w:qFormat="1"/>
+    <w:lsdException w:name="Bibliography" w:uiPriority="37"/>
+    <w:lsdException w:name="TOC Heading" w:uiPriority="39" w:qFormat="1"/>
+  </w:latentStyles>
+  <w:style w:type="paragraph" w:default="1" w:styleId="Normal">
+    <w:name w:val="Normal"/>
+    <w:qFormat/>
+    <w:rsid w:val="005B535B"/>
+    <w:pPr>
+      <w:jc w:val="center"/>
+    </w:pPr>
+    <w:rPr>
+      <w:rFonts w:ascii="Times New Roman" w:hAnsi="Times New Roman"/>
+      <w:lang w:val="en-US" w:eastAsia="en-US"/>
+    </w:rPr>
+  </w:style>
+  <w:style w:type="paragraph" w:styleId="Heading1">
+    <w:name w:val="heading 1"/>
+    <w:basedOn w:val="Normal"/>
+    <w:next w:val="Normal"/>
+    <w:link w:val="Heading1Char"/>
+    <w:uiPriority w:val="99"/>
+    <w:qFormat/>
+    <w:rsid w:val="00CB1404"/>
+    <w:pPr>
+      <w:keepNext/>
+      <w:keepLines/>
+      <w:numPr>
+        <w:numId w:val="4"/>
+      </w:numPr>
+      <w:tabs>
+        <w:tab w:val="left" w:pos="216"/>
+      </w:tabs>
+      <w:spacing w:before="160" w:after="80"/>
+      <w:ind w:firstLine="0"/>
+      <w:outlineLvl w:val="0"/>
+    </w:pPr>
+    <w:rPr>
+      <w:rFonts w:eastAsia="MS Mincho"/>
+      <w:smallCaps/>
+      <w:noProof/>
+    </w:rPr>
+  </w:style>
+  <w:style w:type="paragraph" w:styleId="Heading2">
+    <w:name w:val="heading 2"/>
+    <w:basedOn w:val="Normal"/>
+    <w:next w:val="Normal"/>
+    <w:link w:val="Heading2Char"/>
+    <w:uiPriority w:val="99"/>
+    <w:qFormat/>
+    <w:rsid w:val="00EF3A1A"/>
+    <w:pPr>
+      <w:keepNext/>
+      <w:keepLines/>
+      <w:numPr>
+        <w:ilvl w:val="1"/>
+        <w:numId w:val="5"/>
+      </w:numPr>
+      <w:tabs>
+        <w:tab w:val="clear" w:pos="360"/>
+        <w:tab w:val="num" w:pos="288"/>
+      </w:tabs>
+      <w:spacing w:before="120" w:after="60"/>
+      <w:jc w:val="left"/>
+      <w:outlineLvl w:val="1"/>
+    </w:pPr>
+    <w:rPr>
+      <w:rFonts w:eastAsia="MS Mincho"/>
+      <w:i/>
+      <w:iCs/>
+      <w:noProof/>
+    </w:rPr>
+  </w:style>
+  <w:style w:type="paragraph" w:styleId="Heading3">
+    <w:name w:val="heading 3"/>
+    <w:basedOn w:val="Normal"/>
+    <w:next w:val="Normal"/>
+    <w:link w:val="Heading3Char"/>
+    <w:uiPriority w:val="99"/>
+    <w:qFormat/>
+    <w:rsid w:val="004059FE"/>
+    <w:pPr>
+      <w:numPr>
+        <w:ilvl w:val="2"/>
+        <w:numId w:val="6"/>
+      </w:numPr>
+      <w:spacing w:line="240" w:lineRule="exact"/>
+      <w:ind w:firstLine="288"/>
+      <w:jc w:val="both"/>
+      <w:outlineLvl w:val="2"/>
+    </w:pPr>
+    <w:rPr>
+      <w:rFonts w:eastAsia="MS Mincho"/>
+      <w:i/>
+      <w:iCs/>
+      <w:noProof/>
+    </w:rPr>
+  </w:style>
+  <w:style w:type="paragraph" w:styleId="Heading4">
+    <w:name w:val="heading 4"/>
+    <w:basedOn w:val="Normal"/>
+    <w:next w:val="Normal"/>
+    <w:link w:val="Heading4Char"/>
+    <w:uiPriority w:val="99"/>
+    <w:qFormat/>
+    <w:rsid w:val="004059FE"/>
+    <w:pPr>
+      <w:numPr>
+        <w:ilvl w:val="3"/>
+        <w:numId w:val="7"/>
+      </w:numPr>
+      <w:tabs>
+        <w:tab w:val="left" w:pos="821"/>
+      </w:tabs>
+      <w:spacing w:before="40" w:after="40"/>
+      <w:ind w:firstLine="504"/>
+      <w:jc w:val="both"/>
+      <w:outlineLvl w:val="3"/>
+    </w:pPr>
+    <w:rPr>
+      <w:rFonts w:eastAsia="MS Mincho"/>
+      <w:i/>
+      <w:iCs/>
+      <w:noProof/>
+    </w:rPr>
+  </w:style>
+  <w:style w:type="paragraph" w:styleId="Heading5">
+    <w:name w:val="heading 5"/>
+    <w:basedOn w:val="Normal"/>
+    <w:next w:val="Normal"/>
+    <w:link w:val="Heading5Char"/>
+    <w:uiPriority w:val="99"/>
+    <w:qFormat/>
+    <w:pPr>
+      <w:tabs>
+        <w:tab w:val="left" w:pos="360"/>
+      </w:tabs>
+      <w:spacing w:before="160" w:after="80"/>
+      <w:outlineLvl w:val="4"/>
+    </w:pPr>
+    <w:rPr>
+      <w:smallCaps/>
+      <w:noProof/>
+    </w:rPr>
+  </w:style>
+  <w:style w:type="paragraph" w:styleId="Heading9">
+    <w:name w:val="heading 9"/>
+    <w:basedOn w:val="Normal"/>
+    <w:next w:val="Normal"/>
+    <w:link w:val="Heading9Char"/>
+    <w:uiPriority w:val="9"/>
+    <w:semiHidden/>
+    <w:unhideWhenUsed/>
+    <w:qFormat/>
+    <w:rsid w:val="003E7735"/>
+    <w:pPr>
+      <w:spacing w:before="240" w:after="60"/>
+      <w:outlineLvl w:val="8"/>
+    </w:pPr>
+    <w:rPr>
+      <w:rFonts w:asciiTheme="majorHAnsi" w:eastAsiaTheme="majorEastAsia" w:hAnsiTheme="majorHAnsi" w:cstheme="majorBidi"/>
+      <w:sz w:val="22"/>
+      <w:szCs w:val="22"/>
+    </w:rPr>
+  </w:style>
+  <w:style w:type="character" w:default="1" w:styleId="DefaultParagraphFont">
+    <w:name w:val="Default Paragraph Font"/>
+    <w:uiPriority w:val="1"/>
+    <w:semiHidden/>
+    <w:unhideWhenUsed/>
+  </w:style>
+  <w:style w:type="table" w:default="1" w:styleId="TableNormal">
+    <w:name w:val="Normal Table"/>
+    <w:uiPriority w:val="99"/>
+    <w:semiHidden/>
+    <w:unhideWhenUsed/>
+    <w:tblPr>
+      <w:tblInd w:w="0" w:type="dxa"/>
+      <w:tblCellMar>
+        <w:top w:w="0" w:type="dxa"/>
+        <w:left w:w="108" w:type="dxa"/>
+        <w:bottom w:w="0" w:type="dxa"/>
+        <w:right w:w="108" w:type="dxa"/>
+      </w:tblCellMar>
+    </w:tblPr>
+  </w:style>
+  <w:style w:type="numbering" w:default="1" w:styleId="NoList">
+    <w:name w:val="No List"/>
+    <w:uiPriority w:val="99"/>
+    <w:semiHidden/>
+    <w:unhideWhenUsed/>
+  </w:style>
+  <w:style w:type="character" w:customStyle="1" w:styleId="Heading1Char">
+    <w:name w:val="Heading 1 Char"/>
+    <w:link w:val="Heading1"/>
+    <w:uiPriority w:val="99"/>
+    <w:locked/>
+    <w:rsid w:val="00CB1404"/>
+    <w:rPr>
+      <w:rFonts w:ascii="Times New Roman" w:eastAsia="MS Mincho" w:hAnsi="Times New Roman"/>
+      <w:smallCaps/>
+      <w:noProof/>
+    </w:rPr>
+  </w:style>
+  <w:style w:type="character" w:customStyle="1" w:styleId="Heading2Char">
+    <w:name w:val="Heading 2 Char"/>
+    <w:link w:val="Heading2"/>
+    <w:uiPriority w:val="99"/>
+    <w:locked/>
+    <w:rsid w:val="00EF3A1A"/>
+    <w:rPr>
+      <w:rFonts w:ascii="Times New Roman" w:eastAsia="MS Mincho" w:hAnsi="Times New Roman" w:cs="Times New Roman"/>
+      <w:i/>
+      <w:iCs/>
+      <w:noProof/>
+      <w:sz w:val="20"/>
+      <w:szCs w:val="20"/>
+    </w:rPr>
+  </w:style>
+  <w:style w:type="character" w:customStyle="1" w:styleId="Heading3Char">
+    <w:name w:val="Heading 3 Char"/>
+    <w:link w:val="Heading3"/>
+    <w:uiPriority w:val="99"/>
+    <w:locked/>
+    <w:rsid w:val="004059FE"/>
+    <w:rPr>
+      <w:rFonts w:ascii="Times New Roman" w:eastAsia="MS Mincho" w:hAnsi="Times New Roman" w:cs="Times New Roman"/>
+      <w:i/>
+      <w:iCs/>
+      <w:noProof/>
+      <w:sz w:val="20"/>
+      <w:szCs w:val="20"/>
+    </w:rPr>
+  </w:style>
+  <w:style w:type="character" w:customStyle="1" w:styleId="Heading4Char">
+    <w:name w:val="Heading 4 Char"/>
+    <w:link w:val="Heading4"/>
+    <w:uiPriority w:val="99"/>
+    <w:locked/>
+    <w:rsid w:val="004059FE"/>
+    <w:rPr>
+      <w:rFonts w:ascii="Times New Roman" w:eastAsia="MS Mincho" w:hAnsi="Times New Roman" w:cs="Times New Roman"/>
+      <w:i/>
+      <w:iCs/>
+      <w:noProof/>
+      <w:sz w:val="20"/>
+      <w:szCs w:val="20"/>
+    </w:rPr>
+  </w:style>
+  <w:style w:type="character" w:customStyle="1" w:styleId="Heading5Char">
+    <w:name w:val="Heading 5 Char"/>
+    <w:link w:val="Heading5"/>
+    <w:uiPriority w:val="9"/>
+    <w:semiHidden/>
+    <w:locked/>
+    <w:rPr>
+      <w:rFonts w:cs="Times New Roman"/>
+      <w:b/>
+      <w:bCs/>
+      <w:i/>
+      <w:iCs/>
+      <w:sz w:val="26"/>
+      <w:szCs w:val="26"/>
+    </w:rPr>
+  </w:style>
+  <w:style w:type="paragraph" w:customStyle="1" w:styleId="Abstract">
+    <w:name w:val="Abstract"/>
+    <w:uiPriority w:val="99"/>
+    <w:rsid w:val="0097508D"/>
+    <w:pPr>
+      <w:spacing w:after="200"/>
+      <w:ind w:firstLine="274"/>
+      <w:jc w:val="both"/>
+    </w:pPr>
+    <w:rPr>
+      <w:rFonts w:ascii="Times New Roman" w:hAnsi="Times New Roman"/>
+      <w:b/>
+      <w:bCs/>
+      <w:sz w:val="18"/>
+      <w:szCs w:val="18"/>
+      <w:lang w:val="en-US" w:eastAsia="en-US"/>
+    </w:rPr>
+  </w:style>
+  <w:style w:type="paragraph" w:customStyle="1" w:styleId="Affiliation">
+    <w:name w:val="Affiliation"/>
+    <w:uiPriority w:val="99"/>
+    <w:pPr>
+      <w:jc w:val="center"/>
+    </w:pPr>
+    <w:rPr>
+      <w:rFonts w:ascii="Times New Roman" w:hAnsi="Times New Roman"/>
+      <w:lang w:val="en-US" w:eastAsia="en-US"/>
+    </w:rPr>
+  </w:style>
+  <w:style w:type="paragraph" w:customStyle="1" w:styleId="Author">
+    <w:name w:val="Author"/>
+    <w:uiPriority w:val="99"/>
+    <w:pPr>
+      <w:spacing w:before="360" w:after="40"/>
+      <w:jc w:val="center"/>
+    </w:pPr>
+    <w:rPr>
+      <w:rFonts w:ascii="Times New Roman" w:hAnsi="Times New Roman"/>
+      <w:noProof/>
+      <w:sz w:val="22"/>
+      <w:szCs w:val="22"/>
+      <w:lang w:val="en-US" w:eastAsia="en-US"/>
+    </w:rPr>
+  </w:style>
+  <w:style w:type="paragraph" w:styleId="BodyText">
+    <w:name w:val="Body Text"/>
+    <w:basedOn w:val="Normal"/>
+    <w:link w:val="BodyTextChar"/>
+    <w:uiPriority w:val="99"/>
+    <w:rsid w:val="00753F7B"/>
+    <w:pPr>
+      <w:tabs>
+        <w:tab w:val="left" w:pos="288"/>
+      </w:tabs>
+      <w:spacing w:after="120" w:line="228" w:lineRule="auto"/>
+      <w:ind w:firstLine="288"/>
+      <w:jc w:val="both"/>
+    </w:pPr>
+    <w:rPr>
+      <w:rFonts w:eastAsia="MS Mincho"/>
+      <w:spacing w:val="-1"/>
+    </w:rPr>
+  </w:style>
+  <w:style w:type="character" w:customStyle="1" w:styleId="BodyTextChar">
+    <w:name w:val="Body Text Char"/>
+    <w:link w:val="BodyText"/>
+    <w:uiPriority w:val="99"/>
+    <w:locked/>
+    <w:rsid w:val="00753F7B"/>
+    <w:rPr>
+      <w:rFonts w:ascii="Times New Roman" w:eastAsia="MS Mincho" w:hAnsi="Times New Roman" w:cs="Times New Roman"/>
+      <w:sz w:val="20"/>
+      <w:szCs w:val="20"/>
+    </w:rPr>
+  </w:style>
+  <w:style w:type="paragraph" w:customStyle="1" w:styleId="bulletlist">
+    <w:name w:val="bullet list"/>
+    <w:basedOn w:val="BodyText"/>
+    <w:rsid w:val="008054BC"/>
+    <w:pPr>
+      <w:numPr>
+        <w:numId w:val="1"/>
+      </w:numPr>
+      <w:tabs>
+        <w:tab w:val="clear" w:pos="648"/>
+      </w:tabs>
+      <w:ind w:left="576" w:hanging="288"/>
+    </w:pPr>
+  </w:style>
+  <w:style w:type="paragraph" w:customStyle="1" w:styleId="equation">
+    <w:name w:val="equation"/>
+    <w:basedOn w:val="Normal"/>
+    <w:rsid w:val="00127EDD"/>
+    <w:pPr>
+      <w:tabs>
+        <w:tab w:val="center" w:pos="2520"/>
+        <w:tab w:val="right" w:pos="5040"/>
+      </w:tabs>
+      <w:spacing w:before="240" w:after="240" w:line="216" w:lineRule="auto"/>
+    </w:pPr>
+    <w:rPr>
+      <w:rFonts w:ascii="Symbol" w:hAnsi="Symbol" w:cs="Symbol"/>
+    </w:rPr>
+  </w:style>
+  <w:style w:type="paragraph" w:customStyle="1" w:styleId="figurecaption">
+    <w:name w:val="figure caption"/>
+    <w:rsid w:val="003A47B5"/>
+    <w:pPr>
+      <w:numPr>
+        <w:numId w:val="2"/>
+      </w:numPr>
+      <w:tabs>
+        <w:tab w:val="left" w:pos="533"/>
+      </w:tabs>
+      <w:spacing w:before="80" w:after="200"/>
+      <w:ind w:left="0" w:firstLine="0"/>
+      <w:jc w:val="both"/>
+    </w:pPr>
+    <w:rPr>
+      <w:rFonts w:ascii="Times New Roman" w:hAnsi="Times New Roman"/>
+      <w:noProof/>
+      <w:sz w:val="16"/>
+      <w:szCs w:val="16"/>
+      <w:lang w:val="en-US" w:eastAsia="en-US"/>
+    </w:rPr>
+  </w:style>
+  <w:style w:type="paragraph" w:customStyle="1" w:styleId="footnote">
+    <w:name w:val="footnote"/>
+    <w:uiPriority w:val="99"/>
+    <w:pPr>
+      <w:framePr w:hSpace="187" w:vSpace="187" w:wrap="notBeside" w:vAnchor="text" w:hAnchor="page" w:x="6121" w:y="577"/>
+      <w:numPr>
+        <w:numId w:val="3"/>
+      </w:numPr>
+      <w:spacing w:after="40"/>
+    </w:pPr>
+    <w:rPr>
+      <w:rFonts w:ascii="Times New Roman" w:hAnsi="Times New Roman"/>
+      <w:sz w:val="16"/>
+      <w:szCs w:val="16"/>
+      <w:lang w:val="en-US" w:eastAsia="en-US"/>
+    </w:rPr>
+  </w:style>
+  <w:style w:type="paragraph" w:customStyle="1" w:styleId="keywords">
+    <w:name w:val="key words"/>
+    <w:uiPriority w:val="99"/>
+    <w:rsid w:val="0097508D"/>
+    <w:pPr>
+      <w:spacing w:after="120"/>
+      <w:ind w:firstLine="274"/>
+      <w:jc w:val="both"/>
+    </w:pPr>
+    <w:rPr>
+      <w:rFonts w:ascii="Times New Roman" w:hAnsi="Times New Roman"/>
+      <w:b/>
+      <w:bCs/>
+      <w:i/>
+      <w:iCs/>
+      <w:noProof/>
+      <w:sz w:val="18"/>
+      <w:szCs w:val="18"/>
+      <w:lang w:val="en-US" w:eastAsia="en-US"/>
+    </w:rPr>
+  </w:style>
+  <w:style w:type="paragraph" w:customStyle="1" w:styleId="papersubtitle">
+    <w:name w:val="paper subtitle"/>
+    <w:uiPriority w:val="99"/>
+    <w:rsid w:val="0097508D"/>
+    <w:pPr>
+      <w:spacing w:after="120"/>
+      <w:jc w:val="center"/>
+    </w:pPr>
+    <w:rPr>
+      <w:rFonts w:ascii="Times New Roman" w:hAnsi="Times New Roman"/>
+      <w:bCs/>
+      <w:noProof/>
+      <w:sz w:val="28"/>
+      <w:szCs w:val="28"/>
+      <w:lang w:val="en-US" w:eastAsia="en-US"/>
+    </w:rPr>
+  </w:style>
+  <w:style w:type="paragraph" w:customStyle="1" w:styleId="papertitle">
+    <w:name w:val="paper title"/>
+    <w:uiPriority w:val="99"/>
+    <w:rsid w:val="0097508D"/>
+    <w:pPr>
+      <w:spacing w:after="120"/>
+      <w:jc w:val="center"/>
+    </w:pPr>
+    <w:rPr>
+      <w:rFonts w:ascii="Times New Roman" w:hAnsi="Times New Roman"/>
+      <w:bCs/>
+      <w:noProof/>
+      <w:sz w:val="48"/>
+      <w:szCs w:val="48"/>
+      <w:lang w:val="en-US" w:eastAsia="en-US"/>
+    </w:rPr>
+  </w:style>
+  <w:style w:type="paragraph" w:customStyle="1" w:styleId="references">
+    <w:name w:val="references"/>
+    <w:uiPriority w:val="99"/>
+    <w:rsid w:val="004445B3"/>
+    <w:pPr>
+      <w:numPr>
+        <w:numId w:val="8"/>
+      </w:numPr>
+      <w:spacing w:after="50" w:line="180" w:lineRule="exact"/>
+      <w:jc w:val="both"/>
+    </w:pPr>
+    <w:rPr>
+      <w:rFonts w:ascii="Times New Roman" w:hAnsi="Times New Roman"/>
+      <w:noProof/>
+      <w:sz w:val="16"/>
+      <w:szCs w:val="16"/>
+      <w:lang w:val="en-US" w:eastAsia="en-US"/>
+    </w:rPr>
+  </w:style>
+  <w:style w:type="paragraph" w:customStyle="1" w:styleId="sponsors">
+    <w:name w:val="sponsors"/>
+    <w:pPr>
+      <w:framePr w:wrap="auto" w:hAnchor="text" w:x="615" w:y="2239"/>
+      <w:pBdr>
+        <w:top w:val="single" w:sz="4" w:space="2" w:color="auto"/>
+      </w:pBdr>
+      <w:ind w:firstLine="288"/>
+    </w:pPr>
+    <w:rPr>
+      <w:rFonts w:ascii="Times New Roman" w:hAnsi="Times New Roman"/>
+      <w:sz w:val="16"/>
+      <w:szCs w:val="16"/>
+      <w:lang w:val="en-US" w:eastAsia="en-US"/>
+    </w:rPr>
+  </w:style>
+  <w:style w:type="paragraph" w:customStyle="1" w:styleId="tablecolhead">
+    <w:name w:val="table col head"/>
+    <w:basedOn w:val="Normal"/>
+    <w:uiPriority w:val="99"/>
+    <w:rPr>
+      <w:b/>
+      <w:bCs/>
+      <w:sz w:val="16"/>
+      <w:szCs w:val="16"/>
+    </w:rPr>
+  </w:style>
+  <w:style w:type="paragraph" w:customStyle="1" w:styleId="tablecolsubhead">
+    <w:name w:val="table col subhead"/>
+    <w:basedOn w:val="tablecolhead"/>
+    <w:uiPriority w:val="99"/>
+    <w:rPr>
+      <w:i/>
+      <w:iCs/>
+      <w:sz w:val="15"/>
+      <w:szCs w:val="15"/>
+    </w:rPr>
+  </w:style>
+  <w:style w:type="paragraph" w:customStyle="1" w:styleId="tablecopy">
+    <w:name w:val="table copy"/>
+    <w:uiPriority w:val="99"/>
+    <w:pPr>
+      <w:jc w:val="both"/>
+    </w:pPr>
+    <w:rPr>
+      <w:rFonts w:ascii="Times New Roman" w:hAnsi="Times New Roman"/>
+      <w:noProof/>
+      <w:sz w:val="16"/>
+      <w:szCs w:val="16"/>
+      <w:lang w:val="en-US" w:eastAsia="en-US"/>
+    </w:rPr>
+  </w:style>
+  <w:style w:type="paragraph" w:customStyle="1" w:styleId="tablefootnote">
+    <w:name w:val="table footnote"/>
+    <w:uiPriority w:val="99"/>
+    <w:rsid w:val="00CB66E6"/>
+    <w:pPr>
+      <w:numPr>
+        <w:numId w:val="12"/>
+      </w:numPr>
+      <w:tabs>
+        <w:tab w:val="left" w:pos="29"/>
+      </w:tabs>
+      <w:spacing w:before="60" w:after="30"/>
+      <w:ind w:left="360"/>
+      <w:jc w:val="right"/>
+    </w:pPr>
+    <w:rPr>
+      <w:rFonts w:ascii="Times New Roman" w:eastAsia="MS Mincho" w:hAnsi="Times New Roman"/>
+      <w:sz w:val="12"/>
+      <w:szCs w:val="12"/>
+      <w:lang w:val="en-US" w:eastAsia="en-US"/>
+    </w:rPr>
+  </w:style>
+  <w:style w:type="paragraph" w:customStyle="1" w:styleId="tablehead">
+    <w:name w:val="table head"/>
+    <w:uiPriority w:val="99"/>
+    <w:pPr>
+      <w:numPr>
+        <w:numId w:val="9"/>
+      </w:numPr>
+      <w:spacing w:before="240" w:after="120" w:line="216" w:lineRule="auto"/>
+      <w:jc w:val="center"/>
+    </w:pPr>
+    <w:rPr>
+      <w:rFonts w:ascii="Times New Roman" w:hAnsi="Times New Roman"/>
+      <w:smallCaps/>
+      <w:noProof/>
+      <w:sz w:val="16"/>
+      <w:szCs w:val="16"/>
+      <w:lang w:val="en-US" w:eastAsia="en-US"/>
+    </w:rPr>
+  </w:style>
+  <w:style w:type="character" w:customStyle="1" w:styleId="Heading9Char">
+    <w:name w:val="Heading 9 Char"/>
+    <w:basedOn w:val="DefaultParagraphFont"/>
+    <w:link w:val="Heading9"/>
+    <w:rsid w:val="003E7735"/>
+    <w:rPr>
+      <w:rFonts w:asciiTheme="majorHAnsi" w:eastAsiaTheme="majorEastAsia" w:hAnsiTheme="majorHAnsi" w:cstheme="majorBidi"/>
+      <w:sz w:val="22"/>
+      <w:szCs w:val="22"/>
+      <w:lang w:val="en-US" w:eastAsia="en-US"/>
+    </w:rPr>
+  </w:style>
+  <w:style w:type="paragraph" w:styleId="ListNumber">
+    <w:name w:val="List Number"/>
+    <w:basedOn w:val="Normal"/>
+    <w:rsid w:val="008C5108"/>
+    <w:pPr>
+      <w:numPr>
+        <w:numId w:val="14"/>
+      </w:numPr>
+      <w:overflowPunct w:val="0"/>
+      <w:autoSpaceDE w:val="0"/>
+      <w:autoSpaceDN w:val="0"/>
+      <w:adjustRightInd w:val="0"/>
+      <w:spacing w:line="240" w:lineRule="atLeast"/>
+      <w:jc w:val="both"/>
+      <w:textAlignment w:val="baseline"/>
+    </w:pPr>
+    <w:rPr>
+      <w:lang w:eastAsia="de-DE"/>
+    </w:rPr>
+  </w:style>
+  <w:style w:type="paragraph" w:customStyle="1" w:styleId="referenceitem">
+    <w:name w:val="referenceitem"/>
+    <w:basedOn w:val="Normal"/>
+    <w:rsid w:val="008C5108"/>
+    <w:pPr>
+      <w:numPr>
+        <w:numId w:val="13"/>
+      </w:numPr>
+      <w:overflowPunct w:val="0"/>
+      <w:autoSpaceDE w:val="0"/>
+      <w:autoSpaceDN w:val="0"/>
+      <w:adjustRightInd w:val="0"/>
+      <w:spacing w:line="220" w:lineRule="atLeast"/>
+      <w:jc w:val="both"/>
+      <w:textAlignment w:val="baseline"/>
+    </w:pPr>
+    <w:rPr>
+      <w:sz w:val="18"/>
+      <w:lang w:eastAsia="de-DE"/>
+    </w:rPr>
+  </w:style>
+  <w:style w:type="numbering" w:customStyle="1" w:styleId="referencelist">
+    <w:name w:val="referencelist"/>
+    <w:basedOn w:val="NoList"/>
+    <w:semiHidden/>
+    <w:rsid w:val="008C5108"/>
+    <w:pPr>
+      <w:numPr>
+        <w:numId w:val="13"/>
+      </w:numPr>
+    </w:pPr>
+  </w:style>
+  <w:style w:type="paragraph" w:customStyle="1" w:styleId="figurecaption0">
+    <w:name w:val="figurecaption"/>
+    <w:basedOn w:val="Normal"/>
+    <w:next w:val="Normal"/>
+    <w:rsid w:val="00EB7DCF"/>
+    <w:pPr>
+      <w:keepLines/>
+      <w:overflowPunct w:val="0"/>
+      <w:autoSpaceDE w:val="0"/>
+      <w:autoSpaceDN w:val="0"/>
+      <w:adjustRightInd w:val="0"/>
+      <w:spacing w:before="120" w:after="240" w:line="220" w:lineRule="atLeast"/>
+      <w:textAlignment w:val="baseline"/>
+    </w:pPr>
+    <w:rPr>
+      <w:sz w:val="18"/>
+      <w:lang w:eastAsia="de-DE"/>
+    </w:rPr>
+  </w:style>
+  <w:style w:type="paragraph" w:customStyle="1" w:styleId="heading10">
+    <w:name w:val="heading1"/>
+    <w:basedOn w:val="Heading1"/>
+    <w:next w:val="Normal"/>
+    <w:rsid w:val="00EB7DCF"/>
+    <w:pPr>
+      <w:numPr>
+        <w:numId w:val="15"/>
+      </w:numPr>
+      <w:tabs>
+        <w:tab w:val="clear" w:pos="216"/>
+      </w:tabs>
+      <w:suppressAutoHyphens/>
+      <w:overflowPunct w:val="0"/>
+      <w:autoSpaceDE w:val="0"/>
+      <w:autoSpaceDN w:val="0"/>
+      <w:adjustRightInd w:val="0"/>
+      <w:spacing w:before="360" w:after="240" w:line="300" w:lineRule="atLeast"/>
+      <w:jc w:val="left"/>
+      <w:textAlignment w:val="baseline"/>
+    </w:pPr>
+    <w:rPr>
+      <w:rFonts w:eastAsia="Times New Roman"/>
+      <w:b/>
+      <w:bCs/>
+      <w:smallCaps w:val="0"/>
+      <w:noProof w:val="0"/>
+      <w:sz w:val="24"/>
+      <w:lang w:eastAsia="de-DE"/>
+    </w:rPr>
+  </w:style>
+  <w:style w:type="paragraph" w:customStyle="1" w:styleId="heading20">
+    <w:name w:val="heading2"/>
+    <w:basedOn w:val="Heading2"/>
+    <w:next w:val="Normal"/>
+    <w:rsid w:val="00EB7DCF"/>
+    <w:pPr>
+      <w:numPr>
+        <w:numId w:val="15"/>
+      </w:numPr>
+      <w:suppressAutoHyphens/>
+      <w:overflowPunct w:val="0"/>
+      <w:autoSpaceDE w:val="0"/>
+      <w:autoSpaceDN w:val="0"/>
+      <w:adjustRightInd w:val="0"/>
+      <w:spacing w:before="360" w:after="160" w:line="240" w:lineRule="atLeast"/>
+      <w:jc w:val="both"/>
+      <w:textAlignment w:val="baseline"/>
+    </w:pPr>
+    <w:rPr>
+      <w:rFonts w:eastAsia="Times New Roman"/>
+      <w:b/>
+      <w:bCs/>
+      <w:i w:val="0"/>
+      <w:noProof w:val="0"/>
+      <w:lang w:eastAsia="de-DE"/>
+    </w:rPr>
+  </w:style>
+  <w:style w:type="numbering" w:customStyle="1" w:styleId="headings">
+    <w:name w:val="headings"/>
+    <w:basedOn w:val="NoList"/>
+    <w:rsid w:val="00EB7DCF"/>
+    <w:pPr>
+      <w:numPr>
+        <w:numId w:val="15"/>
+      </w:numPr>
+    </w:pPr>
+  </w:style>
+  <w:style w:type="paragraph" w:customStyle="1" w:styleId="programcode">
+    <w:name w:val="programcode"/>
+    <w:basedOn w:val="Normal"/>
+    <w:rsid w:val="00EB7DCF"/>
+    <w:pPr>
+      <w:tabs>
+        <w:tab w:val="left" w:pos="227"/>
+        <w:tab w:val="left" w:pos="454"/>
+        <w:tab w:val="left" w:pos="680"/>
+        <w:tab w:val="left" w:pos="907"/>
+        <w:tab w:val="left" w:pos="1134"/>
+        <w:tab w:val="left" w:pos="1361"/>
+        <w:tab w:val="left" w:pos="1588"/>
+        <w:tab w:val="left" w:pos="1814"/>
+        <w:tab w:val="left" w:pos="2041"/>
+        <w:tab w:val="left" w:pos="2268"/>
+        <w:tab w:val="left" w:pos="2495"/>
+        <w:tab w:val="left" w:pos="2722"/>
+        <w:tab w:val="left" w:pos="2948"/>
+        <w:tab w:val="left" w:pos="3175"/>
+        <w:tab w:val="left" w:pos="3402"/>
+        <w:tab w:val="left" w:pos="3629"/>
+        <w:tab w:val="left" w:pos="3856"/>
+        <w:tab w:val="left" w:pos="4082"/>
+        <w:tab w:val="left" w:pos="4309"/>
+        <w:tab w:val="left" w:pos="4536"/>
+        <w:tab w:val="left" w:pos="4763"/>
+        <w:tab w:val="left" w:pos="4990"/>
+        <w:tab w:val="left" w:pos="5216"/>
+        <w:tab w:val="left" w:pos="5443"/>
+        <w:tab w:val="left" w:pos="5670"/>
+        <w:tab w:val="left" w:pos="5897"/>
+        <w:tab w:val="left" w:pos="6124"/>
+        <w:tab w:val="left" w:pos="6350"/>
+        <w:tab w:val="left" w:pos="6577"/>
+      </w:tabs>
+      <w:overflowPunct w:val="0"/>
+      <w:autoSpaceDE w:val="0"/>
+      <w:autoSpaceDN w:val="0"/>
+      <w:adjustRightInd w:val="0"/>
+      <w:spacing w:before="160" w:after="160" w:line="240" w:lineRule="atLeast"/>
+      <w:contextualSpacing/>
+      <w:jc w:val="left"/>
+      <w:textAlignment w:val="baseline"/>
+    </w:pPr>
+    <w:rPr>
+      <w:rFonts w:ascii="Courier" w:hAnsi="Courier"/>
+      <w:lang w:eastAsia="de-DE"/>
+    </w:rPr>
+  </w:style>
+  <w:style w:type="character" w:styleId="FootnoteReference">
+    <w:name w:val="footnote reference"/>
+    <w:basedOn w:val="DefaultParagraphFont"/>
+    <w:rsid w:val="000F5FBE"/>
+    <w:rPr>
+      <w:position w:val="0"/>
+      <w:vertAlign w:val="superscript"/>
+    </w:rPr>
+  </w:style>
+  <w:style w:type="paragraph" w:styleId="FootnoteText">
+    <w:name w:val="footnote text"/>
+    <w:basedOn w:val="Normal"/>
+    <w:link w:val="FootnoteTextChar"/>
+    <w:rsid w:val="000F5FBE"/>
+    <w:pPr>
+      <w:overflowPunct w:val="0"/>
+      <w:autoSpaceDE w:val="0"/>
+      <w:autoSpaceDN w:val="0"/>
+      <w:adjustRightInd w:val="0"/>
+      <w:spacing w:line="220" w:lineRule="atLeast"/>
+      <w:ind w:left="227" w:hanging="227"/>
+      <w:jc w:val="both"/>
+      <w:textAlignment w:val="baseline"/>
+    </w:pPr>
+    <w:rPr>
+      <w:sz w:val="18"/>
+      <w:lang w:eastAsia="de-DE"/>
+    </w:rPr>
+  </w:style>
+  <w:style w:type="character" w:customStyle="1" w:styleId="FootnoteTextChar">
+    <w:name w:val="Footnote Text Char"/>
+    <w:basedOn w:val="DefaultParagraphFont"/>
+    <w:link w:val="FootnoteText"/>
+    <w:rsid w:val="000F5FBE"/>
+    <w:rPr>
+      <w:rFonts w:ascii="Times New Roman" w:hAnsi="Times New Roman"/>
+      <w:sz w:val="18"/>
+      <w:lang w:val="en-US" w:eastAsia="de-DE"/>
+    </w:rPr>
+  </w:style>
+  <w:style w:type="paragraph" w:customStyle="1" w:styleId="tablecaption">
+    <w:name w:val="tablecaption"/>
+    <w:basedOn w:val="Normal"/>
+    <w:next w:val="Normal"/>
+    <w:rsid w:val="000F5FBE"/>
+    <w:pPr>
+      <w:keepNext/>
+      <w:keepLines/>
+      <w:overflowPunct w:val="0"/>
+      <w:autoSpaceDE w:val="0"/>
+      <w:autoSpaceDN w:val="0"/>
+      <w:adjustRightInd w:val="0"/>
+      <w:spacing w:before="240" w:after="120" w:line="220" w:lineRule="atLeast"/>
+      <w:textAlignment w:val="baseline"/>
+    </w:pPr>
+    <w:rPr>
+      <w:sz w:val="18"/>
+      <w:lang w:val="de-DE" w:eastAsia="de-DE"/>
+    </w:rPr>
+  </w:style>
+  <w:style w:type="character" w:styleId="Hyperlink">
+    <w:name w:val="Hyperlink"/>
+    <w:basedOn w:val="DefaultParagraphFont"/>
+    <w:uiPriority w:val="99"/>
+    <w:unhideWhenUsed/>
+    <w:rsid w:val="00F45467"/>
+    <w:rPr>
+      <w:color w:val="0563C1" w:themeColor="hyperlink"/>
+      <w:u w:val="single"/>
+    </w:rPr>
+  </w:style>
+  <w:style w:type="character" w:styleId="PlaceholderText">
+    <w:name w:val="Placeholder Text"/>
+    <w:basedOn w:val="DefaultParagraphFont"/>
+    <w:uiPriority w:val="99"/>
+    <w:semiHidden/>
+    <w:rsid w:val="00A03371"/>
+    <w:rPr>
+      <w:color w:val="808080"/>
+    </w:rPr>
+  </w:style>
+  <w:style w:type="paragraph" w:styleId="BalloonText">
+    <w:name w:val="Balloon Text"/>
+    <w:basedOn w:val="Normal"/>
+    <w:link w:val="BalloonTextChar"/>
+    <w:uiPriority w:val="99"/>
+    <w:semiHidden/>
+    <w:unhideWhenUsed/>
+    <w:rsid w:val="00C25DA0"/>
+    <w:rPr>
+      <w:rFonts w:ascii="Tahoma" w:hAnsi="Tahoma" w:cs="Tahoma"/>
+      <w:sz w:val="16"/>
+      <w:szCs w:val="16"/>
+    </w:rPr>
+  </w:style>
+  <w:style w:type="character" w:customStyle="1" w:styleId="BalloonTextChar">
+    <w:name w:val="Balloon Text Char"/>
+    <w:basedOn w:val="DefaultParagraphFont"/>
+    <w:link w:val="BalloonText"/>
+    <w:uiPriority w:val="99"/>
+    <w:semiHidden/>
+    <w:rsid w:val="00C25DA0"/>
+    <w:rPr>
+      <w:rFonts w:ascii="Tahoma" w:hAnsi="Tahoma" w:cs="Tahoma"/>
+      <w:sz w:val="16"/>
+      <w:szCs w:val="16"/>
+      <w:lang w:val="en-US" w:eastAsia="en-US"/>
+    </w:rPr>
+  </w:style>
+  <w:style w:type="character" w:styleId="CommentReference">
+    <w:name w:val="annotation reference"/>
+    <w:basedOn w:val="DefaultParagraphFont"/>
+    <w:uiPriority w:val="99"/>
+    <w:semiHidden/>
+    <w:unhideWhenUsed/>
+    <w:rsid w:val="00CD7FDD"/>
+    <w:rPr>
+      <w:sz w:val="16"/>
+      <w:szCs w:val="16"/>
+    </w:rPr>
+  </w:style>
+  <w:style w:type="paragraph" w:styleId="CommentText">
+    <w:name w:val="annotation text"/>
+    <w:basedOn w:val="Normal"/>
+    <w:link w:val="CommentTextChar"/>
+    <w:uiPriority w:val="99"/>
+    <w:semiHidden/>
+    <w:unhideWhenUsed/>
+    <w:rsid w:val="00CD7FDD"/>
+  </w:style>
+  <w:style w:type="character" w:customStyle="1" w:styleId="CommentTextChar">
+    <w:name w:val="Comment Text Char"/>
+    <w:basedOn w:val="DefaultParagraphFont"/>
+    <w:link w:val="CommentText"/>
+    <w:uiPriority w:val="99"/>
+    <w:semiHidden/>
+    <w:rsid w:val="00CD7FDD"/>
+    <w:rPr>
+      <w:rFonts w:ascii="Times New Roman" w:hAnsi="Times New Roman"/>
+      <w:lang w:val="en-US" w:eastAsia="en-US"/>
+    </w:rPr>
+  </w:style>
+  <w:style w:type="paragraph" w:styleId="CommentSubject">
+    <w:name w:val="annotation subject"/>
+    <w:basedOn w:val="CommentText"/>
+    <w:next w:val="CommentText"/>
+    <w:link w:val="CommentSubjectChar"/>
+    <w:uiPriority w:val="99"/>
+    <w:semiHidden/>
+    <w:unhideWhenUsed/>
+    <w:rsid w:val="00CD7FDD"/>
+    <w:rPr>
+      <w:b/>
+      <w:bCs/>
+    </w:rPr>
+  </w:style>
+  <w:style w:type="character" w:customStyle="1" w:styleId="CommentSubjectChar">
+    <w:name w:val="Comment Subject Char"/>
+    <w:basedOn w:val="CommentTextChar"/>
+    <w:link w:val="CommentSubject"/>
+    <w:uiPriority w:val="99"/>
+    <w:semiHidden/>
+    <w:rsid w:val="00CD7FDD"/>
+    <w:rPr>
+      <w:rFonts w:ascii="Times New Roman" w:hAnsi="Times New Roman"/>
+      <w:b/>
+      <w:bCs/>
+      <w:lang w:val="en-US" w:eastAsia="en-US"/>
+    </w:rPr>
+  </w:style>
+  <w:style w:type="paragraph" w:customStyle="1" w:styleId="Default">
+    <w:name w:val="Default"/>
+    <w:rsid w:val="003B449D"/>
+    <w:pPr>
+      <w:autoSpaceDE w:val="0"/>
+      <w:autoSpaceDN w:val="0"/>
+      <w:adjustRightInd w:val="0"/>
+    </w:pPr>
+    <w:rPr>
+      <w:rFonts w:ascii="Times New Roman" w:hAnsi="Times New Roman"/>
+      <w:color w:val="000000"/>
+      <w:sz w:val="24"/>
+      <w:szCs w:val="24"/>
+    </w:rPr>
+  </w:style>
+  <w:style w:type="paragraph" w:styleId="ListParagraph">
+    <w:name w:val="List Paragraph"/>
+    <w:basedOn w:val="Normal"/>
+    <w:uiPriority w:val="34"/>
+    <w:qFormat/>
+    <w:rsid w:val="00CA6022"/>
+    <w:pPr>
+      <w:ind w:left="720"/>
+      <w:contextualSpacing/>
+    </w:pPr>
+  </w:style>
+  <w:style w:type="paragraph" w:styleId="Caption">
+    <w:name w:val="caption"/>
+    <w:basedOn w:val="Normal"/>
+    <w:next w:val="Normal"/>
+    <w:uiPriority w:val="35"/>
+    <w:semiHidden/>
+    <w:unhideWhenUsed/>
+    <w:qFormat/>
+    <w:rsid w:val="00532FB9"/>
+    <w:pPr>
+      <w:spacing w:after="200"/>
+    </w:pPr>
+    <w:rPr>
+      <w:b/>
+      <w:bCs/>
+      <w:color w:val="5B9BD5" w:themeColor="accent1"/>
+      <w:sz w:val="18"/>
+      <w:szCs w:val="18"/>
+    </w:rPr>
+  </w:style>
+  <w:style w:type="paragraph" w:styleId="HTMLPreformatted">
+    <w:name w:val="HTML Preformatted"/>
+    <w:basedOn w:val="Normal"/>
+    <w:link w:val="HTMLPreformattedChar"/>
+    <w:uiPriority w:val="99"/>
+    <w:semiHidden/>
+    <w:unhideWhenUsed/>
+    <w:rsid w:val="00391EE4"/>
+    <w:pPr>
+      <w:tabs>
+        <w:tab w:val="left" w:pos="916"/>
+        <w:tab w:val="left" w:pos="1832"/>
+        <w:tab w:val="left" w:pos="2748"/>
+        <w:tab w:val="left" w:pos="3664"/>
+        <w:tab w:val="left" w:pos="4580"/>
+        <w:tab w:val="left" w:pos="5496"/>
+        <w:tab w:val="left" w:pos="6412"/>
+        <w:tab w:val="left" w:pos="7328"/>
+        <w:tab w:val="left" w:pos="8244"/>
+        <w:tab w:val="left" w:pos="9160"/>
+        <w:tab w:val="left" w:pos="10076"/>
+        <w:tab w:val="left" w:pos="10992"/>
+        <w:tab w:val="left" w:pos="11908"/>
+        <w:tab w:val="left" w:pos="12824"/>
+        <w:tab w:val="left" w:pos="13740"/>
+        <w:tab w:val="left" w:pos="14656"/>
+      </w:tabs>
+      <w:jc w:val="left"/>
+    </w:pPr>
+    <w:rPr>
+      <w:rFonts w:ascii="Courier New" w:hAnsi="Courier New" w:cs="Courier New"/>
+      <w:lang w:val="pt-BR" w:eastAsia="pt-BR"/>
+    </w:rPr>
+  </w:style>
+  <w:style w:type="character" w:customStyle="1" w:styleId="HTMLPreformattedChar">
+    <w:name w:val="HTML Preformatted Char"/>
+    <w:basedOn w:val="DefaultParagraphFont"/>
+    <w:link w:val="HTMLPreformatted"/>
+    <w:uiPriority w:val="99"/>
+    <w:semiHidden/>
+    <w:rsid w:val="00391EE4"/>
+    <w:rPr>
+      <w:rFonts w:ascii="Courier New" w:hAnsi="Courier New" w:cs="Courier New"/>
+    </w:rPr>
+  </w:style>
+  <w:style w:type="paragraph" w:styleId="Revision">
     <w:name w:val="Revision"/>
     <w:hidden/>
     <w:uiPriority w:val="99"/>
@@ -23733,7 +24970,7 @@
     </a:clrScheme>
     <a:fontScheme name="Escritório">
       <a:majorFont>
-        <a:latin typeface="Calibri Light" panose="020F0302020204030204"/>
+        <a:latin typeface="Calibri Light"/>
         <a:ea typeface=""/>
         <a:cs typeface=""/>
         <a:font script="Jpan" typeface="ＭＳ ゴシック"/>
@@ -23768,7 +25005,7 @@
         <a:font script="Geor" typeface="Sylfaen"/>
       </a:majorFont>
       <a:minorFont>
-        <a:latin typeface="Calibri" panose="020F0502020204030204"/>
+        <a:latin typeface="Calibri"/>
         <a:ea typeface=""/>
         <a:cs typeface=""/>
         <a:font script="Jpan" typeface="ＭＳ 明朝"/>
@@ -23945,7 +25182,7 @@
   <a:extraClrSchemeLst/>
   <a:extLst>
     <a:ext uri="{05A4C25C-085E-4340-85A3-A5531E510DB2}">
-      <thm15:themeFamily xmlns:thm15="http://schemas.microsoft.com/office/thememl/2012/main" name="Office Theme" id="{62F939B6-93AF-4DB8-9C6B-D6C7DFDC589F}" vid="{4A3C46E8-61CC-4603-A589-7422A47A8E4A}"/>
+      <thm15:themeFamily xmlns:thm15="http://schemas.microsoft.com/office/thememl/2012/main" xmlns="" name="Office Theme" id="{62F939B6-93AF-4DB8-9C6B-D6C7DFDC589F}" vid="{4A3C46E8-61CC-4603-A589-7422A47A8E4A}"/>
     </a:ext>
   </a:extLst>
 </a:theme>
@@ -23956,7 +25193,7 @@
 </file>
 
 <file path=customXml/itemProps1.xml><?xml version="1.0" encoding="utf-8"?>
-<ds:datastoreItem xmlns:ds="http://schemas.openxmlformats.org/officeDocument/2006/customXml" ds:itemID="{4A99F164-00B7-4AF2-8131-3EB3D0A3C162}">
+<ds:datastoreItem xmlns:ds="http://schemas.openxmlformats.org/officeDocument/2006/customXml" ds:itemID="{E893488D-A45D-4EBA-BF16-DB20D95EDDFA}">
   <ds:schemaRefs>
     <ds:schemaRef ds:uri="http://schemas.openxmlformats.org/officeDocument/2006/bibliography"/>
   </ds:schemaRefs>

</xml_diff>